<commit_message>
hyperledger fabirc guide v0.2.1
</commit_message>
<xml_diff>
--- a/Hyperledger fabric Guide.docx
+++ b/Hyperledger fabric Guide.docx
@@ -590,7 +590,6 @@
         <w:ind w:leftChars="0"/>
         <w:jc w:val="left"/>
         <w:rPr>
-          <w:rFonts w:hint="eastAsia"/>
           <w:sz w:val="24"/>
         </w:rPr>
       </w:pPr>
@@ -1142,7 +1141,6 @@
         <w:ind w:leftChars="0"/>
         <w:jc w:val="left"/>
         <w:rPr>
-          <w:rFonts w:hint="eastAsia"/>
           <w:sz w:val="24"/>
         </w:rPr>
       </w:pPr>
@@ -1178,7 +1176,6 @@
         <w:ind w:leftChars="0"/>
         <w:jc w:val="left"/>
         <w:rPr>
-          <w:rFonts w:hint="eastAsia"/>
           <w:sz w:val="24"/>
         </w:rPr>
       </w:pPr>
@@ -1361,7 +1358,6 @@
         <w:ind w:left="1600"/>
         <w:jc w:val="left"/>
         <w:rPr>
-          <w:rFonts w:hint="eastAsia"/>
           <w:sz w:val="24"/>
         </w:rPr>
       </w:pPr>
@@ -1622,7 +1618,6 @@
         <w:ind w:leftChars="0" w:left="1200"/>
         <w:jc w:val="left"/>
         <w:rPr>
-          <w:rFonts w:hint="eastAsia"/>
           <w:sz w:val="24"/>
         </w:rPr>
       </w:pPr>
@@ -1696,248 +1691,696 @@
         </w:rPr>
         <w:t>작성</w:t>
       </w:r>
+    </w:p>
+    <w:p>
+      <w:pPr>
+        <w:pStyle w:val="a3"/>
+        <w:numPr>
+          <w:ilvl w:val="1"/>
+          <w:numId w:val="1"/>
+        </w:numPr>
+        <w:ind w:leftChars="0"/>
+        <w:jc w:val="left"/>
+        <w:rPr>
+          <w:b/>
+          <w:sz w:val="24"/>
+        </w:rPr>
+      </w:pPr>
+      <w:r>
+        <w:rPr>
+          <w:rFonts w:hint="eastAsia"/>
+          <w:b/>
+          <w:sz w:val="24"/>
+        </w:rPr>
+        <w:lastRenderedPageBreak/>
+        <w:t>b</w:t>
+      </w:r>
+      <w:r>
+        <w:rPr>
+          <w:b/>
+          <w:sz w:val="24"/>
+        </w:rPr>
+        <w:t>in의</w:t>
+      </w:r>
+      <w:r>
+        <w:rPr>
+          <w:rFonts w:hint="eastAsia"/>
+          <w:b/>
+          <w:sz w:val="24"/>
+        </w:rPr>
+        <w:t xml:space="preserve"> </w:t>
+      </w:r>
+      <w:proofErr w:type="spellStart"/>
+      <w:r>
+        <w:rPr>
+          <w:b/>
+          <w:sz w:val="24"/>
+        </w:rPr>
+        <w:t>configtxgen</w:t>
+      </w:r>
+      <w:proofErr w:type="spellEnd"/>
+      <w:r>
+        <w:rPr>
+          <w:rFonts w:hint="eastAsia"/>
+          <w:b/>
+          <w:sz w:val="24"/>
+        </w:rPr>
+        <w:t xml:space="preserve">으로 </w:t>
+      </w:r>
+      <w:proofErr w:type="spellStart"/>
+      <w:r>
+        <w:rPr>
+          <w:rFonts w:hint="eastAsia"/>
+          <w:b/>
+          <w:sz w:val="24"/>
+        </w:rPr>
+        <w:t>genesis.block</w:t>
+      </w:r>
+      <w:proofErr w:type="spellEnd"/>
+      <w:r>
+        <w:rPr>
+          <w:rFonts w:hint="eastAsia"/>
+          <w:b/>
+          <w:sz w:val="24"/>
+        </w:rPr>
+        <w:t xml:space="preserve"> 생성</w:t>
+      </w:r>
+    </w:p>
+    <w:p>
+      <w:pPr>
+        <w:pStyle w:val="a3"/>
+        <w:numPr>
+          <w:ilvl w:val="1"/>
+          <w:numId w:val="1"/>
+        </w:numPr>
+        <w:ind w:leftChars="0"/>
+        <w:jc w:val="left"/>
+        <w:rPr>
+          <w:b/>
+          <w:sz w:val="24"/>
+        </w:rPr>
+      </w:pPr>
+      <w:r>
+        <w:rPr>
+          <w:b/>
+          <w:sz w:val="24"/>
+        </w:rPr>
+        <w:t>bin의</w:t>
+      </w:r>
+      <w:r>
+        <w:rPr>
+          <w:rFonts w:hint="eastAsia"/>
+          <w:b/>
+          <w:sz w:val="24"/>
+        </w:rPr>
+        <w:t xml:space="preserve"> </w:t>
+      </w:r>
+      <w:proofErr w:type="spellStart"/>
+      <w:r>
+        <w:rPr>
+          <w:rFonts w:hint="eastAsia"/>
+          <w:b/>
+          <w:sz w:val="24"/>
+        </w:rPr>
+        <w:t>configtxgen</w:t>
+      </w:r>
+      <w:proofErr w:type="spellEnd"/>
+      <w:r>
+        <w:rPr>
+          <w:rFonts w:hint="eastAsia"/>
+          <w:b/>
+          <w:sz w:val="24"/>
+        </w:rPr>
+        <w:t xml:space="preserve">으로 </w:t>
+      </w:r>
+      <w:proofErr w:type="spellStart"/>
+      <w:r>
+        <w:rPr>
+          <w:rFonts w:hint="eastAsia"/>
+          <w:b/>
+          <w:sz w:val="24"/>
+        </w:rPr>
+        <w:t>channel.tx</w:t>
+      </w:r>
+      <w:proofErr w:type="spellEnd"/>
+      <w:r>
+        <w:rPr>
+          <w:rFonts w:hint="eastAsia"/>
+          <w:b/>
+          <w:sz w:val="24"/>
+        </w:rPr>
+        <w:t xml:space="preserve"> 생성</w:t>
+      </w:r>
+    </w:p>
+    <w:p>
+      <w:pPr>
+        <w:pStyle w:val="a3"/>
+        <w:numPr>
+          <w:ilvl w:val="1"/>
+          <w:numId w:val="1"/>
+        </w:numPr>
+        <w:ind w:leftChars="0"/>
+        <w:jc w:val="left"/>
+        <w:rPr>
+          <w:b/>
+          <w:sz w:val="24"/>
+        </w:rPr>
+      </w:pPr>
+      <w:r>
+        <w:rPr>
+          <w:rFonts w:hint="eastAsia"/>
+          <w:b/>
+          <w:sz w:val="24"/>
+        </w:rPr>
+        <w:t xml:space="preserve">bin의 </w:t>
+      </w:r>
+      <w:proofErr w:type="spellStart"/>
+      <w:r>
+        <w:rPr>
+          <w:b/>
+          <w:sz w:val="24"/>
+        </w:rPr>
+        <w:t>configtxgen</w:t>
+      </w:r>
+      <w:proofErr w:type="spellEnd"/>
+      <w:r>
+        <w:rPr>
+          <w:rFonts w:hint="eastAsia"/>
+          <w:b/>
+          <w:sz w:val="24"/>
+        </w:rPr>
+        <w:t xml:space="preserve">으로 </w:t>
+      </w:r>
+      <w:proofErr w:type="spellStart"/>
+      <w:r>
+        <w:rPr>
+          <w:b/>
+          <w:sz w:val="24"/>
+        </w:rPr>
+        <w:t>anchor</w:t>
+      </w:r>
+      <w:r>
+        <w:rPr>
+          <w:b/>
+          <w:sz w:val="24"/>
+        </w:rPr>
+        <w:t>.tx</w:t>
+      </w:r>
+      <w:proofErr w:type="spellEnd"/>
+      <w:r>
+        <w:rPr>
+          <w:b/>
+          <w:sz w:val="24"/>
+        </w:rPr>
+        <w:t xml:space="preserve"> </w:t>
+      </w:r>
+      <w:r>
+        <w:rPr>
+          <w:rFonts w:hint="eastAsia"/>
+          <w:b/>
+          <w:sz w:val="24"/>
+        </w:rPr>
+        <w:t>생성[</w:t>
+      </w:r>
+      <w:proofErr w:type="gramStart"/>
+      <w:r>
+        <w:rPr>
+          <w:rFonts w:hint="eastAsia"/>
+          <w:b/>
+          <w:sz w:val="24"/>
+        </w:rPr>
+        <w:t xml:space="preserve">현재 </w:t>
+      </w:r>
+      <w:r>
+        <w:rPr>
+          <w:b/>
+          <w:sz w:val="24"/>
+        </w:rPr>
+        <w:t>]</w:t>
+      </w:r>
+      <w:proofErr w:type="gramEnd"/>
+    </w:p>
+    <w:p>
+      <w:pPr>
+        <w:pStyle w:val="a3"/>
+        <w:ind w:leftChars="0" w:left="1200"/>
+        <w:jc w:val="left"/>
+        <w:rPr>
+          <w:sz w:val="24"/>
+        </w:rPr>
+      </w:pPr>
+    </w:p>
+    <w:p>
+      <w:pPr>
+        <w:pStyle w:val="a3"/>
+        <w:ind w:leftChars="0" w:left="1200"/>
+        <w:jc w:val="left"/>
+        <w:rPr>
+          <w:sz w:val="24"/>
+        </w:rPr>
+      </w:pPr>
+    </w:p>
+    <w:p>
+      <w:pPr>
+        <w:pStyle w:val="a3"/>
+        <w:ind w:leftChars="0" w:left="1200"/>
+        <w:jc w:val="left"/>
+        <w:rPr>
+          <w:sz w:val="24"/>
+        </w:rPr>
+      </w:pPr>
+    </w:p>
+    <w:p>
+      <w:pPr>
+        <w:pStyle w:val="a3"/>
+        <w:ind w:leftChars="0" w:left="1200"/>
+        <w:jc w:val="left"/>
+        <w:rPr>
+          <w:sz w:val="24"/>
+        </w:rPr>
+      </w:pPr>
+    </w:p>
+    <w:p>
+      <w:pPr>
+        <w:pStyle w:val="a3"/>
+        <w:ind w:leftChars="0" w:left="1200"/>
+        <w:jc w:val="left"/>
+        <w:rPr>
+          <w:sz w:val="24"/>
+        </w:rPr>
+      </w:pPr>
+    </w:p>
+    <w:p>
+      <w:pPr>
+        <w:pStyle w:val="a3"/>
+        <w:ind w:leftChars="0" w:left="1200"/>
+        <w:jc w:val="left"/>
+        <w:rPr>
+          <w:sz w:val="24"/>
+        </w:rPr>
+      </w:pPr>
+    </w:p>
+    <w:p>
+      <w:pPr>
+        <w:pStyle w:val="a3"/>
+        <w:ind w:leftChars="0" w:left="1200"/>
+        <w:jc w:val="left"/>
+        <w:rPr>
+          <w:sz w:val="24"/>
+        </w:rPr>
+      </w:pPr>
+    </w:p>
+    <w:p>
+      <w:pPr>
+        <w:pStyle w:val="a3"/>
+        <w:ind w:leftChars="0" w:left="1200"/>
+        <w:jc w:val="left"/>
+        <w:rPr>
+          <w:sz w:val="24"/>
+        </w:rPr>
+      </w:pPr>
+    </w:p>
+    <w:p>
+      <w:pPr>
+        <w:pStyle w:val="a3"/>
+        <w:ind w:leftChars="0" w:left="1200"/>
+        <w:jc w:val="left"/>
+        <w:rPr>
+          <w:sz w:val="24"/>
+        </w:rPr>
+      </w:pPr>
+    </w:p>
+    <w:p>
+      <w:pPr>
+        <w:pStyle w:val="a3"/>
+        <w:ind w:leftChars="0" w:left="1200"/>
+        <w:jc w:val="left"/>
+        <w:rPr>
+          <w:sz w:val="24"/>
+        </w:rPr>
+      </w:pPr>
+    </w:p>
+    <w:p>
+      <w:pPr>
+        <w:pStyle w:val="a3"/>
+        <w:ind w:leftChars="0" w:left="1200"/>
+        <w:jc w:val="left"/>
+        <w:rPr>
+          <w:sz w:val="24"/>
+        </w:rPr>
+      </w:pPr>
+    </w:p>
+    <w:p>
+      <w:pPr>
+        <w:pStyle w:val="a3"/>
+        <w:ind w:leftChars="0" w:left="1200"/>
+        <w:jc w:val="left"/>
+        <w:rPr>
+          <w:sz w:val="24"/>
+        </w:rPr>
+      </w:pPr>
+    </w:p>
+    <w:p>
+      <w:pPr>
+        <w:pStyle w:val="a3"/>
+        <w:ind w:leftChars="0" w:left="1200"/>
+        <w:jc w:val="left"/>
+        <w:rPr>
+          <w:sz w:val="24"/>
+        </w:rPr>
+      </w:pPr>
+    </w:p>
+    <w:p>
+      <w:pPr>
+        <w:pStyle w:val="a3"/>
+        <w:ind w:leftChars="0" w:left="1200"/>
+        <w:jc w:val="left"/>
+        <w:rPr>
+          <w:sz w:val="24"/>
+        </w:rPr>
+      </w:pPr>
+    </w:p>
+    <w:p>
+      <w:pPr>
+        <w:pStyle w:val="a3"/>
+        <w:ind w:leftChars="0" w:left="1200"/>
+        <w:jc w:val="left"/>
+        <w:rPr>
+          <w:sz w:val="24"/>
+        </w:rPr>
+      </w:pPr>
+    </w:p>
+    <w:p>
+      <w:pPr>
+        <w:pStyle w:val="a3"/>
+        <w:ind w:leftChars="0" w:left="1200"/>
+        <w:jc w:val="left"/>
+        <w:rPr>
+          <w:sz w:val="24"/>
+        </w:rPr>
+      </w:pPr>
+    </w:p>
+    <w:p>
+      <w:pPr>
+        <w:pStyle w:val="a3"/>
+        <w:ind w:leftChars="0" w:left="1200"/>
+        <w:jc w:val="left"/>
+        <w:rPr>
+          <w:sz w:val="24"/>
+        </w:rPr>
+      </w:pPr>
+    </w:p>
+    <w:p>
+      <w:pPr>
+        <w:pStyle w:val="a3"/>
+        <w:ind w:leftChars="0" w:left="1200"/>
+        <w:jc w:val="left"/>
+        <w:rPr>
+          <w:sz w:val="24"/>
+        </w:rPr>
+      </w:pPr>
+    </w:p>
+    <w:p>
+      <w:pPr>
+        <w:pStyle w:val="a3"/>
+        <w:ind w:leftChars="0" w:left="1200"/>
+        <w:jc w:val="left"/>
+        <w:rPr>
+          <w:sz w:val="24"/>
+        </w:rPr>
+      </w:pPr>
+    </w:p>
+    <w:tbl>
+      <w:tblPr>
+        <w:tblStyle w:val="a4"/>
+        <w:tblW w:w="0" w:type="auto"/>
+        <w:tblInd w:w="1200" w:type="dxa"/>
+        <w:tblLook w:val="04A0" w:firstRow="1" w:lastRow="0" w:firstColumn="1" w:lastColumn="0" w:noHBand="0" w:noVBand="1"/>
+      </w:tblPr>
+      <w:tblGrid>
+        <w:gridCol w:w="3824"/>
+        <w:gridCol w:w="3992"/>
+      </w:tblGrid>
+      <w:tr>
+        <w:tc>
+          <w:tcPr>
+            <w:tcW w:w="3824" w:type="dxa"/>
+          </w:tcPr>
+          <w:p>
+            <w:pPr>
+              <w:pStyle w:val="a3"/>
+              <w:ind w:leftChars="0" w:left="0"/>
+              <w:jc w:val="left"/>
+              <w:rPr>
+                <w:rFonts w:hint="eastAsia"/>
+                <w:sz w:val="24"/>
+              </w:rPr>
+            </w:pPr>
+            <w:r>
+              <w:rPr>
+                <w:sz w:val="24"/>
+              </w:rPr>
+              <w:lastRenderedPageBreak/>
+              <w:t>E</w:t>
+            </w:r>
+            <w:r>
+              <w:rPr>
+                <w:rFonts w:hint="eastAsia"/>
+                <w:sz w:val="24"/>
+              </w:rPr>
+              <w:t>rror</w:t>
+            </w:r>
+            <w:r>
+              <w:rPr>
+                <w:sz w:val="24"/>
+              </w:rPr>
+              <w:t xml:space="preserve"> </w:t>
+            </w:r>
+            <w:r>
+              <w:rPr>
+                <w:rFonts w:hint="eastAsia"/>
+                <w:sz w:val="24"/>
+              </w:rPr>
+              <w:t>log</w:t>
+            </w:r>
+          </w:p>
+        </w:tc>
+        <w:tc>
+          <w:tcPr>
+            <w:tcW w:w="3992" w:type="dxa"/>
+          </w:tcPr>
+          <w:p>
+            <w:pPr>
+              <w:pStyle w:val="a3"/>
+              <w:ind w:leftChars="0" w:left="0"/>
+              <w:jc w:val="left"/>
+              <w:rPr>
+                <w:rFonts w:hint="eastAsia"/>
+                <w:sz w:val="24"/>
+              </w:rPr>
+            </w:pPr>
+            <w:r>
+              <w:rPr>
+                <w:sz w:val="24"/>
+              </w:rPr>
+              <w:t>Error: got unexpected status: FORBIDDEN -- config update for existing channel did not pass initial checks: implicit policy evaluation failed - 0 sub-policies were satisfied, but this policy requires 1 of the 'Writers' sub-policies to be satisfied: permission denied</w:t>
+            </w:r>
+          </w:p>
+        </w:tc>
+      </w:tr>
+      <w:tr>
+        <w:tc>
+          <w:tcPr>
+            <w:tcW w:w="3824" w:type="dxa"/>
+          </w:tcPr>
+          <w:p>
+            <w:pPr>
+              <w:pStyle w:val="a3"/>
+              <w:ind w:leftChars="0" w:left="0"/>
+              <w:jc w:val="left"/>
+              <w:rPr>
+                <w:rFonts w:hint="eastAsia"/>
+                <w:sz w:val="24"/>
+              </w:rPr>
+            </w:pPr>
+            <w:r>
+              <w:rPr>
+                <w:rFonts w:hint="eastAsia"/>
+                <w:sz w:val="24"/>
+              </w:rPr>
+              <w:t>원인</w:t>
+            </w:r>
+          </w:p>
+        </w:tc>
+        <w:tc>
+          <w:tcPr>
+            <w:tcW w:w="3992" w:type="dxa"/>
+          </w:tcPr>
+          <w:p>
+            <w:pPr>
+              <w:pStyle w:val="a3"/>
+              <w:ind w:leftChars="0" w:left="0"/>
+              <w:jc w:val="left"/>
+              <w:rPr>
+                <w:rFonts w:hint="eastAsia"/>
+                <w:sz w:val="24"/>
+              </w:rPr>
+            </w:pPr>
+            <w:proofErr w:type="spellStart"/>
+            <w:r>
+              <w:rPr>
+                <w:rFonts w:hint="eastAsia"/>
+                <w:sz w:val="24"/>
+              </w:rPr>
+              <w:t>genesis.block</w:t>
+            </w:r>
+            <w:proofErr w:type="spellEnd"/>
+            <w:r>
+              <w:rPr>
+                <w:rFonts w:hint="eastAsia"/>
+                <w:sz w:val="24"/>
+              </w:rPr>
+              <w:t xml:space="preserve">과 </w:t>
+            </w:r>
+            <w:proofErr w:type="spellStart"/>
+            <w:r>
+              <w:rPr>
+                <w:rFonts w:hint="eastAsia"/>
+                <w:sz w:val="24"/>
+              </w:rPr>
+              <w:t>channel.tx</w:t>
+            </w:r>
+            <w:proofErr w:type="spellEnd"/>
+            <w:r>
+              <w:rPr>
+                <w:sz w:val="24"/>
+              </w:rPr>
+              <w:t xml:space="preserve"> </w:t>
+            </w:r>
+            <w:r>
+              <w:rPr>
+                <w:rFonts w:hint="eastAsia"/>
+                <w:sz w:val="24"/>
+              </w:rPr>
+              <w:t>생성 시 동일한 채널 이름 설정</w:t>
+            </w:r>
+          </w:p>
+        </w:tc>
+      </w:tr>
+      <w:tr>
+        <w:tc>
+          <w:tcPr>
+            <w:tcW w:w="3824" w:type="dxa"/>
+          </w:tcPr>
+          <w:p>
+            <w:pPr>
+              <w:pStyle w:val="a3"/>
+              <w:ind w:leftChars="0" w:left="0"/>
+              <w:jc w:val="left"/>
+              <w:rPr>
+                <w:rFonts w:hint="eastAsia"/>
+                <w:sz w:val="24"/>
+              </w:rPr>
+            </w:pPr>
+            <w:r>
+              <w:rPr>
+                <w:rFonts w:hint="eastAsia"/>
+                <w:sz w:val="24"/>
+              </w:rPr>
+              <w:t>해결</w:t>
+            </w:r>
+          </w:p>
+        </w:tc>
+        <w:tc>
+          <w:tcPr>
+            <w:tcW w:w="3992" w:type="dxa"/>
+          </w:tcPr>
+          <w:p>
+            <w:pPr>
+              <w:pStyle w:val="a3"/>
+              <w:ind w:leftChars="0" w:left="0"/>
+              <w:jc w:val="left"/>
+              <w:rPr>
+                <w:rFonts w:hint="eastAsia"/>
+                <w:sz w:val="24"/>
+              </w:rPr>
+            </w:pPr>
+            <w:proofErr w:type="spellStart"/>
+            <w:r>
+              <w:rPr>
+                <w:sz w:val="24"/>
+              </w:rPr>
+              <w:t>C</w:t>
+            </w:r>
+            <w:r>
+              <w:rPr>
+                <w:rFonts w:hint="eastAsia"/>
+                <w:sz w:val="24"/>
+              </w:rPr>
+              <w:t>onfigtxgen</w:t>
+            </w:r>
+            <w:proofErr w:type="spellEnd"/>
+            <w:r>
+              <w:rPr>
+                <w:sz w:val="24"/>
+              </w:rPr>
+              <w:t xml:space="preserve"> </w:t>
+            </w:r>
+            <w:r>
+              <w:rPr>
+                <w:rFonts w:hint="eastAsia"/>
+                <w:sz w:val="24"/>
+              </w:rPr>
+              <w:t xml:space="preserve">이용 시 </w:t>
+            </w:r>
+            <w:proofErr w:type="spellStart"/>
+            <w:r>
+              <w:rPr>
+                <w:rFonts w:hint="eastAsia"/>
+                <w:sz w:val="24"/>
+              </w:rPr>
+              <w:t>genesis.block</w:t>
+            </w:r>
+            <w:proofErr w:type="spellEnd"/>
+            <w:r>
+              <w:rPr>
+                <w:rFonts w:hint="eastAsia"/>
+                <w:sz w:val="24"/>
+              </w:rPr>
+              <w:t xml:space="preserve">과 </w:t>
+            </w:r>
+            <w:proofErr w:type="spellStart"/>
+            <w:r>
+              <w:rPr>
+                <w:rFonts w:hint="eastAsia"/>
+                <w:sz w:val="24"/>
+              </w:rPr>
+              <w:t>channel.tx</w:t>
+            </w:r>
+            <w:proofErr w:type="spellEnd"/>
+            <w:r>
+              <w:rPr>
+                <w:rFonts w:hint="eastAsia"/>
+                <w:sz w:val="24"/>
+              </w:rPr>
+              <w:t>에 다른 채널 이름 설정</w:t>
+            </w:r>
+          </w:p>
+        </w:tc>
+      </w:tr>
+    </w:tbl>
+    <w:p>
+      <w:pPr>
+        <w:pStyle w:val="a3"/>
+        <w:ind w:leftChars="0" w:left="1200"/>
+        <w:jc w:val="left"/>
+        <w:rPr>
+          <w:rFonts w:hint="eastAsia"/>
+          <w:sz w:val="24"/>
+        </w:rPr>
+      </w:pPr>
       <w:bookmarkStart w:id="0" w:name="_GoBack"/>
       <w:bookmarkEnd w:id="0"/>
-    </w:p>
-    <w:p>
-      <w:pPr>
-        <w:pStyle w:val="a3"/>
-        <w:numPr>
-          <w:ilvl w:val="1"/>
-          <w:numId w:val="1"/>
-        </w:numPr>
-        <w:ind w:leftChars="0"/>
-        <w:jc w:val="left"/>
-        <w:rPr>
-          <w:b/>
-          <w:sz w:val="24"/>
-        </w:rPr>
-      </w:pPr>
-      <w:r>
-        <w:rPr>
-          <w:rFonts w:hint="eastAsia"/>
-          <w:b/>
-          <w:sz w:val="24"/>
-        </w:rPr>
-        <w:lastRenderedPageBreak/>
-        <w:t>b</w:t>
-      </w:r>
-      <w:r>
-        <w:rPr>
-          <w:b/>
-          <w:sz w:val="24"/>
-        </w:rPr>
-        <w:t>in의</w:t>
-      </w:r>
-      <w:r>
-        <w:rPr>
-          <w:rFonts w:hint="eastAsia"/>
-          <w:b/>
-          <w:sz w:val="24"/>
-        </w:rPr>
-        <w:t xml:space="preserve"> </w:t>
-      </w:r>
-      <w:proofErr w:type="spellStart"/>
-      <w:r>
-        <w:rPr>
-          <w:b/>
-          <w:sz w:val="24"/>
-        </w:rPr>
-        <w:t>configtxgen</w:t>
-      </w:r>
-      <w:proofErr w:type="spellEnd"/>
-      <w:r>
-        <w:rPr>
-          <w:rFonts w:hint="eastAsia"/>
-          <w:b/>
-          <w:sz w:val="24"/>
-        </w:rPr>
-        <w:t xml:space="preserve">으로 </w:t>
-      </w:r>
-      <w:proofErr w:type="spellStart"/>
-      <w:r>
-        <w:rPr>
-          <w:rFonts w:hint="eastAsia"/>
-          <w:b/>
-          <w:sz w:val="24"/>
-        </w:rPr>
-        <w:t>genesis.block</w:t>
-      </w:r>
-      <w:proofErr w:type="spellEnd"/>
-      <w:r>
-        <w:rPr>
-          <w:rFonts w:hint="eastAsia"/>
-          <w:b/>
-          <w:sz w:val="24"/>
-        </w:rPr>
-        <w:t xml:space="preserve"> 생성</w:t>
-      </w:r>
-    </w:p>
-    <w:p>
-      <w:pPr>
-        <w:pStyle w:val="a3"/>
-        <w:numPr>
-          <w:ilvl w:val="1"/>
-          <w:numId w:val="1"/>
-        </w:numPr>
-        <w:ind w:leftChars="0"/>
-        <w:jc w:val="left"/>
-        <w:rPr>
-          <w:b/>
-          <w:sz w:val="24"/>
-        </w:rPr>
-      </w:pPr>
-      <w:r>
-        <w:rPr>
-          <w:b/>
-          <w:sz w:val="24"/>
-        </w:rPr>
-        <w:t>bin의</w:t>
-      </w:r>
-      <w:r>
-        <w:rPr>
-          <w:rFonts w:hint="eastAsia"/>
-          <w:b/>
-          <w:sz w:val="24"/>
-        </w:rPr>
-        <w:t xml:space="preserve"> </w:t>
-      </w:r>
-      <w:proofErr w:type="spellStart"/>
-      <w:r>
-        <w:rPr>
-          <w:rFonts w:hint="eastAsia"/>
-          <w:b/>
-          <w:sz w:val="24"/>
-        </w:rPr>
-        <w:t>configtxgen</w:t>
-      </w:r>
-      <w:proofErr w:type="spellEnd"/>
-      <w:r>
-        <w:rPr>
-          <w:rFonts w:hint="eastAsia"/>
-          <w:b/>
-          <w:sz w:val="24"/>
-        </w:rPr>
-        <w:t xml:space="preserve">으로 </w:t>
-      </w:r>
-      <w:proofErr w:type="spellStart"/>
-      <w:r>
-        <w:rPr>
-          <w:rFonts w:hint="eastAsia"/>
-          <w:b/>
-          <w:sz w:val="24"/>
-        </w:rPr>
-        <w:t>channel.tx</w:t>
-      </w:r>
-      <w:proofErr w:type="spellEnd"/>
-      <w:r>
-        <w:rPr>
-          <w:rFonts w:hint="eastAsia"/>
-          <w:b/>
-          <w:sz w:val="24"/>
-        </w:rPr>
-        <w:t xml:space="preserve"> 생성</w:t>
-      </w:r>
-    </w:p>
-    <w:p>
-      <w:pPr>
-        <w:pStyle w:val="a3"/>
-        <w:numPr>
-          <w:ilvl w:val="1"/>
-          <w:numId w:val="1"/>
-        </w:numPr>
-        <w:ind w:leftChars="0"/>
-        <w:jc w:val="left"/>
-        <w:rPr>
-          <w:rFonts w:hint="eastAsia"/>
-          <w:b/>
-          <w:sz w:val="24"/>
-        </w:rPr>
-      </w:pPr>
-      <w:r>
-        <w:rPr>
-          <w:rFonts w:hint="eastAsia"/>
-          <w:b/>
-          <w:sz w:val="24"/>
-        </w:rPr>
-        <w:t xml:space="preserve">bin의 </w:t>
-      </w:r>
-      <w:proofErr w:type="spellStart"/>
-      <w:r>
-        <w:rPr>
-          <w:b/>
-          <w:sz w:val="24"/>
-        </w:rPr>
-        <w:t>configtxgen</w:t>
-      </w:r>
-      <w:proofErr w:type="spellEnd"/>
-      <w:r>
-        <w:rPr>
-          <w:rFonts w:hint="eastAsia"/>
-          <w:b/>
-          <w:sz w:val="24"/>
-        </w:rPr>
-        <w:t xml:space="preserve">으로 </w:t>
-      </w:r>
-      <w:proofErr w:type="spellStart"/>
-      <w:r>
-        <w:rPr>
-          <w:b/>
-          <w:sz w:val="24"/>
-        </w:rPr>
-        <w:t>anchor</w:t>
-      </w:r>
-      <w:r>
-        <w:rPr>
-          <w:b/>
-          <w:sz w:val="24"/>
-        </w:rPr>
-        <w:t>.tx</w:t>
-      </w:r>
-      <w:proofErr w:type="spellEnd"/>
-      <w:r>
-        <w:rPr>
-          <w:b/>
-          <w:sz w:val="24"/>
-        </w:rPr>
-        <w:t xml:space="preserve"> </w:t>
-      </w:r>
-      <w:r>
-        <w:rPr>
-          <w:rFonts w:hint="eastAsia"/>
-          <w:b/>
-          <w:sz w:val="24"/>
-        </w:rPr>
-        <w:t>생성[</w:t>
-      </w:r>
-      <w:proofErr w:type="gramStart"/>
-      <w:r>
-        <w:rPr>
-          <w:rFonts w:hint="eastAsia"/>
-          <w:b/>
-          <w:sz w:val="24"/>
-        </w:rPr>
-        <w:t xml:space="preserve">현재 </w:t>
-      </w:r>
-      <w:r>
-        <w:rPr>
-          <w:b/>
-          <w:sz w:val="24"/>
-        </w:rPr>
-        <w:t>]</w:t>
-      </w:r>
-      <w:proofErr w:type="gramEnd"/>
-    </w:p>
-    <w:p>
-      <w:pPr>
-        <w:pStyle w:val="a3"/>
-        <w:ind w:leftChars="0" w:left="1200"/>
-        <w:jc w:val="left"/>
-        <w:rPr>
-          <w:rFonts w:hint="eastAsia"/>
-          <w:sz w:val="24"/>
-        </w:rPr>
-      </w:pPr>
     </w:p>
     <w:sectPr>
       <w:pgSz w:w="11906" w:h="16838"/>
@@ -2668,6 +3111,25 @@
       <w:ind w:leftChars="400" w:left="800"/>
     </w:pPr>
   </w:style>
+  <w:style w:type="table" w:styleId="a4">
+    <w:name w:val="Table Grid"/>
+    <w:basedOn w:val="a1"/>
+    <w:uiPriority w:val="39"/>
+    <w:rsid w:val="00687244"/>
+    <w:pPr>
+      <w:spacing w:after="0" w:line="240" w:lineRule="auto"/>
+    </w:pPr>
+    <w:tblPr>
+      <w:tblBorders>
+        <w:top w:val="single" w:sz="4" w:space="0" w:color="auto"/>
+        <w:left w:val="single" w:sz="4" w:space="0" w:color="auto"/>
+        <w:bottom w:val="single" w:sz="4" w:space="0" w:color="auto"/>
+        <w:right w:val="single" w:sz="4" w:space="0" w:color="auto"/>
+        <w:insideH w:val="single" w:sz="4" w:space="0" w:color="auto"/>
+        <w:insideV w:val="single" w:sz="4" w:space="0" w:color="auto"/>
+      </w:tblBorders>
+    </w:tblPr>
+  </w:style>
 </w:styles>
 </file>
 
@@ -2937,7 +3399,7 @@
 </file>
 
 <file path=customXml/itemProps1.xml><?xml version="1.0" encoding="utf-8"?>
-<ds:datastoreItem xmlns:ds="http://schemas.openxmlformats.org/officeDocument/2006/customXml" ds:itemID="{F80DDC82-065A-4D87-A28F-DF1A6D8B8D0F}">
+<ds:datastoreItem xmlns:ds="http://schemas.openxmlformats.org/officeDocument/2006/customXml" ds:itemID="{919E3F9E-92C3-421C-8504-0DBF9149297F}">
   <ds:schemaRefs>
     <ds:schemaRef ds:uri="http://schemas.openxmlformats.org/officeDocument/2006/bibliography"/>
   </ds:schemaRefs>

</xml_diff>

<commit_message>
Hyperledger fabric guide v0.3
</commit_message>
<xml_diff>
--- a/Hyperledger fabric Guide.docx
+++ b/Hyperledger fabric Guide.docx
@@ -11996,10 +11996,337 @@
         <w:rPr>
           <w:sz w:val="24"/>
         </w:rPr>
-        <w:t xml:space="preserve">] </w:t>
-      </w:r>
-      <w:bookmarkStart w:id="0" w:name="_GoBack"/>
-      <w:bookmarkEnd w:id="0"/>
+        <w:t>] –</w:t>
+      </w:r>
+      <w:proofErr w:type="spellStart"/>
+      <w:r>
+        <w:rPr>
+          <w:rFonts w:hint="eastAsia"/>
+          <w:sz w:val="24"/>
+        </w:rPr>
+        <w:t>channelID</w:t>
+      </w:r>
+      <w:proofErr w:type="spellEnd"/>
+      <w:r>
+        <w:rPr>
+          <w:rFonts w:hint="eastAsia"/>
+          <w:sz w:val="24"/>
+        </w:rPr>
+        <w:t xml:space="preserve"> </w:t>
+      </w:r>
+      <w:r>
+        <w:rPr>
+          <w:sz w:val="24"/>
+        </w:rPr>
+        <w:t>[</w:t>
+      </w:r>
+      <w:proofErr w:type="spellStart"/>
+      <w:r>
+        <w:rPr>
+          <w:rFonts w:hint="eastAsia"/>
+          <w:sz w:val="24"/>
+        </w:rPr>
+        <w:t>오더러</w:t>
+      </w:r>
+      <w:proofErr w:type="spellEnd"/>
+      <w:r>
+        <w:rPr>
+          <w:rFonts w:hint="eastAsia"/>
+          <w:sz w:val="24"/>
+        </w:rPr>
+        <w:t xml:space="preserve"> 채널 이름</w:t>
+      </w:r>
+      <w:r>
+        <w:rPr>
+          <w:sz w:val="24"/>
+        </w:rPr>
+        <w:t>] –</w:t>
+      </w:r>
+      <w:proofErr w:type="spellStart"/>
+      <w:r>
+        <w:rPr>
+          <w:rFonts w:hint="eastAsia"/>
+          <w:sz w:val="24"/>
+        </w:rPr>
+        <w:t>outputBlock</w:t>
+      </w:r>
+      <w:proofErr w:type="spellEnd"/>
+      <w:r>
+        <w:rPr>
+          <w:rFonts w:hint="eastAsia"/>
+          <w:sz w:val="24"/>
+        </w:rPr>
+        <w:t xml:space="preserve"> </w:t>
+      </w:r>
+      <w:r>
+        <w:rPr>
+          <w:sz w:val="24"/>
+        </w:rPr>
+        <w:t>[</w:t>
+      </w:r>
+      <w:proofErr w:type="spellStart"/>
+      <w:r>
+        <w:rPr>
+          <w:sz w:val="24"/>
+        </w:rPr>
+        <w:t>genesis.block</w:t>
+      </w:r>
+      <w:proofErr w:type="spellEnd"/>
+      <w:r>
+        <w:rPr>
+          <w:rFonts w:hint="eastAsia"/>
+          <w:sz w:val="24"/>
+        </w:rPr>
+        <w:t>이 생성될 원하는 위치</w:t>
+      </w:r>
+      <w:r>
+        <w:rPr>
+          <w:sz w:val="24"/>
+        </w:rPr>
+        <w:t>]</w:t>
+      </w:r>
+    </w:p>
+    <w:p>
+      <w:pPr>
+        <w:pStyle w:val="a3"/>
+        <w:numPr>
+          <w:ilvl w:val="2"/>
+          <w:numId w:val="1"/>
+        </w:numPr>
+        <w:ind w:leftChars="0"/>
+        <w:jc w:val="left"/>
+        <w:rPr>
+          <w:sz w:val="24"/>
+        </w:rPr>
+      </w:pPr>
+      <w:proofErr w:type="gramStart"/>
+      <w:r>
+        <w:rPr>
+          <w:sz w:val="24"/>
+        </w:rPr>
+        <w:t>./</w:t>
+      </w:r>
+      <w:proofErr w:type="spellStart"/>
+      <w:proofErr w:type="gramEnd"/>
+      <w:r>
+        <w:rPr>
+          <w:rFonts w:hint="eastAsia"/>
+          <w:sz w:val="24"/>
+        </w:rPr>
+        <w:t>configtxgen</w:t>
+      </w:r>
+      <w:proofErr w:type="spellEnd"/>
+      <w:r>
+        <w:rPr>
+          <w:rFonts w:hint="eastAsia"/>
+          <w:sz w:val="24"/>
+        </w:rPr>
+        <w:t xml:space="preserve"> </w:t>
+      </w:r>
+      <w:r>
+        <w:rPr>
+          <w:sz w:val="24"/>
+        </w:rPr>
+        <w:t>–</w:t>
+      </w:r>
+      <w:proofErr w:type="spellStart"/>
+      <w:r>
+        <w:rPr>
+          <w:rFonts w:hint="eastAsia"/>
+          <w:sz w:val="24"/>
+        </w:rPr>
+        <w:t>configPath</w:t>
+      </w:r>
+      <w:proofErr w:type="spellEnd"/>
+      <w:r>
+        <w:rPr>
+          <w:rFonts w:hint="eastAsia"/>
+          <w:sz w:val="24"/>
+        </w:rPr>
+        <w:t xml:space="preserve"> </w:t>
+      </w:r>
+      <w:r>
+        <w:rPr>
+          <w:sz w:val="24"/>
+        </w:rPr>
+        <w:t>[</w:t>
+      </w:r>
+      <w:proofErr w:type="spellStart"/>
+      <w:r>
+        <w:rPr>
+          <w:rFonts w:hint="eastAsia"/>
+          <w:sz w:val="24"/>
+        </w:rPr>
+        <w:t>configtx.yaml</w:t>
+      </w:r>
+      <w:proofErr w:type="spellEnd"/>
+      <w:r>
+        <w:rPr>
+          <w:sz w:val="24"/>
+        </w:rPr>
+        <w:t xml:space="preserve"> </w:t>
+      </w:r>
+      <w:r>
+        <w:rPr>
+          <w:rFonts w:hint="eastAsia"/>
+          <w:sz w:val="24"/>
+        </w:rPr>
+        <w:t>파일 위치(</w:t>
+      </w:r>
+      <w:proofErr w:type="spellStart"/>
+      <w:r>
+        <w:rPr>
+          <w:rFonts w:hint="eastAsia"/>
+          <w:sz w:val="24"/>
+        </w:rPr>
+        <w:t>폴더까지만</w:t>
+      </w:r>
+      <w:proofErr w:type="spellEnd"/>
+      <w:r>
+        <w:rPr>
+          <w:sz w:val="24"/>
+        </w:rPr>
+        <w:t>)] –</w:t>
+      </w:r>
+      <w:r>
+        <w:rPr>
+          <w:rFonts w:hint="eastAsia"/>
+          <w:sz w:val="24"/>
+        </w:rPr>
+        <w:t xml:space="preserve">profile </w:t>
+      </w:r>
+      <w:r>
+        <w:rPr>
+          <w:sz w:val="24"/>
+        </w:rPr>
+        <w:t>[</w:t>
+      </w:r>
+      <w:proofErr w:type="spellStart"/>
+      <w:r>
+        <w:rPr>
+          <w:sz w:val="24"/>
+        </w:rPr>
+        <w:t>configtx,yaml</w:t>
+      </w:r>
+      <w:proofErr w:type="spellEnd"/>
+      <w:r>
+        <w:rPr>
+          <w:sz w:val="24"/>
+        </w:rPr>
+        <w:t xml:space="preserve"> </w:t>
+      </w:r>
+      <w:r>
+        <w:rPr>
+          <w:rFonts w:hint="eastAsia"/>
+          <w:sz w:val="24"/>
+        </w:rPr>
+        <w:t>내 channel profile</w:t>
+      </w:r>
+      <w:r>
+        <w:rPr>
+          <w:sz w:val="24"/>
+        </w:rPr>
+        <w:t xml:space="preserve"> </w:t>
+      </w:r>
+      <w:r>
+        <w:rPr>
+          <w:rFonts w:hint="eastAsia"/>
+          <w:sz w:val="24"/>
+        </w:rPr>
+        <w:t>부분</w:t>
+      </w:r>
+      <w:r>
+        <w:rPr>
+          <w:sz w:val="24"/>
+        </w:rPr>
+        <w:t>] –</w:t>
+      </w:r>
+      <w:proofErr w:type="spellStart"/>
+      <w:r>
+        <w:rPr>
+          <w:rFonts w:hint="eastAsia"/>
+          <w:sz w:val="24"/>
+        </w:rPr>
+        <w:t>channelID</w:t>
+      </w:r>
+      <w:proofErr w:type="spellEnd"/>
+      <w:r>
+        <w:rPr>
+          <w:rFonts w:hint="eastAsia"/>
+          <w:sz w:val="24"/>
+        </w:rPr>
+        <w:t xml:space="preserve"> </w:t>
+      </w:r>
+      <w:r>
+        <w:rPr>
+          <w:sz w:val="24"/>
+        </w:rPr>
+        <w:t>[</w:t>
+      </w:r>
+      <w:r>
+        <w:rPr>
+          <w:rFonts w:hint="eastAsia"/>
+          <w:sz w:val="24"/>
+        </w:rPr>
+        <w:t>채널 이</w:t>
+      </w:r>
+      <w:r>
+        <w:rPr>
+          <w:rFonts w:hint="eastAsia"/>
+          <w:sz w:val="24"/>
+        </w:rPr>
+        <w:lastRenderedPageBreak/>
+        <w:t>름</w:t>
+      </w:r>
+      <w:r>
+        <w:rPr>
+          <w:sz w:val="24"/>
+        </w:rPr>
+        <w:t>] –</w:t>
+      </w:r>
+      <w:proofErr w:type="spellStart"/>
+      <w:r>
+        <w:rPr>
+          <w:rFonts w:hint="eastAsia"/>
+          <w:sz w:val="24"/>
+        </w:rPr>
+        <w:t>outputCreateChannelTx</w:t>
+      </w:r>
+      <w:proofErr w:type="spellEnd"/>
+      <w:r>
+        <w:rPr>
+          <w:rFonts w:hint="eastAsia"/>
+          <w:sz w:val="24"/>
+        </w:rPr>
+        <w:t xml:space="preserve"> </w:t>
+      </w:r>
+      <w:r>
+        <w:rPr>
+          <w:sz w:val="24"/>
+        </w:rPr>
+        <w:t>[</w:t>
+      </w:r>
+      <w:proofErr w:type="spellStart"/>
+      <w:r>
+        <w:rPr>
+          <w:sz w:val="24"/>
+        </w:rPr>
+        <w:t>channel.tx</w:t>
+      </w:r>
+      <w:proofErr w:type="spellEnd"/>
+      <w:r>
+        <w:rPr>
+          <w:rFonts w:hint="eastAsia"/>
+          <w:sz w:val="24"/>
+        </w:rPr>
+        <w:t>이 생성될 원하는 위치</w:t>
+      </w:r>
+      <w:r>
+        <w:rPr>
+          <w:sz w:val="24"/>
+        </w:rPr>
+        <w:t>]</w:t>
+      </w:r>
     </w:p>
     <w:p>
       <w:pPr>
@@ -12110,7 +12437,6 @@
           <w:rFonts w:hint="eastAsia"/>
           <w:sz w:val="24"/>
         </w:rPr>
-        <w:lastRenderedPageBreak/>
         <w:t>docker</w:t>
       </w:r>
       <w:r>
@@ -12387,6 +12713,272 @@
     <w:p>
       <w:pPr>
         <w:pStyle w:val="a3"/>
+        <w:numPr>
+          <w:ilvl w:val="1"/>
+          <w:numId w:val="1"/>
+        </w:numPr>
+        <w:ind w:leftChars="0"/>
+        <w:jc w:val="left"/>
+        <w:rPr>
+          <w:sz w:val="24"/>
+        </w:rPr>
+      </w:pPr>
+      <w:r>
+        <w:rPr>
+          <w:rFonts w:hint="eastAsia"/>
+          <w:sz w:val="24"/>
+        </w:rPr>
+        <w:t xml:space="preserve">작성된 </w:t>
+      </w:r>
+      <w:r>
+        <w:rPr>
+          <w:sz w:val="24"/>
+        </w:rPr>
+        <w:t>docker-</w:t>
+      </w:r>
+      <w:proofErr w:type="spellStart"/>
+      <w:r>
+        <w:rPr>
+          <w:sz w:val="24"/>
+        </w:rPr>
+        <w:t>compose.yaml</w:t>
+      </w:r>
+      <w:proofErr w:type="spellEnd"/>
+      <w:r>
+        <w:rPr>
+          <w:rFonts w:hint="eastAsia"/>
+          <w:sz w:val="24"/>
+        </w:rPr>
+        <w:t>로 docker 실행</w:t>
+      </w:r>
+    </w:p>
+    <w:p>
+      <w:pPr>
+        <w:pStyle w:val="a3"/>
+        <w:numPr>
+          <w:ilvl w:val="2"/>
+          <w:numId w:val="1"/>
+        </w:numPr>
+        <w:ind w:leftChars="0"/>
+        <w:jc w:val="left"/>
+        <w:rPr>
+          <w:sz w:val="24"/>
+        </w:rPr>
+      </w:pPr>
+      <w:r>
+        <w:rPr>
+          <w:sz w:val="24"/>
+        </w:rPr>
+        <w:t>D</w:t>
+      </w:r>
+      <w:r>
+        <w:rPr>
+          <w:rFonts w:hint="eastAsia"/>
+          <w:sz w:val="24"/>
+        </w:rPr>
+        <w:t xml:space="preserve">ocker-compose </w:t>
+      </w:r>
+      <w:r>
+        <w:rPr>
+          <w:sz w:val="24"/>
+        </w:rPr>
+        <w:t>–</w:t>
+      </w:r>
+      <w:r>
+        <w:rPr>
+          <w:rFonts w:hint="eastAsia"/>
+          <w:sz w:val="24"/>
+        </w:rPr>
+        <w:t xml:space="preserve">f </w:t>
+      </w:r>
+      <w:r>
+        <w:rPr>
+          <w:sz w:val="24"/>
+        </w:rPr>
+        <w:t>[docker-</w:t>
+      </w:r>
+      <w:proofErr w:type="spellStart"/>
+      <w:r>
+        <w:rPr>
+          <w:sz w:val="24"/>
+        </w:rPr>
+        <w:t>compose.yaml</w:t>
+      </w:r>
+      <w:proofErr w:type="spellEnd"/>
+      <w:r>
+        <w:rPr>
+          <w:sz w:val="24"/>
+        </w:rPr>
+        <w:t xml:space="preserve"> </w:t>
+      </w:r>
+      <w:r>
+        <w:rPr>
+          <w:rFonts w:hint="eastAsia"/>
+          <w:sz w:val="24"/>
+        </w:rPr>
+        <w:t>파일</w:t>
+      </w:r>
+      <w:r>
+        <w:rPr>
+          <w:sz w:val="24"/>
+        </w:rPr>
+        <w:t xml:space="preserve">] </w:t>
+      </w:r>
+      <w:r>
+        <w:rPr>
+          <w:rFonts w:hint="eastAsia"/>
+          <w:sz w:val="24"/>
+        </w:rPr>
+        <w:t xml:space="preserve">up </w:t>
+      </w:r>
+      <w:r>
+        <w:rPr>
+          <w:sz w:val="24"/>
+        </w:rPr>
+        <w:t>–</w:t>
+      </w:r>
+      <w:r>
+        <w:rPr>
+          <w:rFonts w:hint="eastAsia"/>
+          <w:sz w:val="24"/>
+        </w:rPr>
+        <w:t>d</w:t>
+      </w:r>
+    </w:p>
+    <w:p>
+      <w:pPr>
+        <w:pStyle w:val="a3"/>
+        <w:numPr>
+          <w:ilvl w:val="2"/>
+          <w:numId w:val="1"/>
+        </w:numPr>
+        <w:ind w:leftChars="0"/>
+        <w:jc w:val="left"/>
+        <w:rPr>
+          <w:sz w:val="24"/>
+        </w:rPr>
+      </w:pPr>
+      <w:r>
+        <w:rPr>
+          <w:sz w:val="24"/>
+        </w:rPr>
+        <w:t>D</w:t>
+      </w:r>
+      <w:r>
+        <w:rPr>
+          <w:rFonts w:hint="eastAsia"/>
+          <w:sz w:val="24"/>
+        </w:rPr>
+        <w:t xml:space="preserve">ocker가 </w:t>
+      </w:r>
+      <w:proofErr w:type="spellStart"/>
+      <w:r>
+        <w:rPr>
+          <w:rFonts w:hint="eastAsia"/>
+          <w:sz w:val="24"/>
+        </w:rPr>
+        <w:t>실행되고나면</w:t>
+      </w:r>
+      <w:proofErr w:type="spellEnd"/>
+      <w:r>
+        <w:rPr>
+          <w:rFonts w:hint="eastAsia"/>
+          <w:sz w:val="24"/>
+        </w:rPr>
+        <w:t xml:space="preserve"> </w:t>
+      </w:r>
+      <w:r>
+        <w:rPr>
+          <w:sz w:val="24"/>
+        </w:rPr>
+        <w:t xml:space="preserve">docker </w:t>
+      </w:r>
+      <w:proofErr w:type="spellStart"/>
+      <w:r>
+        <w:rPr>
+          <w:sz w:val="24"/>
+        </w:rPr>
+        <w:t>ps</w:t>
+      </w:r>
+      <w:proofErr w:type="spellEnd"/>
+      <w:r>
+        <w:rPr>
+          <w:sz w:val="24"/>
+        </w:rPr>
+        <w:t xml:space="preserve"> –a </w:t>
+      </w:r>
+      <w:r>
+        <w:rPr>
+          <w:rFonts w:hint="eastAsia"/>
+          <w:sz w:val="24"/>
+        </w:rPr>
+        <w:t>명령어로 모든 컨테이너가 정상적으로 작동하는 지 확인</w:t>
+      </w:r>
+    </w:p>
+    <w:p>
+      <w:pPr>
+        <w:pStyle w:val="a3"/>
+        <w:numPr>
+          <w:ilvl w:val="2"/>
+          <w:numId w:val="1"/>
+        </w:numPr>
+        <w:ind w:leftChars="0"/>
+        <w:jc w:val="left"/>
+        <w:rPr>
+          <w:sz w:val="24"/>
+        </w:rPr>
+      </w:pPr>
+      <w:r>
+        <w:rPr>
+          <w:rFonts w:hint="eastAsia"/>
+          <w:sz w:val="24"/>
+        </w:rPr>
+        <w:t xml:space="preserve">문제가 발생하면 </w:t>
+      </w:r>
+      <w:r>
+        <w:rPr>
+          <w:sz w:val="24"/>
+        </w:rPr>
+        <w:t>docker logs [</w:t>
+      </w:r>
+      <w:r>
+        <w:rPr>
+          <w:rFonts w:hint="eastAsia"/>
+          <w:sz w:val="24"/>
+        </w:rPr>
+        <w:t>컨테이너 ID or 컨테이너 이름</w:t>
+      </w:r>
+      <w:r>
+        <w:rPr>
+          <w:sz w:val="24"/>
+        </w:rPr>
+        <w:t xml:space="preserve">]로 </w:t>
+      </w:r>
+      <w:r>
+        <w:rPr>
+          <w:rFonts w:hint="eastAsia"/>
+          <w:sz w:val="24"/>
+        </w:rPr>
+        <w:t>에러</w:t>
+      </w:r>
+      <w:r>
+        <w:rPr>
+          <w:rFonts w:hint="eastAsia"/>
+          <w:sz w:val="24"/>
+        </w:rPr>
+        <w:t xml:space="preserve"> </w:t>
+      </w:r>
+      <w:r>
+        <w:rPr>
+          <w:rFonts w:hint="eastAsia"/>
+          <w:sz w:val="24"/>
+        </w:rPr>
+        <w:t>로그 추적</w:t>
+      </w:r>
+    </w:p>
+    <w:p>
+      <w:pPr>
+        <w:pStyle w:val="a3"/>
         <w:ind w:leftChars="0" w:left="1200"/>
         <w:jc w:val="left"/>
         <w:rPr>
@@ -12716,6 +13308,7 @@
           <w:rFonts w:hint="eastAsia"/>
           <w:sz w:val="24"/>
         </w:rPr>
+        <w:lastRenderedPageBreak/>
         <w:t>channel.tx</w:t>
       </w:r>
       <w:proofErr w:type="spellEnd"/>
@@ -13114,23 +13707,645 @@
           <w:rFonts w:hint="eastAsia"/>
           <w:sz w:val="24"/>
         </w:rPr>
+        <w:t>configtx.yaml</w:t>
+      </w:r>
+      <w:proofErr w:type="spellEnd"/>
+      <w:r>
+        <w:rPr>
+          <w:rFonts w:hint="eastAsia"/>
+          <w:sz w:val="24"/>
+        </w:rPr>
+        <w:t xml:space="preserve">을 이용해 만든 </w:t>
+      </w:r>
+      <w:proofErr w:type="spellStart"/>
+      <w:r>
+        <w:rPr>
+          <w:sz w:val="24"/>
+        </w:rPr>
+        <w:t>channel.tx</w:t>
+      </w:r>
+      <w:proofErr w:type="spellEnd"/>
+      <w:r>
+        <w:rPr>
+          <w:rFonts w:hint="eastAsia"/>
+          <w:sz w:val="24"/>
+        </w:rPr>
+        <w:t>에</w:t>
+      </w:r>
+      <w:r>
+        <w:rPr>
+          <w:rFonts w:hint="eastAsia"/>
+          <w:sz w:val="24"/>
+        </w:rPr>
+        <w:t>도</w:t>
+      </w:r>
+      <w:r>
+        <w:rPr>
+          <w:rFonts w:hint="eastAsia"/>
+          <w:sz w:val="24"/>
+        </w:rPr>
+        <w:t xml:space="preserve"> 채널에 관한 설정이 기록되어 있음</w:t>
+      </w:r>
+    </w:p>
+    <w:p>
+      <w:pPr>
+        <w:pStyle w:val="a3"/>
+        <w:numPr>
+          <w:ilvl w:val="2"/>
+          <w:numId w:val="1"/>
+        </w:numPr>
+        <w:ind w:leftChars="0"/>
+        <w:jc w:val="left"/>
+        <w:rPr>
+          <w:sz w:val="24"/>
+        </w:rPr>
+      </w:pPr>
+      <w:r>
+        <w:rPr>
+          <w:sz w:val="24"/>
+        </w:rPr>
+        <w:t>채널</w:t>
+      </w:r>
+      <w:r>
+        <w:rPr>
+          <w:rFonts w:hint="eastAsia"/>
+          <w:sz w:val="24"/>
+        </w:rPr>
+        <w:t xml:space="preserve"> 생성 명령어</w:t>
+      </w:r>
+    </w:p>
+    <w:p>
+      <w:pPr>
+        <w:pStyle w:val="a3"/>
+        <w:numPr>
+          <w:ilvl w:val="3"/>
+          <w:numId w:val="1"/>
+        </w:numPr>
+        <w:ind w:leftChars="0"/>
+        <w:jc w:val="left"/>
+        <w:rPr>
+          <w:sz w:val="24"/>
+        </w:rPr>
+      </w:pPr>
+      <w:r>
+        <w:rPr>
+          <w:sz w:val="24"/>
+        </w:rPr>
+        <w:t>(</w:t>
+      </w:r>
+      <w:r>
+        <w:rPr>
+          <w:rFonts w:hint="eastAsia"/>
+          <w:sz w:val="24"/>
+        </w:rPr>
+        <w:t>c</w:t>
+      </w:r>
+      <w:r>
+        <w:rPr>
+          <w:rFonts w:hint="eastAsia"/>
+          <w:sz w:val="24"/>
+        </w:rPr>
+        <w:t xml:space="preserve">li 외부에서 </w:t>
+      </w:r>
+      <w:r>
+        <w:rPr>
+          <w:rFonts w:hint="eastAsia"/>
+          <w:sz w:val="24"/>
+        </w:rPr>
+        <w:t>실행)</w:t>
+      </w:r>
+      <w:r>
+        <w:rPr>
+          <w:sz w:val="24"/>
+        </w:rPr>
+        <w:t xml:space="preserve"> </w:t>
+      </w:r>
+      <w:r>
+        <w:rPr>
+          <w:rFonts w:hint="eastAsia"/>
+          <w:sz w:val="24"/>
+        </w:rPr>
+        <w:t>docker exec [</w:t>
+      </w:r>
+      <w:r>
+        <w:rPr>
+          <w:sz w:val="24"/>
+        </w:rPr>
+        <w:t xml:space="preserve">cli </w:t>
+      </w:r>
+      <w:r>
+        <w:rPr>
+          <w:rFonts w:hint="eastAsia"/>
+          <w:sz w:val="24"/>
+        </w:rPr>
+        <w:t>컨테이너 이름]</w:t>
+      </w:r>
+      <w:r>
+        <w:rPr>
+          <w:sz w:val="24"/>
+        </w:rPr>
+        <w:t xml:space="preserve"> peer channel create –c [</w:t>
+      </w:r>
+      <w:proofErr w:type="spellStart"/>
+      <w:r>
+        <w:rPr>
+          <w:sz w:val="24"/>
+        </w:rPr>
+        <w:t>channel.tx</w:t>
+      </w:r>
+      <w:proofErr w:type="spellEnd"/>
+      <w:r>
+        <w:rPr>
+          <w:sz w:val="24"/>
+        </w:rPr>
+        <w:t xml:space="preserve"> </w:t>
+      </w:r>
+      <w:r>
+        <w:rPr>
+          <w:rFonts w:hint="eastAsia"/>
+          <w:sz w:val="24"/>
+        </w:rPr>
+        <w:t>설정 시 지정한 채널 이름</w:t>
+      </w:r>
+      <w:r>
+        <w:rPr>
+          <w:sz w:val="24"/>
+        </w:rPr>
+        <w:t>] –</w:t>
+      </w:r>
+      <w:r>
+        <w:rPr>
+          <w:rFonts w:hint="eastAsia"/>
+          <w:sz w:val="24"/>
+        </w:rPr>
+        <w:t>o</w:t>
+      </w:r>
+      <w:r>
+        <w:rPr>
+          <w:sz w:val="24"/>
+        </w:rPr>
+        <w:t xml:space="preserve"> [</w:t>
+      </w:r>
+      <w:proofErr w:type="spellStart"/>
+      <w:r>
+        <w:rPr>
+          <w:rFonts w:hint="eastAsia"/>
+          <w:sz w:val="24"/>
+        </w:rPr>
+        <w:t>오더러</w:t>
+      </w:r>
+      <w:proofErr w:type="spellEnd"/>
+      <w:r>
+        <w:rPr>
+          <w:rFonts w:hint="eastAsia"/>
+          <w:sz w:val="24"/>
+        </w:rPr>
+        <w:t xml:space="preserve"> 도메인</w:t>
+      </w:r>
+      <w:proofErr w:type="gramStart"/>
+      <w:r>
+        <w:rPr>
+          <w:rFonts w:hint="eastAsia"/>
+          <w:sz w:val="24"/>
+        </w:rPr>
+        <w:t>:포트번호</w:t>
+      </w:r>
+      <w:proofErr w:type="gramEnd"/>
+      <w:r>
+        <w:rPr>
+          <w:sz w:val="24"/>
+        </w:rPr>
+        <w:t>] –</w:t>
+      </w:r>
+      <w:r>
+        <w:rPr>
+          <w:rFonts w:hint="eastAsia"/>
+          <w:sz w:val="24"/>
+        </w:rPr>
+        <w:t>f</w:t>
+      </w:r>
+      <w:r>
+        <w:rPr>
+          <w:sz w:val="24"/>
+        </w:rPr>
+        <w:t xml:space="preserve"> </w:t>
+      </w:r>
+      <w:r>
+        <w:rPr>
+          <w:rFonts w:hint="eastAsia"/>
+          <w:sz w:val="24"/>
+        </w:rPr>
+        <w:t xml:space="preserve">[컨테이너 내부 </w:t>
+      </w:r>
+      <w:proofErr w:type="spellStart"/>
+      <w:r>
+        <w:rPr>
+          <w:sz w:val="24"/>
+        </w:rPr>
+        <w:t>channel.tx</w:t>
+      </w:r>
+      <w:proofErr w:type="spellEnd"/>
+      <w:r>
+        <w:rPr>
+          <w:sz w:val="24"/>
+        </w:rPr>
+        <w:t xml:space="preserve"> </w:t>
+      </w:r>
+      <w:r>
+        <w:rPr>
+          <w:rFonts w:hint="eastAsia"/>
+          <w:sz w:val="24"/>
+        </w:rPr>
+        <w:t>위치]</w:t>
+      </w:r>
+      <w:r>
+        <w:rPr>
+          <w:sz w:val="24"/>
+        </w:rPr>
+        <w:t xml:space="preserve"> –-</w:t>
+      </w:r>
+      <w:proofErr w:type="spellStart"/>
+      <w:r>
+        <w:rPr>
+          <w:sz w:val="24"/>
+        </w:rPr>
+        <w:t>tls</w:t>
+      </w:r>
+      <w:proofErr w:type="spellEnd"/>
+      <w:r>
+        <w:rPr>
+          <w:sz w:val="24"/>
+        </w:rPr>
+        <w:t xml:space="preserve"> –-</w:t>
+      </w:r>
+      <w:proofErr w:type="spellStart"/>
+      <w:r>
+        <w:rPr>
+          <w:sz w:val="24"/>
+        </w:rPr>
+        <w:t>cafile</w:t>
+      </w:r>
+      <w:proofErr w:type="spellEnd"/>
+      <w:r>
+        <w:rPr>
+          <w:sz w:val="24"/>
+        </w:rPr>
+        <w:t xml:space="preserve"> [</w:t>
+      </w:r>
+      <w:proofErr w:type="spellStart"/>
+      <w:r>
+        <w:rPr>
+          <w:rFonts w:hint="eastAsia"/>
+          <w:sz w:val="24"/>
+        </w:rPr>
+        <w:t>오더러</w:t>
+      </w:r>
+      <w:proofErr w:type="spellEnd"/>
+      <w:r>
+        <w:rPr>
+          <w:rFonts w:hint="eastAsia"/>
+          <w:sz w:val="24"/>
+        </w:rPr>
+        <w:t xml:space="preserve"> </w:t>
+      </w:r>
+      <w:r>
+        <w:rPr>
+          <w:sz w:val="24"/>
+        </w:rPr>
+        <w:t xml:space="preserve">MSP </w:t>
+      </w:r>
+      <w:proofErr w:type="spellStart"/>
+      <w:r>
+        <w:rPr>
+          <w:rFonts w:hint="eastAsia"/>
+          <w:sz w:val="24"/>
+        </w:rPr>
+        <w:t>tls</w:t>
+      </w:r>
+      <w:proofErr w:type="spellEnd"/>
+      <w:r>
+        <w:rPr>
+          <w:rFonts w:hint="eastAsia"/>
+          <w:sz w:val="24"/>
+        </w:rPr>
+        <w:t xml:space="preserve"> 인증서 위치</w:t>
+      </w:r>
+      <w:r>
+        <w:rPr>
+          <w:sz w:val="24"/>
+        </w:rPr>
+        <w:t>]</w:t>
+      </w:r>
+    </w:p>
+    <w:p>
+      <w:pPr>
+        <w:pStyle w:val="a3"/>
+        <w:numPr>
+          <w:ilvl w:val="3"/>
+          <w:numId w:val="1"/>
+        </w:numPr>
+        <w:ind w:leftChars="0"/>
+        <w:jc w:val="left"/>
+        <w:rPr>
+          <w:sz w:val="24"/>
+        </w:rPr>
+      </w:pPr>
+      <w:r>
+        <w:rPr>
+          <w:rFonts w:hint="eastAsia"/>
+          <w:sz w:val="24"/>
+        </w:rPr>
+        <w:t xml:space="preserve">위의 명령어를 통해 </w:t>
+      </w:r>
+      <w:r>
+        <w:rPr>
+          <w:sz w:val="24"/>
+        </w:rPr>
+        <w:t>[</w:t>
+      </w:r>
+      <w:proofErr w:type="spellStart"/>
+      <w:r>
+        <w:rPr>
+          <w:rFonts w:hint="eastAsia"/>
+          <w:sz w:val="24"/>
+        </w:rPr>
+        <w:t>채널이름</w:t>
+      </w:r>
+      <w:proofErr w:type="spellEnd"/>
+      <w:r>
+        <w:rPr>
+          <w:sz w:val="24"/>
+        </w:rPr>
+        <w:t>]</w:t>
+      </w:r>
+      <w:proofErr w:type="gramStart"/>
+      <w:r>
+        <w:rPr>
+          <w:sz w:val="24"/>
+        </w:rPr>
+        <w:t>.block</w:t>
+      </w:r>
+      <w:r>
+        <w:rPr>
+          <w:rFonts w:hint="eastAsia"/>
+          <w:sz w:val="24"/>
+        </w:rPr>
+        <w:t>이</w:t>
+      </w:r>
+      <w:proofErr w:type="gramEnd"/>
+      <w:r>
+        <w:rPr>
+          <w:rFonts w:hint="eastAsia"/>
+          <w:sz w:val="24"/>
+        </w:rPr>
+        <w:t xml:space="preserve"> 만들어짐</w:t>
+      </w:r>
+    </w:p>
+    <w:p>
+      <w:pPr>
+        <w:pStyle w:val="a3"/>
+        <w:numPr>
+          <w:ilvl w:val="3"/>
+          <w:numId w:val="1"/>
+        </w:numPr>
+        <w:ind w:leftChars="0"/>
+        <w:jc w:val="left"/>
+        <w:rPr>
+          <w:sz w:val="24"/>
+        </w:rPr>
+      </w:pPr>
+      <w:r>
+        <w:rPr>
+          <w:rFonts w:hint="eastAsia"/>
+          <w:sz w:val="24"/>
+        </w:rPr>
+        <w:t>(cli 외부에서 실행</w:t>
+      </w:r>
+      <w:r>
+        <w:rPr>
+          <w:sz w:val="24"/>
+        </w:rPr>
+        <w:t>)</w:t>
+      </w:r>
+      <w:r>
+        <w:rPr>
+          <w:sz w:val="24"/>
+        </w:rPr>
+        <w:t xml:space="preserve"> docker exec [cli </w:t>
+      </w:r>
+      <w:r>
+        <w:rPr>
+          <w:rFonts w:hint="eastAsia"/>
+          <w:sz w:val="24"/>
+        </w:rPr>
+        <w:t>컨테이너 이름</w:t>
+      </w:r>
+      <w:r>
+        <w:rPr>
+          <w:sz w:val="24"/>
+        </w:rPr>
+        <w:t>] peer channel join –b [</w:t>
+      </w:r>
+      <w:proofErr w:type="spellStart"/>
+      <w:r>
+        <w:rPr>
+          <w:rFonts w:hint="eastAsia"/>
+          <w:sz w:val="24"/>
+        </w:rPr>
+        <w:t>체널이름</w:t>
+      </w:r>
+      <w:proofErr w:type="spellEnd"/>
+      <w:r>
+        <w:rPr>
+          <w:rFonts w:hint="eastAsia"/>
+          <w:sz w:val="24"/>
+        </w:rPr>
+        <w:t>.block</w:t>
+      </w:r>
+      <w:r>
+        <w:rPr>
+          <w:sz w:val="24"/>
+        </w:rPr>
+        <w:t xml:space="preserve"> </w:t>
+      </w:r>
+      <w:r>
+        <w:rPr>
+          <w:rFonts w:hint="eastAsia"/>
+          <w:sz w:val="24"/>
+        </w:rPr>
+        <w:t>위치</w:t>
+      </w:r>
+      <w:r>
+        <w:rPr>
+          <w:sz w:val="24"/>
+        </w:rPr>
+        <w:t>]</w:t>
+      </w:r>
+    </w:p>
+    <w:p>
+      <w:pPr>
+        <w:pStyle w:val="a3"/>
+        <w:numPr>
+          <w:ilvl w:val="2"/>
+          <w:numId w:val="1"/>
+        </w:numPr>
+        <w:ind w:leftChars="0"/>
+        <w:jc w:val="left"/>
+        <w:rPr>
+          <w:sz w:val="24"/>
+        </w:rPr>
+      </w:pPr>
+      <w:r>
+        <w:rPr>
+          <w:rFonts w:hint="eastAsia"/>
+          <w:sz w:val="24"/>
+        </w:rPr>
+        <w:t>과정이 끝나면 현재 채널이 생성되고 피어 노드가 참여한 상태</w:t>
+      </w:r>
+    </w:p>
+    <w:p>
+      <w:pPr>
+        <w:pStyle w:val="a3"/>
+        <w:numPr>
+          <w:ilvl w:val="2"/>
+          <w:numId w:val="1"/>
+        </w:numPr>
+        <w:ind w:leftChars="0"/>
+        <w:jc w:val="left"/>
+        <w:rPr>
+          <w:sz w:val="24"/>
+        </w:rPr>
+      </w:pPr>
+      <w:r>
+        <w:rPr>
+          <w:rFonts w:hint="eastAsia"/>
+          <w:sz w:val="24"/>
+        </w:rPr>
+        <w:t xml:space="preserve">복수의 피어 노드가 해당 채널에 참여하기로 되어있다면 </w:t>
+      </w:r>
+      <w:r>
+        <w:rPr>
+          <w:sz w:val="24"/>
+        </w:rPr>
+        <w:t>cli</w:t>
+      </w:r>
+      <w:r>
+        <w:rPr>
+          <w:rFonts w:hint="eastAsia"/>
+          <w:sz w:val="24"/>
+        </w:rPr>
+        <w:t xml:space="preserve">의 </w:t>
+      </w:r>
+      <w:r>
+        <w:rPr>
+          <w:sz w:val="24"/>
+        </w:rPr>
+        <w:t xml:space="preserve">fabric </w:t>
+      </w:r>
+      <w:r>
+        <w:rPr>
+          <w:rFonts w:hint="eastAsia"/>
+          <w:sz w:val="24"/>
+        </w:rPr>
+        <w:t>변수를 변경해서 채널에 동일하게 가입시켜야 함</w:t>
+      </w:r>
+      <w:r>
+        <w:rPr>
+          <w:rFonts w:hint="eastAsia"/>
+          <w:sz w:val="24"/>
+        </w:rPr>
+        <w:t>(채널을 만들 필요는 없음)</w:t>
+      </w:r>
+    </w:p>
+    <w:p>
+      <w:pPr>
+        <w:pStyle w:val="a3"/>
+        <w:numPr>
+          <w:ilvl w:val="0"/>
+          <w:numId w:val="1"/>
+        </w:numPr>
+        <w:ind w:leftChars="0"/>
+        <w:jc w:val="left"/>
+        <w:rPr>
+          <w:b/>
+          <w:sz w:val="24"/>
+        </w:rPr>
+      </w:pPr>
+      <w:r>
+        <w:rPr>
+          <w:rFonts w:hint="eastAsia"/>
+          <w:b/>
+          <w:sz w:val="24"/>
+        </w:rPr>
         <w:lastRenderedPageBreak/>
-        <w:t>configtx.yaml</w:t>
+        <w:t xml:space="preserve">Channel에 </w:t>
+      </w:r>
+      <w:proofErr w:type="spellStart"/>
+      <w:r>
+        <w:rPr>
+          <w:rFonts w:hint="eastAsia"/>
+          <w:b/>
+          <w:sz w:val="24"/>
+        </w:rPr>
+        <w:t>ChainCode</w:t>
       </w:r>
       <w:proofErr w:type="spellEnd"/>
       <w:r>
         <w:rPr>
-          <w:rFonts w:hint="eastAsia"/>
-          <w:sz w:val="24"/>
-        </w:rPr>
-        <w:t xml:space="preserve">을 이용해 만든 </w:t>
+          <w:b/>
+          <w:sz w:val="24"/>
+        </w:rPr>
+        <w:t xml:space="preserve"> </w:t>
+      </w:r>
+      <w:r>
+        <w:rPr>
+          <w:rFonts w:hint="eastAsia"/>
+          <w:b/>
+          <w:sz w:val="24"/>
+        </w:rPr>
+        <w:t>설치</w:t>
+      </w:r>
+    </w:p>
+    <w:p>
+      <w:pPr>
+        <w:pStyle w:val="a3"/>
+        <w:numPr>
+          <w:ilvl w:val="1"/>
+          <w:numId w:val="1"/>
+        </w:numPr>
+        <w:ind w:leftChars="0"/>
+        <w:jc w:val="left"/>
+        <w:rPr>
+          <w:sz w:val="24"/>
+        </w:rPr>
+      </w:pPr>
+      <w:r>
+        <w:rPr>
+          <w:rFonts w:hint="eastAsia"/>
+          <w:sz w:val="24"/>
+        </w:rPr>
+        <w:t xml:space="preserve">Hyperledger </w:t>
+      </w:r>
+      <w:r>
+        <w:rPr>
+          <w:sz w:val="24"/>
+        </w:rPr>
+        <w:t xml:space="preserve">fabric에서 </w:t>
+      </w:r>
+      <w:r>
+        <w:rPr>
+          <w:rFonts w:hint="eastAsia"/>
+          <w:sz w:val="24"/>
+        </w:rPr>
+        <w:t xml:space="preserve">Smart Contract는 </w:t>
       </w:r>
       <w:proofErr w:type="spellStart"/>
       <w:r>
         <w:rPr>
-          <w:sz w:val="24"/>
-        </w:rPr>
-        <w:t>channel.tx</w:t>
+          <w:rFonts w:hint="eastAsia"/>
+          <w:sz w:val="24"/>
+        </w:rPr>
+        <w:t>ChainCode</w:t>
       </w:r>
       <w:proofErr w:type="spellEnd"/>
       <w:r>
@@ -13138,21 +14353,616 @@
           <w:rFonts w:hint="eastAsia"/>
           <w:sz w:val="24"/>
         </w:rPr>
-        <w:t>에</w:t>
-      </w:r>
-      <w:r>
-        <w:rPr>
-          <w:rFonts w:hint="eastAsia"/>
-          <w:sz w:val="24"/>
-        </w:rPr>
-        <w:t>도</w:t>
-      </w:r>
-      <w:r>
-        <w:rPr>
-          <w:rFonts w:hint="eastAsia"/>
-          <w:sz w:val="24"/>
-        </w:rPr>
-        <w:t xml:space="preserve"> 채널에 관한 설정이 기록되어 있음</w:t>
+        <w:t xml:space="preserve">로 </w:t>
+      </w:r>
+      <w:proofErr w:type="spellStart"/>
+      <w:r>
+        <w:rPr>
+          <w:rFonts w:hint="eastAsia"/>
+          <w:sz w:val="24"/>
+        </w:rPr>
+        <w:t>명칭됨</w:t>
+      </w:r>
+      <w:proofErr w:type="spellEnd"/>
+    </w:p>
+    <w:p>
+      <w:pPr>
+        <w:pStyle w:val="a3"/>
+        <w:numPr>
+          <w:ilvl w:val="1"/>
+          <w:numId w:val="1"/>
+        </w:numPr>
+        <w:ind w:leftChars="0"/>
+        <w:jc w:val="left"/>
+        <w:rPr>
+          <w:sz w:val="24"/>
+        </w:rPr>
+      </w:pPr>
+      <w:proofErr w:type="spellStart"/>
+      <w:r>
+        <w:rPr>
+          <w:rFonts w:hint="eastAsia"/>
+          <w:sz w:val="24"/>
+        </w:rPr>
+        <w:t>ChainCode</w:t>
+      </w:r>
+      <w:proofErr w:type="spellEnd"/>
+      <w:r>
+        <w:rPr>
+          <w:rFonts w:hint="eastAsia"/>
+          <w:sz w:val="24"/>
+        </w:rPr>
+        <w:t>는 채널 단위로 설치됨</w:t>
+      </w:r>
+    </w:p>
+    <w:p>
+      <w:pPr>
+        <w:pStyle w:val="a3"/>
+        <w:numPr>
+          <w:ilvl w:val="1"/>
+          <w:numId w:val="1"/>
+        </w:numPr>
+        <w:ind w:leftChars="0"/>
+        <w:jc w:val="left"/>
+        <w:rPr>
+          <w:sz w:val="24"/>
+        </w:rPr>
+      </w:pPr>
+      <w:r>
+        <w:rPr>
+          <w:rFonts w:hint="eastAsia"/>
+          <w:sz w:val="24"/>
+        </w:rPr>
+        <w:t xml:space="preserve">현재 </w:t>
+      </w:r>
+      <w:proofErr w:type="spellStart"/>
+      <w:r>
+        <w:rPr>
+          <w:sz w:val="24"/>
+        </w:rPr>
+        <w:t>ChainCode</w:t>
+      </w:r>
+      <w:proofErr w:type="spellEnd"/>
+      <w:r>
+        <w:rPr>
+          <w:sz w:val="24"/>
+        </w:rPr>
+        <w:t xml:space="preserve"> </w:t>
+      </w:r>
+      <w:r>
+        <w:rPr>
+          <w:rFonts w:hint="eastAsia"/>
+          <w:sz w:val="24"/>
+        </w:rPr>
+        <w:t>작성 지원 언어는 Go lang, Java</w:t>
+      </w:r>
+      <w:r>
+        <w:rPr>
+          <w:sz w:val="24"/>
+        </w:rPr>
+        <w:t xml:space="preserve">, </w:t>
+      </w:r>
+      <w:r>
+        <w:rPr>
+          <w:rFonts w:hint="eastAsia"/>
+          <w:sz w:val="24"/>
+        </w:rPr>
+        <w:t xml:space="preserve">JavaScript, </w:t>
+      </w:r>
+      <w:proofErr w:type="spellStart"/>
+      <w:r>
+        <w:rPr>
+          <w:rFonts w:hint="eastAsia"/>
+          <w:sz w:val="24"/>
+        </w:rPr>
+        <w:t>TypeScript</w:t>
+      </w:r>
+      <w:proofErr w:type="spellEnd"/>
+      <w:r>
+        <w:rPr>
+          <w:rFonts w:hint="eastAsia"/>
+          <w:sz w:val="24"/>
+        </w:rPr>
+        <w:t>를 지원</w:t>
+      </w:r>
+    </w:p>
+    <w:p>
+      <w:pPr>
+        <w:pStyle w:val="a3"/>
+        <w:numPr>
+          <w:ilvl w:val="1"/>
+          <w:numId w:val="1"/>
+        </w:numPr>
+        <w:ind w:leftChars="0"/>
+        <w:jc w:val="left"/>
+        <w:rPr>
+          <w:sz w:val="24"/>
+        </w:rPr>
+      </w:pPr>
+      <w:r>
+        <w:rPr>
+          <w:rFonts w:hint="eastAsia"/>
+          <w:sz w:val="24"/>
+        </w:rPr>
+        <w:t>Go</w:t>
+      </w:r>
+      <w:r>
+        <w:rPr>
+          <w:sz w:val="24"/>
+        </w:rPr>
+        <w:t xml:space="preserve"> </w:t>
+      </w:r>
+      <w:r>
+        <w:rPr>
+          <w:rFonts w:hint="eastAsia"/>
+          <w:sz w:val="24"/>
+        </w:rPr>
+        <w:t>lang</w:t>
+      </w:r>
+      <w:r>
+        <w:rPr>
+          <w:sz w:val="24"/>
+        </w:rPr>
+        <w:t xml:space="preserve"> </w:t>
+      </w:r>
+      <w:r>
+        <w:rPr>
+          <w:rFonts w:hint="eastAsia"/>
+          <w:sz w:val="24"/>
+        </w:rPr>
+        <w:t xml:space="preserve">기준으로 </w:t>
+      </w:r>
+      <w:proofErr w:type="spellStart"/>
+      <w:r>
+        <w:rPr>
+          <w:rFonts w:hint="eastAsia"/>
+          <w:sz w:val="24"/>
+        </w:rPr>
+        <w:t>ChainCode</w:t>
+      </w:r>
+      <w:proofErr w:type="spellEnd"/>
+      <w:r>
+        <w:rPr>
+          <w:sz w:val="24"/>
+        </w:rPr>
+        <w:t xml:space="preserve"> </w:t>
+      </w:r>
+      <w:r>
+        <w:rPr>
+          <w:rFonts w:hint="eastAsia"/>
+          <w:sz w:val="24"/>
+        </w:rPr>
+        <w:t>작성 설명</w:t>
+      </w:r>
+    </w:p>
+    <w:p>
+      <w:pPr>
+        <w:pStyle w:val="a3"/>
+        <w:numPr>
+          <w:ilvl w:val="2"/>
+          <w:numId w:val="1"/>
+        </w:numPr>
+        <w:ind w:leftChars="0"/>
+        <w:jc w:val="left"/>
+        <w:rPr>
+          <w:sz w:val="24"/>
+        </w:rPr>
+      </w:pPr>
+      <w:proofErr w:type="spellStart"/>
+      <w:r>
+        <w:rPr>
+          <w:rFonts w:hint="eastAsia"/>
+          <w:sz w:val="24"/>
+        </w:rPr>
+        <w:t>체인코드</w:t>
+      </w:r>
+      <w:proofErr w:type="spellEnd"/>
+      <w:r>
+        <w:rPr>
+          <w:rFonts w:hint="eastAsia"/>
+          <w:sz w:val="24"/>
+        </w:rPr>
+        <w:t xml:space="preserve"> 작성 폴더를 생성</w:t>
+      </w:r>
+    </w:p>
+    <w:p>
+      <w:pPr>
+        <w:pStyle w:val="a3"/>
+        <w:numPr>
+          <w:ilvl w:val="2"/>
+          <w:numId w:val="1"/>
+        </w:numPr>
+        <w:ind w:leftChars="0"/>
+        <w:jc w:val="left"/>
+        <w:rPr>
+          <w:sz w:val="24"/>
+        </w:rPr>
+      </w:pPr>
+      <w:r>
+        <w:rPr>
+          <w:rFonts w:hint="eastAsia"/>
+          <w:sz w:val="24"/>
+        </w:rPr>
+        <w:t xml:space="preserve">폴더 내부에서 </w:t>
+      </w:r>
+      <w:r>
+        <w:rPr>
+          <w:sz w:val="24"/>
+        </w:rPr>
+        <w:t xml:space="preserve">go </w:t>
+      </w:r>
+      <w:proofErr w:type="spellStart"/>
+      <w:r>
+        <w:rPr>
+          <w:sz w:val="24"/>
+        </w:rPr>
+        <w:t>init</w:t>
+      </w:r>
+      <w:proofErr w:type="spellEnd"/>
+      <w:r>
+        <w:rPr>
+          <w:sz w:val="24"/>
+        </w:rPr>
+        <w:t xml:space="preserve"> [package module </w:t>
+      </w:r>
+      <w:r>
+        <w:rPr>
+          <w:rFonts w:hint="eastAsia"/>
+          <w:sz w:val="24"/>
+        </w:rPr>
+        <w:t>이름 임의로 설정</w:t>
+      </w:r>
+      <w:r>
+        <w:rPr>
+          <w:sz w:val="24"/>
+        </w:rPr>
+        <w:t>]</w:t>
+      </w:r>
+      <w:r>
+        <w:rPr>
+          <w:sz w:val="24"/>
+        </w:rPr>
+        <w:t xml:space="preserve"> </w:t>
+      </w:r>
+      <w:r>
+        <w:rPr>
+          <w:rFonts w:hint="eastAsia"/>
+          <w:sz w:val="24"/>
+        </w:rPr>
+        <w:t>실행</w:t>
+      </w:r>
+      <w:r>
+        <w:rPr>
+          <w:rFonts w:hint="eastAsia"/>
+          <w:sz w:val="24"/>
+        </w:rPr>
+        <w:t xml:space="preserve"> </w:t>
+      </w:r>
+    </w:p>
+    <w:p>
+      <w:pPr>
+        <w:pStyle w:val="a3"/>
+        <w:ind w:leftChars="0" w:left="1600"/>
+        <w:jc w:val="left"/>
+        <w:rPr>
+          <w:sz w:val="24"/>
+        </w:rPr>
+      </w:pPr>
+      <w:r>
+        <w:rPr>
+          <w:rFonts w:hint="eastAsia"/>
+          <w:sz w:val="24"/>
+        </w:rPr>
+        <w:t>-&gt; 패키지 관리 설정 파일 생성 명령어</w:t>
+      </w:r>
+    </w:p>
+    <w:p>
+      <w:pPr>
+        <w:pStyle w:val="a3"/>
+        <w:numPr>
+          <w:ilvl w:val="2"/>
+          <w:numId w:val="1"/>
+        </w:numPr>
+        <w:ind w:leftChars="0"/>
+        <w:jc w:val="left"/>
+        <w:rPr>
+          <w:rFonts w:hint="eastAsia"/>
+          <w:sz w:val="24"/>
+        </w:rPr>
+      </w:pPr>
+      <w:r>
+        <w:rPr>
+          <w:sz w:val="24"/>
+        </w:rPr>
+        <w:t>g</w:t>
+      </w:r>
+      <w:r>
+        <w:rPr>
+          <w:rFonts w:hint="eastAsia"/>
+          <w:sz w:val="24"/>
+        </w:rPr>
+        <w:t>o.</w:t>
+      </w:r>
+      <w:r>
+        <w:rPr>
+          <w:sz w:val="24"/>
+        </w:rPr>
+        <w:t xml:space="preserve">mod </w:t>
+      </w:r>
+      <w:r>
+        <w:rPr>
+          <w:rFonts w:hint="eastAsia"/>
+          <w:sz w:val="24"/>
+        </w:rPr>
+        <w:t>파일 생성 확인</w:t>
+      </w:r>
+      <w:r>
+        <w:rPr>
+          <w:rFonts w:hint="eastAsia"/>
+          <w:sz w:val="24"/>
+        </w:rPr>
+        <w:t xml:space="preserve"> -&gt; 패키지 관리 설정 파일</w:t>
+      </w:r>
+    </w:p>
+    <w:p>
+      <w:pPr>
+        <w:pStyle w:val="a3"/>
+        <w:numPr>
+          <w:ilvl w:val="2"/>
+          <w:numId w:val="1"/>
+        </w:numPr>
+        <w:ind w:leftChars="0"/>
+        <w:jc w:val="left"/>
+        <w:rPr>
+          <w:sz w:val="24"/>
+        </w:rPr>
+      </w:pPr>
+      <w:r>
+        <w:rPr>
+          <w:rFonts w:hint="eastAsia"/>
+          <w:sz w:val="24"/>
+        </w:rPr>
+        <w:t xml:space="preserve">실제 </w:t>
+      </w:r>
+      <w:proofErr w:type="spellStart"/>
+      <w:r>
+        <w:rPr>
+          <w:rFonts w:hint="eastAsia"/>
+          <w:sz w:val="24"/>
+        </w:rPr>
+        <w:t>체인코드</w:t>
+      </w:r>
+      <w:proofErr w:type="spellEnd"/>
+      <w:r>
+        <w:rPr>
+          <w:rFonts w:hint="eastAsia"/>
+          <w:sz w:val="24"/>
+        </w:rPr>
+        <w:t xml:space="preserve"> 작성</w:t>
+      </w:r>
+    </w:p>
+    <w:p>
+      <w:pPr>
+        <w:pStyle w:val="a3"/>
+        <w:numPr>
+          <w:ilvl w:val="2"/>
+          <w:numId w:val="1"/>
+        </w:numPr>
+        <w:ind w:leftChars="0"/>
+        <w:jc w:val="left"/>
+        <w:rPr>
+          <w:sz w:val="24"/>
+        </w:rPr>
+      </w:pPr>
+      <w:proofErr w:type="spellStart"/>
+      <w:r>
+        <w:rPr>
+          <w:rFonts w:hint="eastAsia"/>
+          <w:sz w:val="24"/>
+        </w:rPr>
+        <w:t>체인코드</w:t>
+      </w:r>
+      <w:proofErr w:type="spellEnd"/>
+      <w:r>
+        <w:rPr>
+          <w:rFonts w:hint="eastAsia"/>
+          <w:sz w:val="24"/>
+        </w:rPr>
+        <w:t xml:space="preserve"> 폴더에서 </w:t>
+      </w:r>
+      <w:r>
+        <w:rPr>
+          <w:sz w:val="24"/>
+        </w:rPr>
+        <w:t>g</w:t>
+      </w:r>
+      <w:r>
+        <w:rPr>
+          <w:rFonts w:hint="eastAsia"/>
+          <w:sz w:val="24"/>
+        </w:rPr>
+        <w:t xml:space="preserve">o </w:t>
+      </w:r>
+      <w:r>
+        <w:rPr>
+          <w:sz w:val="24"/>
+        </w:rPr>
+        <w:t xml:space="preserve">mod vendor </w:t>
+      </w:r>
+      <w:r>
+        <w:rPr>
+          <w:rFonts w:hint="eastAsia"/>
+          <w:sz w:val="24"/>
+        </w:rPr>
+        <w:t>실행</w:t>
+      </w:r>
+      <w:r>
+        <w:rPr>
+          <w:rFonts w:hint="eastAsia"/>
+          <w:sz w:val="24"/>
+        </w:rPr>
+        <w:t xml:space="preserve"> </w:t>
+      </w:r>
+    </w:p>
+    <w:p>
+      <w:pPr>
+        <w:pStyle w:val="a3"/>
+        <w:ind w:leftChars="0" w:left="1600"/>
+        <w:jc w:val="left"/>
+        <w:rPr>
+          <w:rFonts w:hint="eastAsia"/>
+          <w:sz w:val="24"/>
+        </w:rPr>
+      </w:pPr>
+      <w:r>
+        <w:rPr>
+          <w:sz w:val="24"/>
+        </w:rPr>
+        <w:t>–</w:t>
+      </w:r>
+      <w:r>
+        <w:rPr>
+          <w:rFonts w:hint="eastAsia"/>
+          <w:sz w:val="24"/>
+        </w:rPr>
+        <w:t>&gt;</w:t>
+      </w:r>
+      <w:r>
+        <w:rPr>
+          <w:sz w:val="24"/>
+        </w:rPr>
+        <w:t xml:space="preserve"> </w:t>
+      </w:r>
+      <w:r>
+        <w:rPr>
+          <w:rFonts w:hint="eastAsia"/>
+          <w:sz w:val="24"/>
+        </w:rPr>
+        <w:t xml:space="preserve">체인코드에서 import하고 있는 모든 라이브러리를 </w:t>
+      </w:r>
+      <w:r>
+        <w:rPr>
+          <w:sz w:val="24"/>
+        </w:rPr>
+        <w:t xml:space="preserve">vendor </w:t>
+      </w:r>
+      <w:r>
+        <w:rPr>
+          <w:rFonts w:hint="eastAsia"/>
+          <w:sz w:val="24"/>
+        </w:rPr>
+        <w:t>폴더 내부로 다운로드 함</w:t>
+      </w:r>
+    </w:p>
+    <w:p>
+      <w:pPr>
+        <w:pStyle w:val="a3"/>
+        <w:numPr>
+          <w:ilvl w:val="2"/>
+          <w:numId w:val="1"/>
+        </w:numPr>
+        <w:ind w:leftChars="0"/>
+        <w:jc w:val="left"/>
+        <w:rPr>
+          <w:sz w:val="24"/>
+        </w:rPr>
+      </w:pPr>
+      <w:proofErr w:type="spellStart"/>
+      <w:r>
+        <w:rPr>
+          <w:rFonts w:hint="eastAsia"/>
+          <w:sz w:val="24"/>
+        </w:rPr>
+        <w:t>체인코드</w:t>
+      </w:r>
+      <w:proofErr w:type="spellEnd"/>
+      <w:r>
+        <w:rPr>
+          <w:rFonts w:hint="eastAsia"/>
+          <w:sz w:val="24"/>
+        </w:rPr>
+        <w:t xml:space="preserve"> 설치를 </w:t>
+      </w:r>
+      <w:proofErr w:type="gramStart"/>
+      <w:r>
+        <w:rPr>
+          <w:rFonts w:hint="eastAsia"/>
+          <w:sz w:val="24"/>
+        </w:rPr>
+        <w:t xml:space="preserve">위해 </w:t>
+      </w:r>
+      <w:r>
+        <w:rPr>
+          <w:sz w:val="24"/>
+        </w:rPr>
+        <w:t>.tar.gz</w:t>
+      </w:r>
+      <w:r>
+        <w:rPr>
+          <w:rFonts w:hint="eastAsia"/>
+          <w:sz w:val="24"/>
+        </w:rPr>
+        <w:t>파일로</w:t>
+      </w:r>
+      <w:proofErr w:type="gramEnd"/>
+      <w:r>
+        <w:rPr>
+          <w:rFonts w:hint="eastAsia"/>
+          <w:sz w:val="24"/>
+        </w:rPr>
+        <w:t xml:space="preserve"> </w:t>
+      </w:r>
+      <w:proofErr w:type="spellStart"/>
+      <w:r>
+        <w:rPr>
+          <w:rFonts w:hint="eastAsia"/>
+          <w:sz w:val="24"/>
+        </w:rPr>
+        <w:t>압축해야함</w:t>
+      </w:r>
+      <w:proofErr w:type="spellEnd"/>
+    </w:p>
+    <w:p>
+      <w:pPr>
+        <w:pStyle w:val="a3"/>
+        <w:numPr>
+          <w:ilvl w:val="3"/>
+          <w:numId w:val="1"/>
+        </w:numPr>
+        <w:ind w:leftChars="0"/>
+        <w:jc w:val="left"/>
+        <w:rPr>
+          <w:sz w:val="24"/>
+        </w:rPr>
+      </w:pPr>
+      <w:r>
+        <w:rPr>
+          <w:rFonts w:hint="eastAsia"/>
+          <w:sz w:val="24"/>
+        </w:rPr>
+        <w:t>(</w:t>
+      </w:r>
+      <w:r>
+        <w:rPr>
+          <w:sz w:val="24"/>
+        </w:rPr>
+        <w:t xml:space="preserve">cli </w:t>
+      </w:r>
+      <w:r>
+        <w:rPr>
+          <w:rFonts w:hint="eastAsia"/>
+          <w:sz w:val="24"/>
+        </w:rPr>
+        <w:t>외부에서</w:t>
+      </w:r>
+      <w:bookmarkStart w:id="0" w:name="_GoBack"/>
+      <w:bookmarkEnd w:id="0"/>
+      <w:r>
+        <w:rPr>
+          <w:rFonts w:hint="eastAsia"/>
+          <w:sz w:val="24"/>
+        </w:rPr>
+        <w:t>)</w:t>
       </w:r>
     </w:p>
     <w:p>
@@ -13524,15 +15334,7 @@
                 <w:rFonts w:hint="eastAsia"/>
                 <w:sz w:val="24"/>
               </w:rPr>
-              <w:t xml:space="preserve">에 다른 </w:t>
-            </w:r>
-            <w:r>
-              <w:rPr>
-                <w:rFonts w:hint="eastAsia"/>
-                <w:sz w:val="24"/>
-              </w:rPr>
-              <w:lastRenderedPageBreak/>
-              <w:t>채널 이름 설정</w:t>
+              <w:t>에 다른 채널 이름 설정</w:t>
             </w:r>
           </w:p>
         </w:tc>
@@ -13544,6 +15346,214 @@
         <w:ind w:leftChars="0" w:left="1200"/>
         <w:jc w:val="left"/>
         <w:rPr>
+          <w:sz w:val="24"/>
+        </w:rPr>
+      </w:pPr>
+    </w:p>
+    <w:p>
+      <w:pPr>
+        <w:jc w:val="left"/>
+        <w:rPr>
+          <w:b/>
+          <w:sz w:val="32"/>
+        </w:rPr>
+      </w:pPr>
+      <w:r>
+        <w:rPr>
+          <w:rFonts w:hint="eastAsia"/>
+          <w:b/>
+          <w:sz w:val="32"/>
+        </w:rPr>
+        <w:t>참고</w:t>
+      </w:r>
+    </w:p>
+    <w:tbl>
+      <w:tblPr>
+        <w:tblStyle w:val="a4"/>
+        <w:tblW w:w="0" w:type="auto"/>
+        <w:tblInd w:w="1200" w:type="dxa"/>
+        <w:tblLook w:val="04A0" w:firstRow="1" w:lastRow="0" w:firstColumn="1" w:lastColumn="0" w:noHBand="0" w:noVBand="1"/>
+      </w:tblPr>
+      <w:tblGrid>
+        <w:gridCol w:w="3824"/>
+        <w:gridCol w:w="3992"/>
+      </w:tblGrid>
+      <w:tr>
+        <w:tc>
+          <w:tcPr>
+            <w:tcW w:w="3824" w:type="dxa"/>
+          </w:tcPr>
+          <w:p>
+            <w:pPr>
+              <w:pStyle w:val="a3"/>
+              <w:ind w:leftChars="0" w:left="0"/>
+              <w:jc w:val="left"/>
+              <w:rPr>
+                <w:rFonts w:hint="eastAsia"/>
+                <w:sz w:val="24"/>
+              </w:rPr>
+            </w:pPr>
+            <w:r>
+              <w:rPr>
+                <w:sz w:val="24"/>
+              </w:rPr>
+              <w:t xml:space="preserve">Alpine </w:t>
+            </w:r>
+            <w:proofErr w:type="spellStart"/>
+            <w:r>
+              <w:rPr>
+                <w:sz w:val="24"/>
+              </w:rPr>
+              <w:t>Liunx</w:t>
+            </w:r>
+            <w:proofErr w:type="spellEnd"/>
+            <w:r>
+              <w:rPr>
+                <w:rFonts w:hint="eastAsia"/>
+                <w:sz w:val="24"/>
+              </w:rPr>
+              <w:t>에서 프로그램 설치하는 법</w:t>
+            </w:r>
+          </w:p>
+        </w:tc>
+        <w:tc>
+          <w:tcPr>
+            <w:tcW w:w="3992" w:type="dxa"/>
+          </w:tcPr>
+          <w:p>
+            <w:pPr>
+              <w:pStyle w:val="a3"/>
+              <w:ind w:leftChars="0" w:left="0"/>
+              <w:jc w:val="left"/>
+              <w:rPr>
+                <w:sz w:val="24"/>
+              </w:rPr>
+            </w:pPr>
+            <w:proofErr w:type="spellStart"/>
+            <w:r>
+              <w:rPr>
+                <w:sz w:val="24"/>
+              </w:rPr>
+              <w:t>A</w:t>
+            </w:r>
+            <w:r>
+              <w:rPr>
+                <w:rFonts w:hint="eastAsia"/>
+                <w:sz w:val="24"/>
+              </w:rPr>
+              <w:t>pk</w:t>
+            </w:r>
+            <w:proofErr w:type="spellEnd"/>
+            <w:r>
+              <w:rPr>
+                <w:rFonts w:hint="eastAsia"/>
+                <w:sz w:val="24"/>
+              </w:rPr>
+              <w:t xml:space="preserve"> 명령어 이용</w:t>
+            </w:r>
+          </w:p>
+          <w:p>
+            <w:pPr>
+              <w:pStyle w:val="a3"/>
+              <w:ind w:leftChars="0" w:left="0"/>
+              <w:jc w:val="left"/>
+              <w:rPr>
+                <w:rFonts w:hint="eastAsia"/>
+                <w:sz w:val="24"/>
+              </w:rPr>
+            </w:pPr>
+            <w:r>
+              <w:rPr>
+                <w:rFonts w:hint="eastAsia"/>
+                <w:sz w:val="24"/>
+              </w:rPr>
+              <w:t>(패키지 관리자 명령어)</w:t>
+            </w:r>
+          </w:p>
+        </w:tc>
+      </w:tr>
+      <w:tr>
+        <w:tc>
+          <w:tcPr>
+            <w:tcW w:w="3824" w:type="dxa"/>
+          </w:tcPr>
+          <w:p>
+            <w:pPr>
+              <w:pStyle w:val="a3"/>
+              <w:ind w:leftChars="0" w:left="0"/>
+              <w:jc w:val="left"/>
+              <w:rPr>
+                <w:sz w:val="24"/>
+              </w:rPr>
+            </w:pPr>
+          </w:p>
+        </w:tc>
+        <w:tc>
+          <w:tcPr>
+            <w:tcW w:w="3992" w:type="dxa"/>
+          </w:tcPr>
+          <w:p>
+            <w:pPr>
+              <w:pStyle w:val="a3"/>
+              <w:ind w:leftChars="0" w:left="0"/>
+              <w:jc w:val="left"/>
+              <w:rPr>
+                <w:sz w:val="24"/>
+              </w:rPr>
+            </w:pPr>
+          </w:p>
+        </w:tc>
+      </w:tr>
+      <w:tr>
+        <w:tc>
+          <w:tcPr>
+            <w:tcW w:w="3824" w:type="dxa"/>
+          </w:tcPr>
+          <w:p>
+            <w:pPr>
+              <w:pStyle w:val="a3"/>
+              <w:ind w:leftChars="0" w:left="0"/>
+              <w:jc w:val="left"/>
+              <w:rPr>
+                <w:sz w:val="24"/>
+              </w:rPr>
+            </w:pPr>
+          </w:p>
+        </w:tc>
+        <w:tc>
+          <w:tcPr>
+            <w:tcW w:w="3992" w:type="dxa"/>
+          </w:tcPr>
+          <w:p>
+            <w:pPr>
+              <w:pStyle w:val="a3"/>
+              <w:ind w:leftChars="0" w:left="0"/>
+              <w:jc w:val="left"/>
+              <w:rPr>
+                <w:sz w:val="24"/>
+              </w:rPr>
+            </w:pPr>
+          </w:p>
+        </w:tc>
+      </w:tr>
+    </w:tbl>
+    <w:p>
+      <w:pPr>
+        <w:pStyle w:val="a3"/>
+        <w:ind w:leftChars="0" w:left="1200"/>
+        <w:jc w:val="left"/>
+        <w:rPr>
+          <w:sz w:val="24"/>
+        </w:rPr>
+      </w:pPr>
+    </w:p>
+    <w:p>
+      <w:pPr>
+        <w:pStyle w:val="a3"/>
+        <w:ind w:leftChars="0" w:left="1200"/>
+        <w:jc w:val="left"/>
+        <w:rPr>
+          <w:rFonts w:hint="eastAsia"/>
           <w:sz w:val="24"/>
         </w:rPr>
       </w:pPr>
@@ -13827,7 +15837,7 @@
   <w:abstractNum w:abstractNumId="3" w15:restartNumberingAfterBreak="0">
     <w:nsid w:val="5F83763B"/>
     <w:multiLevelType w:val="hybridMultilevel"/>
-    <w:tmpl w:val="7FD2FE1E"/>
+    <w:tmpl w:val="A232C634"/>
     <w:lvl w:ilvl="0" w:tplc="4A6204B2">
       <w:start w:val="1"/>
       <w:numFmt w:val="decimal"/>
@@ -13885,14 +15895,16 @@
         <w:ind w:left="2800" w:hanging="400"/>
       </w:pPr>
     </w:lvl>
-    <w:lvl w:ilvl="6" w:tplc="0409000F" w:tentative="1">
-      <w:start w:val="1"/>
-      <w:numFmt w:val="decimal"/>
-      <w:lvlText w:val="%7."/>
+    <w:lvl w:ilvl="6" w:tplc="58AC367C">
+      <w:numFmt w:val="bullet"/>
+      <w:lvlText w:val=""/>
       <w:lvlJc w:val="left"/>
       <w:pPr>
-        <w:ind w:left="3200" w:hanging="400"/>
-      </w:pPr>
+        <w:ind w:left="3160" w:hanging="360"/>
+      </w:pPr>
+      <w:rPr>
+        <w:rFonts w:ascii="Wingdings" w:eastAsiaTheme="minorEastAsia" w:hAnsi="Wingdings" w:cstheme="minorBidi" w:hint="default"/>
+      </w:rPr>
     </w:lvl>
     <w:lvl w:ilvl="7" w:tplc="04090019" w:tentative="1">
       <w:start w:val="1"/>
@@ -14769,7 +16781,7 @@
 </file>
 
 <file path=customXml/itemProps1.xml><?xml version="1.0" encoding="utf-8"?>
-<ds:datastoreItem xmlns:ds="http://schemas.openxmlformats.org/officeDocument/2006/customXml" ds:itemID="{82BCE50B-B4EC-4E5E-A7B6-BE4111A80219}">
+<ds:datastoreItem xmlns:ds="http://schemas.openxmlformats.org/officeDocument/2006/customXml" ds:itemID="{A56EB59B-4CE7-4712-BDE2-2FA0D04ED025}">
   <ds:schemaRefs>
     <ds:schemaRef ds:uri="http://schemas.openxmlformats.org/officeDocument/2006/bibliography"/>
   </ds:schemaRefs>

</xml_diff>

<commit_message>
hyperledger fabric guide v.20-09-06
</commit_message>
<xml_diff>
--- a/Hyperledger fabric Guide.docx
+++ b/Hyperledger fabric Guide.docx
@@ -1,6 +1,6 @@
 
 <file path=word/document.xml><?xml version="1.0" encoding="utf-8"?>
-<w:document xmlns:wpc="http://schemas.microsoft.com/office/word/2010/wordprocessingCanvas" xmlns:cx="http://schemas.microsoft.com/office/drawing/2014/chartex" xmlns:mc="http://schemas.openxmlformats.org/markup-compatibility/2006" xmlns:o="urn:schemas-microsoft-com:office:office" xmlns:r="http://schemas.openxmlformats.org/officeDocument/2006/relationships" xmlns:m="http://schemas.openxmlformats.org/officeDocument/2006/math" xmlns:v="urn:schemas-microsoft-com:vml" xmlns:wp14="http://schemas.microsoft.com/office/word/2010/wordprocessingDrawing" xmlns:wp="http://schemas.openxmlformats.org/drawingml/2006/wordprocessingDrawing" xmlns:w10="urn:schemas-microsoft-com:office:word" xmlns:w="http://schemas.openxmlformats.org/wordprocessingml/2006/main" xmlns:w14="http://schemas.microsoft.com/office/word/2010/wordml" xmlns:w15="http://schemas.microsoft.com/office/word/2012/wordml" xmlns:w16se="http://schemas.microsoft.com/office/word/2015/wordml/symex" xmlns:wpg="http://schemas.microsoft.com/office/word/2010/wordprocessingGroup" xmlns:wpi="http://schemas.microsoft.com/office/word/2010/wordprocessingInk" xmlns:wne="http://schemas.microsoft.com/office/word/2006/wordml" xmlns:wps="http://schemas.microsoft.com/office/word/2010/wordprocessingShape" mc:Ignorable="w14 w15 w16se wp14">
+<w:document xmlns:ve="http://schemas.openxmlformats.org/markup-compatibility/2006" xmlns:o="urn:schemas-microsoft-com:office:office" xmlns:r="http://schemas.openxmlformats.org/officeDocument/2006/relationships" xmlns:m="http://schemas.openxmlformats.org/officeDocument/2006/math" xmlns:v="urn:schemas-microsoft-com:vml" xmlns:wp="http://schemas.openxmlformats.org/drawingml/2006/wordprocessingDrawing" xmlns:w10="urn:schemas-microsoft-com:office:word" xmlns:w="http://schemas.openxmlformats.org/wordprocessingml/2006/main" xmlns:wne="http://schemas.microsoft.com/office/word/2006/wordml">
   <w:body>
     <w:p>
       <w:pPr>
@@ -1557,7 +1557,7 @@
         <w:tblStyle w:val="a4"/>
         <w:tblW w:w="0" w:type="auto"/>
         <w:tblInd w:w="-5" w:type="dxa"/>
-        <w:tblLook w:val="04A0" w:firstRow="1" w:lastRow="0" w:firstColumn="1" w:lastColumn="0" w:noHBand="0" w:noVBand="1"/>
+        <w:tblLook w:val="04A0"/>
       </w:tblPr>
       <w:tblGrid>
         <w:gridCol w:w="9021"/>
@@ -3444,10 +3444,10 @@
         <w:tblStyle w:val="a4"/>
         <w:tblW w:w="0" w:type="auto"/>
         <w:tblInd w:w="-5" w:type="dxa"/>
-        <w:tblLook w:val="04A0" w:firstRow="1" w:lastRow="0" w:firstColumn="1" w:lastColumn="0" w:noHBand="0" w:noVBand="1"/>
+        <w:tblLook w:val="04A0"/>
       </w:tblPr>
       <w:tblGrid>
-        <w:gridCol w:w="9021"/>
+        <w:gridCol w:w="9247"/>
       </w:tblGrid>
       <w:tr>
         <w:tc>
@@ -13777,7 +13777,6 @@
         <w:ind w:leftChars="0"/>
         <w:jc w:val="left"/>
         <w:rPr>
-          <w:rFonts w:hint="eastAsia"/>
           <w:sz w:val="24"/>
         </w:rPr>
       </w:pPr>
@@ -13820,14 +13819,7 @@
           <w:rFonts w:hint="eastAsia"/>
           <w:sz w:val="24"/>
         </w:rPr>
-        <w:t>체인코드</w:t>
-      </w:r>
-      <w:r>
-        <w:rPr>
-          <w:rFonts w:hint="eastAsia"/>
-          <w:sz w:val="24"/>
-        </w:rPr>
-        <w:t>를 peer에 설치</w:t>
+        <w:t>체인코드를 peer에 설치</w:t>
       </w:r>
     </w:p>
     <w:p>
@@ -13974,7 +13966,6 @@
         <w:ind w:leftChars="0"/>
         <w:jc w:val="left"/>
         <w:rPr>
-          <w:rFonts w:hint="eastAsia"/>
           <w:sz w:val="24"/>
         </w:rPr>
       </w:pPr>
@@ -14225,7 +14216,6 @@
         <w:ind w:leftChars="0"/>
         <w:jc w:val="left"/>
         <w:rPr>
-          <w:rFonts w:hint="eastAsia"/>
           <w:sz w:val="24"/>
         </w:rPr>
       </w:pPr>
@@ -14295,14 +14285,7 @@
           <w:rFonts w:hint="eastAsia"/>
           <w:sz w:val="24"/>
         </w:rPr>
-        <w:t>설치된 체인코드</w:t>
-      </w:r>
-      <w:r>
-        <w:rPr>
-          <w:rFonts w:hint="eastAsia"/>
-          <w:sz w:val="24"/>
-        </w:rPr>
-        <w:t xml:space="preserve">의 승인절차가 완료되면 </w:t>
+        <w:t xml:space="preserve">설치된 체인코드의 승인절차가 완료되면 </w:t>
       </w:r>
       <w:r>
         <w:rPr>
@@ -14488,7 +14471,7 @@
         <w:tblStyle w:val="a4"/>
         <w:tblW w:w="0" w:type="auto"/>
         <w:tblInd w:w="1200" w:type="dxa"/>
-        <w:tblLook w:val="04A0" w:firstRow="1" w:lastRow="0" w:firstColumn="1" w:lastColumn="0" w:noHBand="0" w:noVBand="1"/>
+        <w:tblLook w:val="04A0"/>
       </w:tblPr>
       <w:tblGrid>
         <w:gridCol w:w="3824"/>
@@ -14510,29 +14493,10 @@
             </w:pPr>
             <w:r>
               <w:rPr>
-                <w:sz w:val="24"/>
-              </w:rPr>
-              <w:t>E</w:t>
-            </w:r>
-            <w:r>
-              <w:rPr>
                 <w:rFonts w:hint="eastAsia"/>
                 <w:sz w:val="24"/>
               </w:rPr>
-              <w:t>rror</w:t>
-            </w:r>
-            <w:r>
-              <w:rPr>
-                <w:sz w:val="24"/>
-              </w:rPr>
-              <w:t xml:space="preserve"> </w:t>
-            </w:r>
-            <w:r>
-              <w:rPr>
-                <w:rFonts w:hint="eastAsia"/>
-                <w:sz w:val="24"/>
-              </w:rPr>
-              <w:t>log</w:t>
+              <w:t>상황</w:t>
             </w:r>
           </w:p>
         </w:tc>
@@ -14551,9 +14515,17 @@
             </w:pPr>
             <w:r>
               <w:rPr>
+                <w:rFonts w:hint="eastAsia"/>
                 <w:sz w:val="24"/>
               </w:rPr>
-              <w:t>Error: got unexpected status: FORBIDDEN -- config update for existing channel did not pass initial checks: implicit policy evaluation failed - 0 sub-policies were satisfied, but this policy requires 1 of the 'Writers' sub-policies to be satisfied: permission denied</w:t>
+              <w:t>peer</w:t>
+            </w:r>
+            <w:r>
+              <w:rPr>
+                <w:rFonts w:hint="eastAsia"/>
+                <w:sz w:val="24"/>
+              </w:rPr>
+              <w:t>에서 채널 생성 시</w:t>
             </w:r>
           </w:p>
         </w:tc>
@@ -14574,10 +14546,29 @@
             </w:pPr>
             <w:r>
               <w:rPr>
+                <w:sz w:val="24"/>
+              </w:rPr>
+              <w:t>E</w:t>
+            </w:r>
+            <w:r>
+              <w:rPr>
                 <w:rFonts w:hint="eastAsia"/>
                 <w:sz w:val="24"/>
               </w:rPr>
-              <w:t>원인</w:t>
+              <w:t>rror</w:t>
+            </w:r>
+            <w:r>
+              <w:rPr>
+                <w:sz w:val="24"/>
+              </w:rPr>
+              <w:t xml:space="preserve"> </w:t>
+            </w:r>
+            <w:r>
+              <w:rPr>
+                <w:rFonts w:hint="eastAsia"/>
+                <w:sz w:val="24"/>
+              </w:rPr>
+              <w:t>log</w:t>
             </w:r>
           </w:p>
         </w:tc>
@@ -14596,23 +14587,9 @@
             </w:pPr>
             <w:r>
               <w:rPr>
-                <w:rFonts w:hint="eastAsia"/>
                 <w:sz w:val="24"/>
               </w:rPr>
-              <w:t>genesis.block과 channel.tx</w:t>
-            </w:r>
-            <w:r>
-              <w:rPr>
-                <w:sz w:val="24"/>
-              </w:rPr>
-              <w:t xml:space="preserve"> </w:t>
-            </w:r>
-            <w:r>
-              <w:rPr>
-                <w:rFonts w:hint="eastAsia"/>
-                <w:sz w:val="24"/>
-              </w:rPr>
-              <w:t>생성 시 동일한 채널 이름 설정</w:t>
+              <w:t>Error: got unexpected status: FORBIDDEN -- config update for existing channel did not pass initial checks: implicit policy evaluation failed - 0 sub-policies were satisfied, but this policy requires 1 of the 'Writers' sub-policies to be satisfied: permission denied</w:t>
             </w:r>
           </w:p>
         </w:tc>
@@ -14636,7 +14613,7 @@
                 <w:rFonts w:hint="eastAsia"/>
                 <w:sz w:val="24"/>
               </w:rPr>
-              <w:t>해결</w:t>
+              <w:t>원인</w:t>
             </w:r>
           </w:p>
         </w:tc>
@@ -14655,6 +14632,65 @@
             </w:pPr>
             <w:r>
               <w:rPr>
+                <w:rFonts w:hint="eastAsia"/>
+                <w:sz w:val="24"/>
+              </w:rPr>
+              <w:t>genesis.block과 channel.tx</w:t>
+            </w:r>
+            <w:r>
+              <w:rPr>
+                <w:sz w:val="24"/>
+              </w:rPr>
+              <w:t xml:space="preserve"> </w:t>
+            </w:r>
+            <w:r>
+              <w:rPr>
+                <w:rFonts w:hint="eastAsia"/>
+                <w:sz w:val="24"/>
+              </w:rPr>
+              <w:t>생성 시 동일한 채널 이름 설정</w:t>
+            </w:r>
+          </w:p>
+        </w:tc>
+      </w:tr>
+      <w:tr>
+        <w:tc>
+          <w:tcPr>
+            <w:tcW w:w="3824" w:type="dxa"/>
+          </w:tcPr>
+          <w:p>
+            <w:pPr>
+              <w:pStyle w:val="a3"/>
+              <w:ind w:leftChars="0" w:left="0"/>
+              <w:jc w:val="left"/>
+              <w:rPr>
+                <w:sz w:val="24"/>
+              </w:rPr>
+            </w:pPr>
+            <w:r>
+              <w:rPr>
+                <w:rFonts w:hint="eastAsia"/>
+                <w:sz w:val="24"/>
+              </w:rPr>
+              <w:t>해결</w:t>
+            </w:r>
+          </w:p>
+        </w:tc>
+        <w:tc>
+          <w:tcPr>
+            <w:tcW w:w="3992" w:type="dxa"/>
+          </w:tcPr>
+          <w:p>
+            <w:pPr>
+              <w:pStyle w:val="a3"/>
+              <w:ind w:leftChars="0" w:left="0"/>
+              <w:jc w:val="left"/>
+              <w:rPr>
+                <w:sz w:val="24"/>
+              </w:rPr>
+            </w:pPr>
+            <w:r>
+              <w:rPr>
                 <w:sz w:val="24"/>
               </w:rPr>
               <w:t>C</w:t>
@@ -14686,36 +14722,380 @@
     <w:p>
       <w:pPr>
         <w:pStyle w:val="a3"/>
+        <w:tabs>
+          <w:tab w:val="left" w:pos="8325"/>
+        </w:tabs>
         <w:ind w:leftChars="0" w:left="1200"/>
         <w:jc w:val="left"/>
         <w:rPr>
-          <w:sz w:val="24"/>
-        </w:rPr>
-      </w:pPr>
-    </w:p>
-    <w:p>
-      <w:pPr>
-        <w:jc w:val="left"/>
-        <w:rPr>
-          <w:b/>
-          <w:sz w:val="32"/>
-        </w:rPr>
-      </w:pPr>
-      <w:r>
-        <w:rPr>
-          <w:rFonts w:hint="eastAsia"/>
-          <w:b/>
-          <w:sz w:val="32"/>
-        </w:rPr>
-        <w:t>참고</w:t>
-      </w:r>
+          <w:rFonts w:hint="eastAsia"/>
+          <w:sz w:val="24"/>
+        </w:rPr>
+      </w:pPr>
     </w:p>
     <w:tbl>
       <w:tblPr>
         <w:tblStyle w:val="a4"/>
         <w:tblW w:w="0" w:type="auto"/>
         <w:tblInd w:w="1200" w:type="dxa"/>
-        <w:tblLook w:val="04A0" w:firstRow="1" w:lastRow="0" w:firstColumn="1" w:lastColumn="0" w:noHBand="0" w:noVBand="1"/>
+        <w:tblLook w:val="04A0"/>
+      </w:tblPr>
+      <w:tblGrid>
+        <w:gridCol w:w="3824"/>
+        <w:gridCol w:w="3992"/>
+      </w:tblGrid>
+      <w:tr>
+        <w:tc>
+          <w:tcPr>
+            <w:tcW w:w="3824" w:type="dxa"/>
+          </w:tcPr>
+          <w:p>
+            <w:pPr>
+              <w:pStyle w:val="a3"/>
+              <w:ind w:leftChars="0" w:left="0"/>
+              <w:jc w:val="left"/>
+              <w:rPr>
+                <w:sz w:val="24"/>
+              </w:rPr>
+            </w:pPr>
+            <w:r>
+              <w:rPr>
+                <w:rFonts w:hint="eastAsia"/>
+                <w:sz w:val="24"/>
+              </w:rPr>
+              <w:t>상황</w:t>
+            </w:r>
+          </w:p>
+        </w:tc>
+        <w:tc>
+          <w:tcPr>
+            <w:tcW w:w="3992" w:type="dxa"/>
+          </w:tcPr>
+          <w:p>
+            <w:pPr>
+              <w:pStyle w:val="a3"/>
+              <w:ind w:leftChars="0" w:left="0"/>
+              <w:jc w:val="left"/>
+              <w:rPr>
+                <w:sz w:val="24"/>
+              </w:rPr>
+            </w:pPr>
+            <w:r>
+              <w:rPr>
+                <w:sz w:val="24"/>
+              </w:rPr>
+              <w:t>F</w:t>
+            </w:r>
+            <w:r>
+              <w:rPr>
+                <w:rFonts w:hint="eastAsia"/>
+                <w:sz w:val="24"/>
+              </w:rPr>
+              <w:t xml:space="preserve">abric </w:t>
+            </w:r>
+            <w:r>
+              <w:rPr>
+                <w:sz w:val="24"/>
+              </w:rPr>
+              <w:t>s</w:t>
+            </w:r>
+            <w:r>
+              <w:rPr>
+                <w:rFonts w:hint="eastAsia"/>
+                <w:sz w:val="24"/>
+              </w:rPr>
+              <w:t>dk를 이용해 hyperledger fabric channel 연결 시</w:t>
+            </w:r>
+          </w:p>
+        </w:tc>
+      </w:tr>
+      <w:tr>
+        <w:tc>
+          <w:tcPr>
+            <w:tcW w:w="3824" w:type="dxa"/>
+          </w:tcPr>
+          <w:p>
+            <w:pPr>
+              <w:pStyle w:val="a3"/>
+              <w:ind w:leftChars="0" w:left="0"/>
+              <w:jc w:val="left"/>
+              <w:rPr>
+                <w:sz w:val="24"/>
+              </w:rPr>
+            </w:pPr>
+            <w:r>
+              <w:rPr>
+                <w:sz w:val="24"/>
+              </w:rPr>
+              <w:t>E</w:t>
+            </w:r>
+            <w:r>
+              <w:rPr>
+                <w:rFonts w:hint="eastAsia"/>
+                <w:sz w:val="24"/>
+              </w:rPr>
+              <w:t>rror</w:t>
+            </w:r>
+            <w:r>
+              <w:rPr>
+                <w:sz w:val="24"/>
+              </w:rPr>
+              <w:t xml:space="preserve"> </w:t>
+            </w:r>
+            <w:r>
+              <w:rPr>
+                <w:rFonts w:hint="eastAsia"/>
+                <w:sz w:val="24"/>
+              </w:rPr>
+              <w:t>log</w:t>
+            </w:r>
+          </w:p>
+        </w:tc>
+        <w:tc>
+          <w:tcPr>
+            <w:tcW w:w="3992" w:type="dxa"/>
+          </w:tcPr>
+          <w:p>
+            <w:pPr>
+              <w:jc w:val="left"/>
+              <w:rPr>
+                <w:sz w:val="24"/>
+              </w:rPr>
+            </w:pPr>
+            <w:r>
+              <w:rPr>
+                <w:sz w:val="24"/>
+              </w:rPr>
+              <w:t xml:space="preserve">Failed to get network: Failed to create new channel client: event service creation failed: could not get chConfig cache reference: QueryBlockConfig failed: QueryBlockConfig failed: queryChaincode failed: Transaction processing for endorser [localhost:7051]: Endorser Client Status Code: (2) CONNECTION_FAILED. </w:t>
+            </w:r>
+            <w:r>
+              <w:rPr>
+                <w:sz w:val="24"/>
+              </w:rPr>
+              <w:lastRenderedPageBreak/>
+              <w:t>Description: dialing connection on target [localhost:7051]: connection is in TRANSIENT_FAILURE</w:t>
+            </w:r>
+          </w:p>
+          <w:p>
+            <w:pPr>
+              <w:pStyle w:val="a3"/>
+              <w:ind w:leftChars="0" w:left="0"/>
+              <w:jc w:val="left"/>
+              <w:rPr>
+                <w:sz w:val="24"/>
+              </w:rPr>
+            </w:pPr>
+            <w:r>
+              <w:rPr>
+                <w:sz w:val="24"/>
+              </w:rPr>
+              <w:t>exit status 1</w:t>
+            </w:r>
+          </w:p>
+        </w:tc>
+      </w:tr>
+      <w:tr>
+        <w:tc>
+          <w:tcPr>
+            <w:tcW w:w="3824" w:type="dxa"/>
+          </w:tcPr>
+          <w:p>
+            <w:pPr>
+              <w:pStyle w:val="a3"/>
+              <w:ind w:leftChars="0" w:left="0"/>
+              <w:jc w:val="left"/>
+              <w:rPr>
+                <w:sz w:val="24"/>
+              </w:rPr>
+            </w:pPr>
+            <w:r>
+              <w:rPr>
+                <w:rFonts w:hint="eastAsia"/>
+                <w:sz w:val="24"/>
+              </w:rPr>
+              <w:lastRenderedPageBreak/>
+              <w:t>원인</w:t>
+            </w:r>
+          </w:p>
+        </w:tc>
+        <w:tc>
+          <w:tcPr>
+            <w:tcW w:w="3992" w:type="dxa"/>
+          </w:tcPr>
+          <w:p>
+            <w:pPr>
+              <w:pStyle w:val="a3"/>
+              <w:ind w:leftChars="0" w:left="0"/>
+              <w:jc w:val="left"/>
+              <w:rPr>
+                <w:sz w:val="24"/>
+              </w:rPr>
+            </w:pPr>
+            <w:r>
+              <w:rPr>
+                <w:sz w:val="24"/>
+              </w:rPr>
+              <w:t>F</w:t>
+            </w:r>
+            <w:r>
+              <w:rPr>
+                <w:rFonts w:hint="eastAsia"/>
+                <w:sz w:val="24"/>
+              </w:rPr>
+              <w:t xml:space="preserve">abric sdk에 자원으로 제공되는 </w:t>
+            </w:r>
+            <w:r>
+              <w:rPr>
+                <w:sz w:val="24"/>
+              </w:rPr>
+              <w:t>C</w:t>
+            </w:r>
+            <w:r>
+              <w:rPr>
+                <w:rFonts w:hint="eastAsia"/>
+                <w:sz w:val="24"/>
+              </w:rPr>
+              <w:t xml:space="preserve">onnection.yaml 설정의 peer 부분 </w:t>
+            </w:r>
+            <w:r>
+              <w:rPr>
+                <w:rFonts w:hint="eastAsia"/>
+                <w:sz w:val="24"/>
+              </w:rPr>
+              <w:t xml:space="preserve">조직 </w:t>
+            </w:r>
+            <w:r>
+              <w:rPr>
+                <w:rFonts w:hint="eastAsia"/>
+                <w:sz w:val="24"/>
+              </w:rPr>
+              <w:t>TLS 인증서가 틀림</w:t>
+            </w:r>
+          </w:p>
+        </w:tc>
+      </w:tr>
+      <w:tr>
+        <w:tc>
+          <w:tcPr>
+            <w:tcW w:w="3824" w:type="dxa"/>
+          </w:tcPr>
+          <w:p>
+            <w:pPr>
+              <w:pStyle w:val="a3"/>
+              <w:ind w:leftChars="0" w:left="0"/>
+              <w:jc w:val="left"/>
+              <w:rPr>
+                <w:sz w:val="24"/>
+              </w:rPr>
+            </w:pPr>
+            <w:r>
+              <w:rPr>
+                <w:rFonts w:hint="eastAsia"/>
+                <w:sz w:val="24"/>
+              </w:rPr>
+              <w:t>해결</w:t>
+            </w:r>
+          </w:p>
+        </w:tc>
+        <w:tc>
+          <w:tcPr>
+            <w:tcW w:w="3992" w:type="dxa"/>
+          </w:tcPr>
+          <w:p>
+            <w:pPr>
+              <w:pStyle w:val="a3"/>
+              <w:ind w:leftChars="0" w:left="0"/>
+              <w:jc w:val="left"/>
+              <w:rPr>
+                <w:sz w:val="24"/>
+              </w:rPr>
+            </w:pPr>
+            <w:r>
+              <w:rPr>
+                <w:rFonts w:hint="eastAsia"/>
+                <w:sz w:val="24"/>
+              </w:rPr>
+              <w:t xml:space="preserve">TLS 인증서 확인 </w:t>
+            </w:r>
+            <w:r>
+              <w:rPr>
+                <w:sz w:val="24"/>
+              </w:rPr>
+              <w:t>–</w:t>
+            </w:r>
+            <w:r>
+              <w:rPr>
+                <w:rFonts w:hint="eastAsia"/>
+                <w:sz w:val="24"/>
+              </w:rPr>
+              <w:t xml:space="preserve"> 조직의 tlsca 내 인증서</w:t>
+            </w:r>
+            <w:r>
+              <w:rPr>
+                <w:rFonts w:hint="eastAsia"/>
+                <w:sz w:val="24"/>
+              </w:rPr>
+              <w:t>가 올바</w:t>
+            </w:r>
+            <w:r>
+              <w:rPr>
+                <w:rFonts w:hint="eastAsia"/>
+                <w:sz w:val="24"/>
+              </w:rPr>
+              <w:t>른 인증서</w:t>
+            </w:r>
+          </w:p>
+        </w:tc>
+      </w:tr>
+    </w:tbl>
+    <w:p>
+      <w:pPr>
+        <w:pStyle w:val="a3"/>
+        <w:tabs>
+          <w:tab w:val="left" w:pos="8325"/>
+        </w:tabs>
+        <w:ind w:leftChars="0" w:left="1200"/>
+        <w:jc w:val="left"/>
+        <w:rPr>
+          <w:sz w:val="24"/>
+        </w:rPr>
+      </w:pPr>
+      <w:r>
+        <w:rPr>
+          <w:sz w:val="24"/>
+        </w:rPr>
+        <w:tab/>
+      </w:r>
+      <w:r>
+        <w:rPr>
+          <w:sz w:val="24"/>
+        </w:rPr>
+        <w:tab/>
+      </w:r>
+    </w:p>
+    <w:p>
+      <w:pPr>
+        <w:jc w:val="left"/>
+        <w:rPr>
+          <w:b/>
+          <w:sz w:val="32"/>
+        </w:rPr>
+      </w:pPr>
+      <w:r>
+        <w:rPr>
+          <w:rFonts w:hint="eastAsia"/>
+          <w:b/>
+          <w:sz w:val="32"/>
+        </w:rPr>
+        <w:t>참고</w:t>
+      </w:r>
+    </w:p>
+    <w:tbl>
+      <w:tblPr>
+        <w:tblStyle w:val="a4"/>
+        <w:tblW w:w="0" w:type="auto"/>
+        <w:tblInd w:w="1200" w:type="dxa"/>
+        <w:tblLook w:val="04A0"/>
       </w:tblPr>
       <w:tblGrid>
         <w:gridCol w:w="3824"/>
@@ -14891,9 +15271,59 @@
 </w:document>
 </file>
 
+<file path=word/endnotes.xml><?xml version="1.0" encoding="utf-8"?>
+<w:endnotes xmlns:ve="http://schemas.openxmlformats.org/markup-compatibility/2006" xmlns:o="urn:schemas-microsoft-com:office:office" xmlns:r="http://schemas.openxmlformats.org/officeDocument/2006/relationships" xmlns:m="http://schemas.openxmlformats.org/officeDocument/2006/math" xmlns:v="urn:schemas-microsoft-com:vml" xmlns:wp="http://schemas.openxmlformats.org/drawingml/2006/wordprocessingDrawing" xmlns:w10="urn:schemas-microsoft-com:office:word" xmlns:w="http://schemas.openxmlformats.org/wordprocessingml/2006/main" xmlns:wne="http://schemas.microsoft.com/office/word/2006/wordml">
+  <w:endnote w:type="separator" w:id="-1">
+    <w:p>
+      <w:pPr>
+        <w:spacing w:after="0" w:line="240" w:lineRule="auto"/>
+      </w:pPr>
+      <w:r>
+        <w:separator/>
+      </w:r>
+    </w:p>
+  </w:endnote>
+  <w:endnote w:type="continuationSeparator" w:id="0">
+    <w:p>
+      <w:pPr>
+        <w:spacing w:after="0" w:line="240" w:lineRule="auto"/>
+      </w:pPr>
+      <w:r>
+        <w:continuationSeparator/>
+      </w:r>
+    </w:p>
+  </w:endnote>
+</w:endnotes>
+</file>
+
+<file path=word/footnotes.xml><?xml version="1.0" encoding="utf-8"?>
+<w:footnotes xmlns:ve="http://schemas.openxmlformats.org/markup-compatibility/2006" xmlns:o="urn:schemas-microsoft-com:office:office" xmlns:r="http://schemas.openxmlformats.org/officeDocument/2006/relationships" xmlns:m="http://schemas.openxmlformats.org/officeDocument/2006/math" xmlns:v="urn:schemas-microsoft-com:vml" xmlns:wp="http://schemas.openxmlformats.org/drawingml/2006/wordprocessingDrawing" xmlns:w10="urn:schemas-microsoft-com:office:word" xmlns:w="http://schemas.openxmlformats.org/wordprocessingml/2006/main" xmlns:wne="http://schemas.microsoft.com/office/word/2006/wordml">
+  <w:footnote w:type="separator" w:id="-1">
+    <w:p>
+      <w:pPr>
+        <w:spacing w:after="0" w:line="240" w:lineRule="auto"/>
+      </w:pPr>
+      <w:r>
+        <w:separator/>
+      </w:r>
+    </w:p>
+  </w:footnote>
+  <w:footnote w:type="continuationSeparator" w:id="0">
+    <w:p>
+      <w:pPr>
+        <w:spacing w:after="0" w:line="240" w:lineRule="auto"/>
+      </w:pPr>
+      <w:r>
+        <w:continuationSeparator/>
+      </w:r>
+    </w:p>
+  </w:footnote>
+</w:footnotes>
+</file>
+
 <file path=word/numbering.xml><?xml version="1.0" encoding="utf-8"?>
-<w:numbering xmlns:wpc="http://schemas.microsoft.com/office/word/2010/wordprocessingCanvas" xmlns:cx="http://schemas.microsoft.com/office/drawing/2014/chartex" xmlns:mc="http://schemas.openxmlformats.org/markup-compatibility/2006" xmlns:o="urn:schemas-microsoft-com:office:office" xmlns:r="http://schemas.openxmlformats.org/officeDocument/2006/relationships" xmlns:m="http://schemas.openxmlformats.org/officeDocument/2006/math" xmlns:v="urn:schemas-microsoft-com:vml" xmlns:wp14="http://schemas.microsoft.com/office/word/2010/wordprocessingDrawing" xmlns:wp="http://schemas.openxmlformats.org/drawingml/2006/wordprocessingDrawing" xmlns:w10="urn:schemas-microsoft-com:office:word" xmlns:w="http://schemas.openxmlformats.org/wordprocessingml/2006/main" xmlns:w14="http://schemas.microsoft.com/office/word/2010/wordml" xmlns:w15="http://schemas.microsoft.com/office/word/2012/wordml" xmlns:w16se="http://schemas.microsoft.com/office/word/2015/wordml/symex" xmlns:wpg="http://schemas.microsoft.com/office/word/2010/wordprocessingGroup" xmlns:wpi="http://schemas.microsoft.com/office/word/2010/wordprocessingInk" xmlns:wne="http://schemas.microsoft.com/office/word/2006/wordml" xmlns:wps="http://schemas.microsoft.com/office/word/2010/wordprocessingShape" mc:Ignorable="w14 w15 w16se wp14">
-  <w:abstractNum w:abstractNumId="0" w15:restartNumberingAfterBreak="0">
+<w:numbering xmlns:ve="http://schemas.openxmlformats.org/markup-compatibility/2006" xmlns:o="urn:schemas-microsoft-com:office:office" xmlns:r="http://schemas.openxmlformats.org/officeDocument/2006/relationships" xmlns:m="http://schemas.openxmlformats.org/officeDocument/2006/math" xmlns:v="urn:schemas-microsoft-com:vml" xmlns:wp="http://schemas.openxmlformats.org/drawingml/2006/wordprocessingDrawing" xmlns:w10="urn:schemas-microsoft-com:office:word" xmlns:w="http://schemas.openxmlformats.org/wordprocessingml/2006/main" xmlns:wne="http://schemas.microsoft.com/office/word/2006/wordml">
+  <w:abstractNum w:abstractNumId="0">
     <w:nsid w:val="134E4995"/>
     <w:multiLevelType w:val="hybridMultilevel"/>
     <w:tmpl w:val="6E60EDD0"/>
@@ -14982,7 +15412,7 @@
       </w:pPr>
     </w:lvl>
   </w:abstractNum>
-  <w:abstractNum w:abstractNumId="1" w15:restartNumberingAfterBreak="0">
+  <w:abstractNum w:abstractNumId="1">
     <w:nsid w:val="485D5336"/>
     <w:multiLevelType w:val="hybridMultilevel"/>
     <w:tmpl w:val="04EA062C"/>
@@ -15068,7 +15498,7 @@
       </w:pPr>
     </w:lvl>
   </w:abstractNum>
-  <w:abstractNum w:abstractNumId="2" w15:restartNumberingAfterBreak="0">
+  <w:abstractNum w:abstractNumId="2">
     <w:nsid w:val="4C7A1C29"/>
     <w:multiLevelType w:val="hybridMultilevel"/>
     <w:tmpl w:val="6E60EDD0"/>
@@ -15157,7 +15587,7 @@
       </w:pPr>
     </w:lvl>
   </w:abstractNum>
-  <w:abstractNum w:abstractNumId="3" w15:restartNumberingAfterBreak="0">
+  <w:abstractNum w:abstractNumId="3">
     <w:nsid w:val="5F83763B"/>
     <w:multiLevelType w:val="hybridMultilevel"/>
     <w:tmpl w:val="A232C634"/>
@@ -15248,7 +15678,7 @@
       </w:pPr>
     </w:lvl>
   </w:abstractNum>
-  <w:abstractNum w:abstractNumId="4" w15:restartNumberingAfterBreak="0">
+  <w:abstractNum w:abstractNumId="4">
     <w:nsid w:val="73862891"/>
     <w:multiLevelType w:val="hybridMultilevel"/>
     <w:tmpl w:val="1B329376"/>
@@ -15353,7 +15783,7 @@
 </file>
 
 <file path=word/styles.xml><?xml version="1.0" encoding="utf-8"?>
-<w:styles xmlns:mc="http://schemas.openxmlformats.org/markup-compatibility/2006" xmlns:r="http://schemas.openxmlformats.org/officeDocument/2006/relationships" xmlns:w="http://schemas.openxmlformats.org/wordprocessingml/2006/main" xmlns:w14="http://schemas.microsoft.com/office/word/2010/wordml" xmlns:w15="http://schemas.microsoft.com/office/word/2012/wordml" xmlns:w16se="http://schemas.microsoft.com/office/word/2015/wordml/symex" mc:Ignorable="w14 w15 w16se">
+<w:styles xmlns:r="http://schemas.openxmlformats.org/officeDocument/2006/relationships" xmlns:w="http://schemas.openxmlformats.org/wordprocessingml/2006/main">
   <w:docDefaults>
     <w:rPrDefault>
       <w:rPr>
@@ -15370,382 +15800,149 @@
       </w:pPr>
     </w:pPrDefault>
   </w:docDefaults>
-  <w:latentStyles w:defLockedState="0" w:defUIPriority="99" w:defSemiHidden="0" w:defUnhideWhenUsed="0" w:defQFormat="0" w:count="371">
-    <w:lsdException w:name="Normal" w:uiPriority="0" w:qFormat="1"/>
-    <w:lsdException w:name="heading 1" w:uiPriority="9" w:qFormat="1"/>
-    <w:lsdException w:name="heading 2" w:semiHidden="1" w:uiPriority="9" w:unhideWhenUsed="1" w:qFormat="1"/>
-    <w:lsdException w:name="heading 3" w:semiHidden="1" w:uiPriority="9" w:unhideWhenUsed="1" w:qFormat="1"/>
-    <w:lsdException w:name="heading 4" w:semiHidden="1" w:uiPriority="9" w:unhideWhenUsed="1" w:qFormat="1"/>
-    <w:lsdException w:name="heading 5" w:semiHidden="1" w:uiPriority="9" w:unhideWhenUsed="1" w:qFormat="1"/>
-    <w:lsdException w:name="heading 6" w:semiHidden="1" w:uiPriority="9" w:unhideWhenUsed="1" w:qFormat="1"/>
-    <w:lsdException w:name="heading 7" w:semiHidden="1" w:uiPriority="9" w:unhideWhenUsed="1" w:qFormat="1"/>
-    <w:lsdException w:name="heading 8" w:semiHidden="1" w:uiPriority="9" w:unhideWhenUsed="1" w:qFormat="1"/>
-    <w:lsdException w:name="heading 9" w:semiHidden="1" w:uiPriority="9" w:unhideWhenUsed="1" w:qFormat="1"/>
-    <w:lsdException w:name="index 1" w:semiHidden="1" w:unhideWhenUsed="1"/>
-    <w:lsdException w:name="index 2" w:semiHidden="1" w:unhideWhenUsed="1"/>
-    <w:lsdException w:name="index 3" w:semiHidden="1" w:unhideWhenUsed="1"/>
-    <w:lsdException w:name="index 4" w:semiHidden="1" w:unhideWhenUsed="1"/>
-    <w:lsdException w:name="index 5" w:semiHidden="1" w:unhideWhenUsed="1"/>
-    <w:lsdException w:name="index 6" w:semiHidden="1" w:unhideWhenUsed="1"/>
-    <w:lsdException w:name="index 7" w:semiHidden="1" w:unhideWhenUsed="1"/>
-    <w:lsdException w:name="index 8" w:semiHidden="1" w:unhideWhenUsed="1"/>
-    <w:lsdException w:name="index 9" w:semiHidden="1" w:unhideWhenUsed="1"/>
-    <w:lsdException w:name="toc 1" w:semiHidden="1" w:uiPriority="39" w:unhideWhenUsed="1"/>
-    <w:lsdException w:name="toc 2" w:semiHidden="1" w:uiPriority="39" w:unhideWhenUsed="1"/>
-    <w:lsdException w:name="toc 3" w:semiHidden="1" w:uiPriority="39" w:unhideWhenUsed="1"/>
-    <w:lsdException w:name="toc 4" w:semiHidden="1" w:uiPriority="39" w:unhideWhenUsed="1"/>
-    <w:lsdException w:name="toc 5" w:semiHidden="1" w:uiPriority="39" w:unhideWhenUsed="1"/>
-    <w:lsdException w:name="toc 6" w:semiHidden="1" w:uiPriority="39" w:unhideWhenUsed="1"/>
-    <w:lsdException w:name="toc 7" w:semiHidden="1" w:uiPriority="39" w:unhideWhenUsed="1"/>
-    <w:lsdException w:name="toc 8" w:semiHidden="1" w:uiPriority="39" w:unhideWhenUsed="1"/>
-    <w:lsdException w:name="toc 9" w:semiHidden="1" w:uiPriority="39" w:unhideWhenUsed="1"/>
-    <w:lsdException w:name="Normal Indent" w:semiHidden="1" w:unhideWhenUsed="1"/>
-    <w:lsdException w:name="footnote text" w:semiHidden="1" w:unhideWhenUsed="1"/>
-    <w:lsdException w:name="annotation text" w:semiHidden="1" w:unhideWhenUsed="1"/>
-    <w:lsdException w:name="header" w:semiHidden="1" w:unhideWhenUsed="1"/>
-    <w:lsdException w:name="footer" w:semiHidden="1" w:unhideWhenUsed="1"/>
-    <w:lsdException w:name="index heading" w:semiHidden="1" w:unhideWhenUsed="1"/>
-    <w:lsdException w:name="caption" w:semiHidden="1" w:uiPriority="35" w:unhideWhenUsed="1" w:qFormat="1"/>
-    <w:lsdException w:name="table of figures" w:semiHidden="1" w:unhideWhenUsed="1"/>
-    <w:lsdException w:name="envelope address" w:semiHidden="1" w:unhideWhenUsed="1"/>
-    <w:lsdException w:name="envelope return" w:semiHidden="1" w:unhideWhenUsed="1"/>
-    <w:lsdException w:name="footnote reference" w:semiHidden="1" w:unhideWhenUsed="1"/>
-    <w:lsdException w:name="annotation reference" w:semiHidden="1" w:unhideWhenUsed="1"/>
-    <w:lsdException w:name="line number" w:semiHidden="1" w:unhideWhenUsed="1"/>
-    <w:lsdException w:name="page number" w:semiHidden="1" w:unhideWhenUsed="1"/>
-    <w:lsdException w:name="endnote reference" w:semiHidden="1" w:unhideWhenUsed="1"/>
-    <w:lsdException w:name="endnote text" w:semiHidden="1" w:unhideWhenUsed="1"/>
-    <w:lsdException w:name="table of authorities" w:semiHidden="1" w:unhideWhenUsed="1"/>
-    <w:lsdException w:name="macro" w:semiHidden="1" w:unhideWhenUsed="1"/>
-    <w:lsdException w:name="toa heading" w:semiHidden="1" w:unhideWhenUsed="1"/>
-    <w:lsdException w:name="List" w:semiHidden="1" w:unhideWhenUsed="1"/>
-    <w:lsdException w:name="List Bullet" w:semiHidden="1" w:unhideWhenUsed="1"/>
-    <w:lsdException w:name="List Number" w:semiHidden="1" w:unhideWhenUsed="1"/>
-    <w:lsdException w:name="List 2" w:semiHidden="1" w:unhideWhenUsed="1"/>
-    <w:lsdException w:name="List 3" w:semiHidden="1" w:unhideWhenUsed="1"/>
-    <w:lsdException w:name="List 4" w:semiHidden="1" w:unhideWhenUsed="1"/>
-    <w:lsdException w:name="List 5" w:semiHidden="1" w:unhideWhenUsed="1"/>
-    <w:lsdException w:name="List Bullet 2" w:semiHidden="1" w:unhideWhenUsed="1"/>
-    <w:lsdException w:name="List Bullet 3" w:semiHidden="1" w:unhideWhenUsed="1"/>
-    <w:lsdException w:name="List Bullet 4" w:semiHidden="1" w:unhideWhenUsed="1"/>
-    <w:lsdException w:name="List Bullet 5" w:semiHidden="1" w:unhideWhenUsed="1"/>
-    <w:lsdException w:name="List Number 2" w:semiHidden="1" w:unhideWhenUsed="1"/>
-    <w:lsdException w:name="List Number 3" w:semiHidden="1" w:unhideWhenUsed="1"/>
-    <w:lsdException w:name="List Number 4" w:semiHidden="1" w:unhideWhenUsed="1"/>
-    <w:lsdException w:name="List Number 5" w:semiHidden="1" w:unhideWhenUsed="1"/>
-    <w:lsdException w:name="Title" w:uiPriority="10" w:qFormat="1"/>
-    <w:lsdException w:name="Closing" w:semiHidden="1" w:unhideWhenUsed="1"/>
-    <w:lsdException w:name="Signature" w:semiHidden="1" w:unhideWhenUsed="1"/>
-    <w:lsdException w:name="Default Paragraph Font" w:semiHidden="1" w:uiPriority="1" w:unhideWhenUsed="1"/>
-    <w:lsdException w:name="Body Text" w:semiHidden="1" w:unhideWhenUsed="1"/>
-    <w:lsdException w:name="Body Text Indent" w:semiHidden="1" w:unhideWhenUsed="1"/>
-    <w:lsdException w:name="List Continue" w:semiHidden="1" w:unhideWhenUsed="1"/>
-    <w:lsdException w:name="List Continue 2" w:semiHidden="1" w:unhideWhenUsed="1"/>
-    <w:lsdException w:name="List Continue 3" w:semiHidden="1" w:unhideWhenUsed="1"/>
-    <w:lsdException w:name="List Continue 4" w:semiHidden="1" w:unhideWhenUsed="1"/>
-    <w:lsdException w:name="List Continue 5" w:semiHidden="1" w:unhideWhenUsed="1"/>
-    <w:lsdException w:name="Message Header" w:semiHidden="1" w:unhideWhenUsed="1"/>
-    <w:lsdException w:name="Subtitle" w:uiPriority="11" w:qFormat="1"/>
-    <w:lsdException w:name="Salutation" w:semiHidden="1" w:unhideWhenUsed="1"/>
-    <w:lsdException w:name="Date" w:semiHidden="1" w:unhideWhenUsed="1"/>
-    <w:lsdException w:name="Body Text First Indent" w:semiHidden="1" w:unhideWhenUsed="1"/>
-    <w:lsdException w:name="Body Text First Indent 2" w:semiHidden="1" w:unhideWhenUsed="1"/>
-    <w:lsdException w:name="Note Heading" w:semiHidden="1" w:unhideWhenUsed="1"/>
-    <w:lsdException w:name="Body Text 2" w:semiHidden="1" w:unhideWhenUsed="1"/>
-    <w:lsdException w:name="Body Text 3" w:semiHidden="1" w:unhideWhenUsed="1"/>
-    <w:lsdException w:name="Body Text Indent 2" w:semiHidden="1" w:unhideWhenUsed="1"/>
-    <w:lsdException w:name="Body Text Indent 3" w:semiHidden="1" w:unhideWhenUsed="1"/>
-    <w:lsdException w:name="Block Text" w:semiHidden="1" w:unhideWhenUsed="1"/>
-    <w:lsdException w:name="Hyperlink" w:semiHidden="1" w:unhideWhenUsed="1"/>
-    <w:lsdException w:name="FollowedHyperlink" w:semiHidden="1" w:unhideWhenUsed="1"/>
-    <w:lsdException w:name="Strong" w:uiPriority="22" w:qFormat="1"/>
-    <w:lsdException w:name="Emphasis" w:uiPriority="20" w:qFormat="1"/>
-    <w:lsdException w:name="Document Map" w:semiHidden="1" w:unhideWhenUsed="1"/>
-    <w:lsdException w:name="Plain Text" w:semiHidden="1" w:unhideWhenUsed="1"/>
-    <w:lsdException w:name="E-mail Signature" w:semiHidden="1" w:unhideWhenUsed="1"/>
-    <w:lsdException w:name="HTML Top of Form" w:semiHidden="1" w:unhideWhenUsed="1"/>
-    <w:lsdException w:name="HTML Bottom of Form" w:semiHidden="1" w:unhideWhenUsed="1"/>
-    <w:lsdException w:name="Normal (Web)" w:semiHidden="1" w:unhideWhenUsed="1"/>
-    <w:lsdException w:name="HTML Acronym" w:semiHidden="1" w:unhideWhenUsed="1"/>
-    <w:lsdException w:name="HTML Address" w:semiHidden="1" w:unhideWhenUsed="1"/>
-    <w:lsdException w:name="HTML Cite" w:semiHidden="1" w:unhideWhenUsed="1"/>
-    <w:lsdException w:name="HTML Code" w:semiHidden="1" w:unhideWhenUsed="1"/>
-    <w:lsdException w:name="HTML Definition" w:semiHidden="1" w:unhideWhenUsed="1"/>
-    <w:lsdException w:name="HTML Keyboard" w:semiHidden="1" w:unhideWhenUsed="1"/>
-    <w:lsdException w:name="HTML Preformatted" w:semiHidden="1" w:unhideWhenUsed="1"/>
-    <w:lsdException w:name="HTML Sample" w:semiHidden="1" w:unhideWhenUsed="1"/>
-    <w:lsdException w:name="HTML Typewriter" w:semiHidden="1" w:unhideWhenUsed="1"/>
-    <w:lsdException w:name="HTML Variable" w:semiHidden="1" w:unhideWhenUsed="1"/>
-    <w:lsdException w:name="Normal Table" w:semiHidden="1" w:unhideWhenUsed="1"/>
-    <w:lsdException w:name="annotation subject" w:semiHidden="1" w:unhideWhenUsed="1"/>
-    <w:lsdException w:name="No List" w:semiHidden="1" w:unhideWhenUsed="1"/>
-    <w:lsdException w:name="Outline List 1" w:semiHidden="1" w:unhideWhenUsed="1"/>
-    <w:lsdException w:name="Outline List 2" w:semiHidden="1" w:unhideWhenUsed="1"/>
-    <w:lsdException w:name="Outline List 3" w:semiHidden="1" w:unhideWhenUsed="1"/>
-    <w:lsdException w:name="Table Simple 1" w:semiHidden="1" w:unhideWhenUsed="1"/>
-    <w:lsdException w:name="Table Simple 2" w:semiHidden="1" w:unhideWhenUsed="1"/>
-    <w:lsdException w:name="Table Simple 3" w:semiHidden="1" w:unhideWhenUsed="1"/>
-    <w:lsdException w:name="Table Classic 1" w:semiHidden="1" w:unhideWhenUsed="1"/>
-    <w:lsdException w:name="Table Classic 2" w:semiHidden="1" w:unhideWhenUsed="1"/>
-    <w:lsdException w:name="Table Classic 3" w:semiHidden="1" w:unhideWhenUsed="1"/>
-    <w:lsdException w:name="Table Classic 4" w:semiHidden="1" w:unhideWhenUsed="1"/>
-    <w:lsdException w:name="Table Colorful 1" w:semiHidden="1" w:unhideWhenUsed="1"/>
-    <w:lsdException w:name="Table Colorful 2" w:semiHidden="1" w:unhideWhenUsed="1"/>
-    <w:lsdException w:name="Table Colorful 3" w:semiHidden="1" w:unhideWhenUsed="1"/>
-    <w:lsdException w:name="Table Columns 1" w:semiHidden="1" w:unhideWhenUsed="1"/>
-    <w:lsdException w:name="Table Columns 2" w:semiHidden="1" w:unhideWhenUsed="1"/>
-    <w:lsdException w:name="Table Columns 3" w:semiHidden="1" w:unhideWhenUsed="1"/>
-    <w:lsdException w:name="Table Columns 4" w:semiHidden="1" w:unhideWhenUsed="1"/>
-    <w:lsdException w:name="Table Columns 5" w:semiHidden="1" w:unhideWhenUsed="1"/>
-    <w:lsdException w:name="Table Grid 1" w:semiHidden="1" w:unhideWhenUsed="1"/>
-    <w:lsdException w:name="Table Grid 2" w:semiHidden="1" w:unhideWhenUsed="1"/>
-    <w:lsdException w:name="Table Grid 3" w:semiHidden="1" w:unhideWhenUsed="1"/>
-    <w:lsdException w:name="Table Grid 4" w:semiHidden="1" w:unhideWhenUsed="1"/>
-    <w:lsdException w:name="Table Grid 5" w:semiHidden="1" w:unhideWhenUsed="1"/>
-    <w:lsdException w:name="Table Grid 6" w:semiHidden="1" w:unhideWhenUsed="1"/>
-    <w:lsdException w:name="Table Grid 7" w:semiHidden="1" w:unhideWhenUsed="1"/>
-    <w:lsdException w:name="Table Grid 8" w:semiHidden="1" w:unhideWhenUsed="1"/>
-    <w:lsdException w:name="Table List 1" w:semiHidden="1" w:unhideWhenUsed="1"/>
-    <w:lsdException w:name="Table List 2" w:semiHidden="1" w:unhideWhenUsed="1"/>
-    <w:lsdException w:name="Table List 3" w:semiHidden="1" w:unhideWhenUsed="1"/>
-    <w:lsdException w:name="Table List 4" w:semiHidden="1" w:unhideWhenUsed="1"/>
-    <w:lsdException w:name="Table List 5" w:semiHidden="1" w:unhideWhenUsed="1"/>
-    <w:lsdException w:name="Table List 6" w:semiHidden="1" w:unhideWhenUsed="1"/>
-    <w:lsdException w:name="Table List 7" w:semiHidden="1" w:unhideWhenUsed="1"/>
-    <w:lsdException w:name="Table List 8" w:semiHidden="1" w:unhideWhenUsed="1"/>
-    <w:lsdException w:name="Table 3D effects 1" w:semiHidden="1" w:unhideWhenUsed="1"/>
-    <w:lsdException w:name="Table 3D effects 2" w:semiHidden="1" w:unhideWhenUsed="1"/>
-    <w:lsdException w:name="Table 3D effects 3" w:semiHidden="1" w:unhideWhenUsed="1"/>
-    <w:lsdException w:name="Table Contemporary" w:semiHidden="1" w:unhideWhenUsed="1"/>
-    <w:lsdException w:name="Table Elegant" w:semiHidden="1" w:unhideWhenUsed="1"/>
-    <w:lsdException w:name="Table Professional" w:semiHidden="1" w:unhideWhenUsed="1"/>
-    <w:lsdException w:name="Table Subtle 1" w:semiHidden="1" w:unhideWhenUsed="1"/>
-    <w:lsdException w:name="Table Subtle 2" w:semiHidden="1" w:unhideWhenUsed="1"/>
-    <w:lsdException w:name="Table Web 1" w:semiHidden="1" w:unhideWhenUsed="1"/>
-    <w:lsdException w:name="Table Web 2" w:semiHidden="1" w:unhideWhenUsed="1"/>
-    <w:lsdException w:name="Table Web 3" w:semiHidden="1" w:unhideWhenUsed="1"/>
-    <w:lsdException w:name="Balloon Text" w:semiHidden="1" w:unhideWhenUsed="1"/>
-    <w:lsdException w:name="Table Grid" w:uiPriority="39"/>
-    <w:lsdException w:name="Table Theme" w:semiHidden="1" w:unhideWhenUsed="1"/>
-    <w:lsdException w:name="Placeholder Text" w:semiHidden="1"/>
-    <w:lsdException w:name="No Spacing" w:uiPriority="1" w:qFormat="1"/>
-    <w:lsdException w:name="Light Shading" w:uiPriority="60"/>
-    <w:lsdException w:name="Light List" w:uiPriority="61"/>
-    <w:lsdException w:name="Light Grid" w:uiPriority="62"/>
-    <w:lsdException w:name="Medium Shading 1" w:uiPriority="63"/>
-    <w:lsdException w:name="Medium Shading 2" w:uiPriority="64"/>
-    <w:lsdException w:name="Medium List 1" w:uiPriority="65"/>
-    <w:lsdException w:name="Medium List 2" w:uiPriority="66"/>
-    <w:lsdException w:name="Medium Grid 1" w:uiPriority="67"/>
-    <w:lsdException w:name="Medium Grid 2" w:uiPriority="68"/>
-    <w:lsdException w:name="Medium Grid 3" w:uiPriority="69"/>
-    <w:lsdException w:name="Dark List" w:uiPriority="70"/>
-    <w:lsdException w:name="Colorful Shading" w:uiPriority="71"/>
-    <w:lsdException w:name="Colorful List" w:uiPriority="72"/>
-    <w:lsdException w:name="Colorful Grid" w:uiPriority="73"/>
-    <w:lsdException w:name="Light Shading Accent 1" w:uiPriority="60"/>
-    <w:lsdException w:name="Light List Accent 1" w:uiPriority="61"/>
-    <w:lsdException w:name="Light Grid Accent 1" w:uiPriority="62"/>
-    <w:lsdException w:name="Medium Shading 1 Accent 1" w:uiPriority="63"/>
-    <w:lsdException w:name="Medium Shading 2 Accent 1" w:uiPriority="64"/>
-    <w:lsdException w:name="Medium List 1 Accent 1" w:uiPriority="65"/>
-    <w:lsdException w:name="Revision" w:semiHidden="1"/>
-    <w:lsdException w:name="List Paragraph" w:uiPriority="34" w:qFormat="1"/>
-    <w:lsdException w:name="Quote" w:uiPriority="29" w:qFormat="1"/>
-    <w:lsdException w:name="Intense Quote" w:uiPriority="30" w:qFormat="1"/>
-    <w:lsdException w:name="Medium List 2 Accent 1" w:uiPriority="66"/>
-    <w:lsdException w:name="Medium Grid 1 Accent 1" w:uiPriority="67"/>
-    <w:lsdException w:name="Medium Grid 2 Accent 1" w:uiPriority="68"/>
-    <w:lsdException w:name="Medium Grid 3 Accent 1" w:uiPriority="69"/>
-    <w:lsdException w:name="Dark List Accent 1" w:uiPriority="70"/>
-    <w:lsdException w:name="Colorful Shading Accent 1" w:uiPriority="71"/>
-    <w:lsdException w:name="Colorful List Accent 1" w:uiPriority="72"/>
-    <w:lsdException w:name="Colorful Grid Accent 1" w:uiPriority="73"/>
-    <w:lsdException w:name="Light Shading Accent 2" w:uiPriority="60"/>
-    <w:lsdException w:name="Light List Accent 2" w:uiPriority="61"/>
-    <w:lsdException w:name="Light Grid Accent 2" w:uiPriority="62"/>
-    <w:lsdException w:name="Medium Shading 1 Accent 2" w:uiPriority="63"/>
-    <w:lsdException w:name="Medium Shading 2 Accent 2" w:uiPriority="64"/>
-    <w:lsdException w:name="Medium List 1 Accent 2" w:uiPriority="65"/>
-    <w:lsdException w:name="Medium List 2 Accent 2" w:uiPriority="66"/>
-    <w:lsdException w:name="Medium Grid 1 Accent 2" w:uiPriority="67"/>
-    <w:lsdException w:name="Medium Grid 2 Accent 2" w:uiPriority="68"/>
-    <w:lsdException w:name="Medium Grid 3 Accent 2" w:uiPriority="69"/>
-    <w:lsdException w:name="Dark List Accent 2" w:uiPriority="70"/>
-    <w:lsdException w:name="Colorful Shading Accent 2" w:uiPriority="71"/>
-    <w:lsdException w:name="Colorful List Accent 2" w:uiPriority="72"/>
-    <w:lsdException w:name="Colorful Grid Accent 2" w:uiPriority="73"/>
-    <w:lsdException w:name="Light Shading Accent 3" w:uiPriority="60"/>
-    <w:lsdException w:name="Light List Accent 3" w:uiPriority="61"/>
-    <w:lsdException w:name="Light Grid Accent 3" w:uiPriority="62"/>
-    <w:lsdException w:name="Medium Shading 1 Accent 3" w:uiPriority="63"/>
-    <w:lsdException w:name="Medium Shading 2 Accent 3" w:uiPriority="64"/>
-    <w:lsdException w:name="Medium List 1 Accent 3" w:uiPriority="65"/>
-    <w:lsdException w:name="Medium List 2 Accent 3" w:uiPriority="66"/>
-    <w:lsdException w:name="Medium Grid 1 Accent 3" w:uiPriority="67"/>
-    <w:lsdException w:name="Medium Grid 2 Accent 3" w:uiPriority="68"/>
-    <w:lsdException w:name="Medium Grid 3 Accent 3" w:uiPriority="69"/>
-    <w:lsdException w:name="Dark List Accent 3" w:uiPriority="70"/>
-    <w:lsdException w:name="Colorful Shading Accent 3" w:uiPriority="71"/>
-    <w:lsdException w:name="Colorful List Accent 3" w:uiPriority="72"/>
-    <w:lsdException w:name="Colorful Grid Accent 3" w:uiPriority="73"/>
-    <w:lsdException w:name="Light Shading Accent 4" w:uiPriority="60"/>
-    <w:lsdException w:name="Light List Accent 4" w:uiPriority="61"/>
-    <w:lsdException w:name="Light Grid Accent 4" w:uiPriority="62"/>
-    <w:lsdException w:name="Medium Shading 1 Accent 4" w:uiPriority="63"/>
-    <w:lsdException w:name="Medium Shading 2 Accent 4" w:uiPriority="64"/>
-    <w:lsdException w:name="Medium List 1 Accent 4" w:uiPriority="65"/>
-    <w:lsdException w:name="Medium List 2 Accent 4" w:uiPriority="66"/>
-    <w:lsdException w:name="Medium Grid 1 Accent 4" w:uiPriority="67"/>
-    <w:lsdException w:name="Medium Grid 2 Accent 4" w:uiPriority="68"/>
-    <w:lsdException w:name="Medium Grid 3 Accent 4" w:uiPriority="69"/>
-    <w:lsdException w:name="Dark List Accent 4" w:uiPriority="70"/>
-    <w:lsdException w:name="Colorful Shading Accent 4" w:uiPriority="71"/>
-    <w:lsdException w:name="Colorful List Accent 4" w:uiPriority="72"/>
-    <w:lsdException w:name="Colorful Grid Accent 4" w:uiPriority="73"/>
-    <w:lsdException w:name="Light Shading Accent 5" w:uiPriority="60"/>
-    <w:lsdException w:name="Light List Accent 5" w:uiPriority="61"/>
-    <w:lsdException w:name="Light Grid Accent 5" w:uiPriority="62"/>
-    <w:lsdException w:name="Medium Shading 1 Accent 5" w:uiPriority="63"/>
-    <w:lsdException w:name="Medium Shading 2 Accent 5" w:uiPriority="64"/>
-    <w:lsdException w:name="Medium List 1 Accent 5" w:uiPriority="65"/>
-    <w:lsdException w:name="Medium List 2 Accent 5" w:uiPriority="66"/>
-    <w:lsdException w:name="Medium Grid 1 Accent 5" w:uiPriority="67"/>
-    <w:lsdException w:name="Medium Grid 2 Accent 5" w:uiPriority="68"/>
-    <w:lsdException w:name="Medium Grid 3 Accent 5" w:uiPriority="69"/>
-    <w:lsdException w:name="Dark List Accent 5" w:uiPriority="70"/>
-    <w:lsdException w:name="Colorful Shading Accent 5" w:uiPriority="71"/>
-    <w:lsdException w:name="Colorful List Accent 5" w:uiPriority="72"/>
-    <w:lsdException w:name="Colorful Grid Accent 5" w:uiPriority="73"/>
-    <w:lsdException w:name="Light Shading Accent 6" w:uiPriority="60"/>
-    <w:lsdException w:name="Light List Accent 6" w:uiPriority="61"/>
-    <w:lsdException w:name="Light Grid Accent 6" w:uiPriority="62"/>
-    <w:lsdException w:name="Medium Shading 1 Accent 6" w:uiPriority="63"/>
-    <w:lsdException w:name="Medium Shading 2 Accent 6" w:uiPriority="64"/>
-    <w:lsdException w:name="Medium List 1 Accent 6" w:uiPriority="65"/>
-    <w:lsdException w:name="Medium List 2 Accent 6" w:uiPriority="66"/>
-    <w:lsdException w:name="Medium Grid 1 Accent 6" w:uiPriority="67"/>
-    <w:lsdException w:name="Medium Grid 2 Accent 6" w:uiPriority="68"/>
-    <w:lsdException w:name="Medium Grid 3 Accent 6" w:uiPriority="69"/>
-    <w:lsdException w:name="Dark List Accent 6" w:uiPriority="70"/>
-    <w:lsdException w:name="Colorful Shading Accent 6" w:uiPriority="71"/>
-    <w:lsdException w:name="Colorful List Accent 6" w:uiPriority="72"/>
-    <w:lsdException w:name="Colorful Grid Accent 6" w:uiPriority="73"/>
-    <w:lsdException w:name="Subtle Emphasis" w:uiPriority="19" w:qFormat="1"/>
-    <w:lsdException w:name="Intense Emphasis" w:uiPriority="21" w:qFormat="1"/>
-    <w:lsdException w:name="Subtle Reference" w:uiPriority="31" w:qFormat="1"/>
-    <w:lsdException w:name="Intense Reference" w:uiPriority="32" w:qFormat="1"/>
-    <w:lsdException w:name="Book Title" w:uiPriority="33" w:qFormat="1"/>
-    <w:lsdException w:name="Bibliography" w:semiHidden="1" w:uiPriority="37" w:unhideWhenUsed="1"/>
-    <w:lsdException w:name="TOC Heading" w:semiHidden="1" w:uiPriority="39" w:unhideWhenUsed="1" w:qFormat="1"/>
-    <w:lsdException w:name="Plain Table 1" w:uiPriority="41"/>
-    <w:lsdException w:name="Plain Table 2" w:uiPriority="42"/>
-    <w:lsdException w:name="Plain Table 3" w:uiPriority="43"/>
-    <w:lsdException w:name="Plain Table 4" w:uiPriority="44"/>
-    <w:lsdException w:name="Plain Table 5" w:uiPriority="45"/>
-    <w:lsdException w:name="Grid Table Light" w:uiPriority="40"/>
-    <w:lsdException w:name="Grid Table 1 Light" w:uiPriority="46"/>
-    <w:lsdException w:name="Grid Table 2" w:uiPriority="47"/>
-    <w:lsdException w:name="Grid Table 3" w:uiPriority="48"/>
-    <w:lsdException w:name="Grid Table 4" w:uiPriority="49"/>
-    <w:lsdException w:name="Grid Table 5 Dark" w:uiPriority="50"/>
-    <w:lsdException w:name="Grid Table 6 Colorful" w:uiPriority="51"/>
-    <w:lsdException w:name="Grid Table 7 Colorful" w:uiPriority="52"/>
-    <w:lsdException w:name="Grid Table 1 Light Accent 1" w:uiPriority="46"/>
-    <w:lsdException w:name="Grid Table 2 Accent 1" w:uiPriority="47"/>
-    <w:lsdException w:name="Grid Table 3 Accent 1" w:uiPriority="48"/>
-    <w:lsdException w:name="Grid Table 4 Accent 1" w:uiPriority="49"/>
-    <w:lsdException w:name="Grid Table 5 Dark Accent 1" w:uiPriority="50"/>
-    <w:lsdException w:name="Grid Table 6 Colorful Accent 1" w:uiPriority="51"/>
-    <w:lsdException w:name="Grid Table 7 Colorful Accent 1" w:uiPriority="52"/>
-    <w:lsdException w:name="Grid Table 1 Light Accent 2" w:uiPriority="46"/>
-    <w:lsdException w:name="Grid Table 2 Accent 2" w:uiPriority="47"/>
-    <w:lsdException w:name="Grid Table 3 Accent 2" w:uiPriority="48"/>
-    <w:lsdException w:name="Grid Table 4 Accent 2" w:uiPriority="49"/>
-    <w:lsdException w:name="Grid Table 5 Dark Accent 2" w:uiPriority="50"/>
-    <w:lsdException w:name="Grid Table 6 Colorful Accent 2" w:uiPriority="51"/>
-    <w:lsdException w:name="Grid Table 7 Colorful Accent 2" w:uiPriority="52"/>
-    <w:lsdException w:name="Grid Table 1 Light Accent 3" w:uiPriority="46"/>
-    <w:lsdException w:name="Grid Table 2 Accent 3" w:uiPriority="47"/>
-    <w:lsdException w:name="Grid Table 3 Accent 3" w:uiPriority="48"/>
-    <w:lsdException w:name="Grid Table 4 Accent 3" w:uiPriority="49"/>
-    <w:lsdException w:name="Grid Table 5 Dark Accent 3" w:uiPriority="50"/>
-    <w:lsdException w:name="Grid Table 6 Colorful Accent 3" w:uiPriority="51"/>
-    <w:lsdException w:name="Grid Table 7 Colorful Accent 3" w:uiPriority="52"/>
-    <w:lsdException w:name="Grid Table 1 Light Accent 4" w:uiPriority="46"/>
-    <w:lsdException w:name="Grid Table 2 Accent 4" w:uiPriority="47"/>
-    <w:lsdException w:name="Grid Table 3 Accent 4" w:uiPriority="48"/>
-    <w:lsdException w:name="Grid Table 4 Accent 4" w:uiPriority="49"/>
-    <w:lsdException w:name="Grid Table 5 Dark Accent 4" w:uiPriority="50"/>
-    <w:lsdException w:name="Grid Table 6 Colorful Accent 4" w:uiPriority="51"/>
-    <w:lsdException w:name="Grid Table 7 Colorful Accent 4" w:uiPriority="52"/>
-    <w:lsdException w:name="Grid Table 1 Light Accent 5" w:uiPriority="46"/>
-    <w:lsdException w:name="Grid Table 2 Accent 5" w:uiPriority="47"/>
-    <w:lsdException w:name="Grid Table 3 Accent 5" w:uiPriority="48"/>
-    <w:lsdException w:name="Grid Table 4 Accent 5" w:uiPriority="49"/>
-    <w:lsdException w:name="Grid Table 5 Dark Accent 5" w:uiPriority="50"/>
-    <w:lsdException w:name="Grid Table 6 Colorful Accent 5" w:uiPriority="51"/>
-    <w:lsdException w:name="Grid Table 7 Colorful Accent 5" w:uiPriority="52"/>
-    <w:lsdException w:name="Grid Table 1 Light Accent 6" w:uiPriority="46"/>
-    <w:lsdException w:name="Grid Table 2 Accent 6" w:uiPriority="47"/>
-    <w:lsdException w:name="Grid Table 3 Accent 6" w:uiPriority="48"/>
-    <w:lsdException w:name="Grid Table 4 Accent 6" w:uiPriority="49"/>
-    <w:lsdException w:name="Grid Table 5 Dark Accent 6" w:uiPriority="50"/>
-    <w:lsdException w:name="Grid Table 6 Colorful Accent 6" w:uiPriority="51"/>
-    <w:lsdException w:name="Grid Table 7 Colorful Accent 6" w:uiPriority="52"/>
-    <w:lsdException w:name="List Table 1 Light" w:uiPriority="46"/>
-    <w:lsdException w:name="List Table 2" w:uiPriority="47"/>
-    <w:lsdException w:name="List Table 3" w:uiPriority="48"/>
-    <w:lsdException w:name="List Table 4" w:uiPriority="49"/>
-    <w:lsdException w:name="List Table 5 Dark" w:uiPriority="50"/>
-    <w:lsdException w:name="List Table 6 Colorful" w:uiPriority="51"/>
-    <w:lsdException w:name="List Table 7 Colorful" w:uiPriority="52"/>
-    <w:lsdException w:name="List Table 1 Light Accent 1" w:uiPriority="46"/>
-    <w:lsdException w:name="List Table 2 Accent 1" w:uiPriority="47"/>
-    <w:lsdException w:name="List Table 3 Accent 1" w:uiPriority="48"/>
-    <w:lsdException w:name="List Table 4 Accent 1" w:uiPriority="49"/>
-    <w:lsdException w:name="List Table 5 Dark Accent 1" w:uiPriority="50"/>
-    <w:lsdException w:name="List Table 6 Colorful Accent 1" w:uiPriority="51"/>
-    <w:lsdException w:name="List Table 7 Colorful Accent 1" w:uiPriority="52"/>
-    <w:lsdException w:name="List Table 1 Light Accent 2" w:uiPriority="46"/>
-    <w:lsdException w:name="List Table 2 Accent 2" w:uiPriority="47"/>
-    <w:lsdException w:name="List Table 3 Accent 2" w:uiPriority="48"/>
-    <w:lsdException w:name="List Table 4 Accent 2" w:uiPriority="49"/>
-    <w:lsdException w:name="List Table 5 Dark Accent 2" w:uiPriority="50"/>
-    <w:lsdException w:name="List Table 6 Colorful Accent 2" w:uiPriority="51"/>
-    <w:lsdException w:name="List Table 7 Colorful Accent 2" w:uiPriority="52"/>
-    <w:lsdException w:name="List Table 1 Light Accent 3" w:uiPriority="46"/>
-    <w:lsdException w:name="List Table 2 Accent 3" w:uiPriority="47"/>
-    <w:lsdException w:name="List Table 3 Accent 3" w:uiPriority="48"/>
-    <w:lsdException w:name="List Table 4 Accent 3" w:uiPriority="49"/>
-    <w:lsdException w:name="List Table 5 Dark Accent 3" w:uiPriority="50"/>
-    <w:lsdException w:name="List Table 6 Colorful Accent 3" w:uiPriority="51"/>
-    <w:lsdException w:name="List Table 7 Colorful Accent 3" w:uiPriority="52"/>
-    <w:lsdException w:name="List Table 1 Light Accent 4" w:uiPriority="46"/>
-    <w:lsdException w:name="List Table 2 Accent 4" w:uiPriority="47"/>
-    <w:lsdException w:name="List Table 3 Accent 4" w:uiPriority="48"/>
-    <w:lsdException w:name="List Table 4 Accent 4" w:uiPriority="49"/>
-    <w:lsdException w:name="List Table 5 Dark Accent 4" w:uiPriority="50"/>
-    <w:lsdException w:name="List Table 6 Colorful Accent 4" w:uiPriority="51"/>
-    <w:lsdException w:name="List Table 7 Colorful Accent 4" w:uiPriority="52"/>
-    <w:lsdException w:name="List Table 1 Light Accent 5" w:uiPriority="46"/>
-    <w:lsdException w:name="List Table 2 Accent 5" w:uiPriority="47"/>
-    <w:lsdException w:name="List Table 3 Accent 5" w:uiPriority="48"/>
-    <w:lsdException w:name="List Table 4 Accent 5" w:uiPriority="49"/>
-    <w:lsdException w:name="List Table 5 Dark Accent 5" w:uiPriority="50"/>
-    <w:lsdException w:name="List Table 6 Colorful Accent 5" w:uiPriority="51"/>
-    <w:lsdException w:name="List Table 7 Colorful Accent 5" w:uiPriority="52"/>
-    <w:lsdException w:name="List Table 1 Light Accent 6" w:uiPriority="46"/>
-    <w:lsdException w:name="List Table 2 Accent 6" w:uiPriority="47"/>
-    <w:lsdException w:name="List Table 3 Accent 6" w:uiPriority="48"/>
-    <w:lsdException w:name="List Table 4 Accent 6" w:uiPriority="49"/>
-    <w:lsdException w:name="List Table 5 Dark Accent 6" w:uiPriority="50"/>
-    <w:lsdException w:name="List Table 6 Colorful Accent 6" w:uiPriority="51"/>
-    <w:lsdException w:name="List Table 7 Colorful Accent 6" w:uiPriority="52"/>
+  <w:latentStyles w:defLockedState="0" w:defUIPriority="99" w:defSemiHidden="1" w:defUnhideWhenUsed="1" w:defQFormat="0" w:count="267">
+    <w:lsdException w:name="Normal" w:semiHidden="0" w:uiPriority="0" w:unhideWhenUsed="0" w:qFormat="1"/>
+    <w:lsdException w:name="heading 1" w:semiHidden="0" w:uiPriority="9" w:unhideWhenUsed="0" w:qFormat="1"/>
+    <w:lsdException w:name="heading 2" w:uiPriority="9" w:qFormat="1"/>
+    <w:lsdException w:name="heading 3" w:uiPriority="9" w:qFormat="1"/>
+    <w:lsdException w:name="heading 4" w:uiPriority="9" w:qFormat="1"/>
+    <w:lsdException w:name="heading 5" w:uiPriority="9" w:qFormat="1"/>
+    <w:lsdException w:name="heading 6" w:uiPriority="9" w:qFormat="1"/>
+    <w:lsdException w:name="heading 7" w:uiPriority="9" w:qFormat="1"/>
+    <w:lsdException w:name="heading 8" w:uiPriority="9" w:qFormat="1"/>
+    <w:lsdException w:name="heading 9" w:uiPriority="9" w:qFormat="1"/>
+    <w:lsdException w:name="toc 1" w:uiPriority="39"/>
+    <w:lsdException w:name="toc 2" w:uiPriority="39"/>
+    <w:lsdException w:name="toc 3" w:uiPriority="39"/>
+    <w:lsdException w:name="toc 4" w:uiPriority="39"/>
+    <w:lsdException w:name="toc 5" w:uiPriority="39"/>
+    <w:lsdException w:name="toc 6" w:uiPriority="39"/>
+    <w:lsdException w:name="toc 7" w:uiPriority="39"/>
+    <w:lsdException w:name="toc 8" w:uiPriority="39"/>
+    <w:lsdException w:name="toc 9" w:uiPriority="39"/>
+    <w:lsdException w:name="caption" w:uiPriority="35" w:qFormat="1"/>
+    <w:lsdException w:name="Title" w:semiHidden="0" w:uiPriority="10" w:unhideWhenUsed="0" w:qFormat="1"/>
+    <w:lsdException w:name="Default Paragraph Font" w:uiPriority="1"/>
+    <w:lsdException w:name="Subtitle" w:semiHidden="0" w:uiPriority="11" w:unhideWhenUsed="0" w:qFormat="1"/>
+    <w:lsdException w:name="Strong" w:semiHidden="0" w:uiPriority="22" w:unhideWhenUsed="0" w:qFormat="1"/>
+    <w:lsdException w:name="Emphasis" w:semiHidden="0" w:uiPriority="20" w:unhideWhenUsed="0" w:qFormat="1"/>
+    <w:lsdException w:name="Table Grid" w:semiHidden="0" w:uiPriority="39" w:unhideWhenUsed="0"/>
+    <w:lsdException w:name="Placeholder Text" w:unhideWhenUsed="0"/>
+    <w:lsdException w:name="No Spacing" w:semiHidden="0" w:uiPriority="1" w:unhideWhenUsed="0" w:qFormat="1"/>
+    <w:lsdException w:name="Light Shading" w:semiHidden="0" w:uiPriority="60" w:unhideWhenUsed="0"/>
+    <w:lsdException w:name="Light List" w:semiHidden="0" w:uiPriority="61" w:unhideWhenUsed="0"/>
+    <w:lsdException w:name="Light Grid" w:semiHidden="0" w:uiPriority="62" w:unhideWhenUsed="0"/>
+    <w:lsdException w:name="Medium Shading 1" w:semiHidden="0" w:uiPriority="63" w:unhideWhenUsed="0"/>
+    <w:lsdException w:name="Medium Shading 2" w:semiHidden="0" w:uiPriority="64" w:unhideWhenUsed="0"/>
+    <w:lsdException w:name="Medium List 1" w:semiHidden="0" w:uiPriority="65" w:unhideWhenUsed="0"/>
+    <w:lsdException w:name="Medium List 2" w:semiHidden="0" w:uiPriority="66" w:unhideWhenUsed="0"/>
+    <w:lsdException w:name="Medium Grid 1" w:semiHidden="0" w:uiPriority="67" w:unhideWhenUsed="0"/>
+    <w:lsdException w:name="Medium Grid 2" w:semiHidden="0" w:uiPriority="68" w:unhideWhenUsed="0"/>
+    <w:lsdException w:name="Medium Grid 3" w:semiHidden="0" w:uiPriority="69" w:unhideWhenUsed="0"/>
+    <w:lsdException w:name="Dark List" w:semiHidden="0" w:uiPriority="70" w:unhideWhenUsed="0"/>
+    <w:lsdException w:name="Colorful Shading" w:semiHidden="0" w:uiPriority="71" w:unhideWhenUsed="0"/>
+    <w:lsdException w:name="Colorful List" w:semiHidden="0" w:uiPriority="72" w:unhideWhenUsed="0"/>
+    <w:lsdException w:name="Colorful Grid" w:semiHidden="0" w:uiPriority="73" w:unhideWhenUsed="0"/>
+    <w:lsdException w:name="Light Shading Accent 1" w:semiHidden="0" w:uiPriority="60" w:unhideWhenUsed="0"/>
+    <w:lsdException w:name="Light List Accent 1" w:semiHidden="0" w:uiPriority="61" w:unhideWhenUsed="0"/>
+    <w:lsdException w:name="Light Grid Accent 1" w:semiHidden="0" w:uiPriority="62" w:unhideWhenUsed="0"/>
+    <w:lsdException w:name="Medium Shading 1 Accent 1" w:semiHidden="0" w:uiPriority="63" w:unhideWhenUsed="0"/>
+    <w:lsdException w:name="Medium Shading 2 Accent 1" w:semiHidden="0" w:uiPriority="64" w:unhideWhenUsed="0"/>
+    <w:lsdException w:name="Medium List 1 Accent 1" w:semiHidden="0" w:uiPriority="65" w:unhideWhenUsed="0"/>
+    <w:lsdException w:name="Revision" w:unhideWhenUsed="0"/>
+    <w:lsdException w:name="List Paragraph" w:semiHidden="0" w:uiPriority="34" w:unhideWhenUsed="0" w:qFormat="1"/>
+    <w:lsdException w:name="Quote" w:semiHidden="0" w:uiPriority="29" w:unhideWhenUsed="0" w:qFormat="1"/>
+    <w:lsdException w:name="Intense Quote" w:semiHidden="0" w:uiPriority="30" w:unhideWhenUsed="0" w:qFormat="1"/>
+    <w:lsdException w:name="Medium List 2 Accent 1" w:semiHidden="0" w:uiPriority="66" w:unhideWhenUsed="0"/>
+    <w:lsdException w:name="Medium Grid 1 Accent 1" w:semiHidden="0" w:uiPriority="67" w:unhideWhenUsed="0"/>
+    <w:lsdException w:name="Medium Grid 2 Accent 1" w:semiHidden="0" w:uiPriority="68" w:unhideWhenUsed="0"/>
+    <w:lsdException w:name="Medium Grid 3 Accent 1" w:semiHidden="0" w:uiPriority="69" w:unhideWhenUsed="0"/>
+    <w:lsdException w:name="Dark List Accent 1" w:semiHidden="0" w:uiPriority="70" w:unhideWhenUsed="0"/>
+    <w:lsdException w:name="Colorful Shading Accent 1" w:semiHidden="0" w:uiPriority="71" w:unhideWhenUsed="0"/>
+    <w:lsdException w:name="Colorful List Accent 1" w:semiHidden="0" w:uiPriority="72" w:unhideWhenUsed="0"/>
+    <w:lsdException w:name="Colorful Grid Accent 1" w:semiHidden="0" w:uiPriority="73" w:unhideWhenUsed="0"/>
+    <w:lsdException w:name="Light Shading Accent 2" w:semiHidden="0" w:uiPriority="60" w:unhideWhenUsed="0"/>
+    <w:lsdException w:name="Light List Accent 2" w:semiHidden="0" w:uiPriority="61" w:unhideWhenUsed="0"/>
+    <w:lsdException w:name="Light Grid Accent 2" w:semiHidden="0" w:uiPriority="62" w:unhideWhenUsed="0"/>
+    <w:lsdException w:name="Medium Shading 1 Accent 2" w:semiHidden="0" w:uiPriority="63" w:unhideWhenUsed="0"/>
+    <w:lsdException w:name="Medium Shading 2 Accent 2" w:semiHidden="0" w:uiPriority="64" w:unhideWhenUsed="0"/>
+    <w:lsdException w:name="Medium List 1 Accent 2" w:semiHidden="0" w:uiPriority="65" w:unhideWhenUsed="0"/>
+    <w:lsdException w:name="Medium List 2 Accent 2" w:semiHidden="0" w:uiPriority="66" w:unhideWhenUsed="0"/>
+    <w:lsdException w:name="Medium Grid 1 Accent 2" w:semiHidden="0" w:uiPriority="67" w:unhideWhenUsed="0"/>
+    <w:lsdException w:name="Medium Grid 2 Accent 2" w:semiHidden="0" w:uiPriority="68" w:unhideWhenUsed="0"/>
+    <w:lsdException w:name="Medium Grid 3 Accent 2" w:semiHidden="0" w:uiPriority="69" w:unhideWhenUsed="0"/>
+    <w:lsdException w:name="Dark List Accent 2" w:semiHidden="0" w:uiPriority="70" w:unhideWhenUsed="0"/>
+    <w:lsdException w:name="Colorful Shading Accent 2" w:semiHidden="0" w:uiPriority="71" w:unhideWhenUsed="0"/>
+    <w:lsdException w:name="Colorful List Accent 2" w:semiHidden="0" w:uiPriority="72" w:unhideWhenUsed="0"/>
+    <w:lsdException w:name="Colorful Grid Accent 2" w:semiHidden="0" w:uiPriority="73" w:unhideWhenUsed="0"/>
+    <w:lsdException w:name="Light Shading Accent 3" w:semiHidden="0" w:uiPriority="60" w:unhideWhenUsed="0"/>
+    <w:lsdException w:name="Light List Accent 3" w:semiHidden="0" w:uiPriority="61" w:unhideWhenUsed="0"/>
+    <w:lsdException w:name="Light Grid Accent 3" w:semiHidden="0" w:uiPriority="62" w:unhideWhenUsed="0"/>
+    <w:lsdException w:name="Medium Shading 1 Accent 3" w:semiHidden="0" w:uiPriority="63" w:unhideWhenUsed="0"/>
+    <w:lsdException w:name="Medium Shading 2 Accent 3" w:semiHidden="0" w:uiPriority="64" w:unhideWhenUsed="0"/>
+    <w:lsdException w:name="Medium List 1 Accent 3" w:semiHidden="0" w:uiPriority="65" w:unhideWhenUsed="0"/>
+    <w:lsdException w:name="Medium List 2 Accent 3" w:semiHidden="0" w:uiPriority="66" w:unhideWhenUsed="0"/>
+    <w:lsdException w:name="Medium Grid 1 Accent 3" w:semiHidden="0" w:uiPriority="67" w:unhideWhenUsed="0"/>
+    <w:lsdException w:name="Medium Grid 2 Accent 3" w:semiHidden="0" w:uiPriority="68" w:unhideWhenUsed="0"/>
+    <w:lsdException w:name="Medium Grid 3 Accent 3" w:semiHidden="0" w:uiPriority="69" w:unhideWhenUsed="0"/>
+    <w:lsdException w:name="Dark List Accent 3" w:semiHidden="0" w:uiPriority="70" w:unhideWhenUsed="0"/>
+    <w:lsdException w:name="Colorful Shading Accent 3" w:semiHidden="0" w:uiPriority="71" w:unhideWhenUsed="0"/>
+    <w:lsdException w:name="Colorful List Accent 3" w:semiHidden="0" w:uiPriority="72" w:unhideWhenUsed="0"/>
+    <w:lsdException w:name="Colorful Grid Accent 3" w:semiHidden="0" w:uiPriority="73" w:unhideWhenUsed="0"/>
+    <w:lsdException w:name="Light Shading Accent 4" w:semiHidden="0" w:uiPriority="60" w:unhideWhenUsed="0"/>
+    <w:lsdException w:name="Light List Accent 4" w:semiHidden="0" w:uiPriority="61" w:unhideWhenUsed="0"/>
+    <w:lsdException w:name="Light Grid Accent 4" w:semiHidden="0" w:uiPriority="62" w:unhideWhenUsed="0"/>
+    <w:lsdException w:name="Medium Shading 1 Accent 4" w:semiHidden="0" w:uiPriority="63" w:unhideWhenUsed="0"/>
+    <w:lsdException w:name="Medium Shading 2 Accent 4" w:semiHidden="0" w:uiPriority="64" w:unhideWhenUsed="0"/>
+    <w:lsdException w:name="Medium List 1 Accent 4" w:semiHidden="0" w:uiPriority="65" w:unhideWhenUsed="0"/>
+    <w:lsdException w:name="Medium List 2 Accent 4" w:semiHidden="0" w:uiPriority="66" w:unhideWhenUsed="0"/>
+    <w:lsdException w:name="Medium Grid 1 Accent 4" w:semiHidden="0" w:uiPriority="67" w:unhideWhenUsed="0"/>
+    <w:lsdException w:name="Medium Grid 2 Accent 4" w:semiHidden="0" w:uiPriority="68" w:unhideWhenUsed="0"/>
+    <w:lsdException w:name="Medium Grid 3 Accent 4" w:semiHidden="0" w:uiPriority="69" w:unhideWhenUsed="0"/>
+    <w:lsdException w:name="Dark List Accent 4" w:semiHidden="0" w:uiPriority="70" w:unhideWhenUsed="0"/>
+    <w:lsdException w:name="Colorful Shading Accent 4" w:semiHidden="0" w:uiPriority="71" w:unhideWhenUsed="0"/>
+    <w:lsdException w:name="Colorful List Accent 4" w:semiHidden="0" w:uiPriority="72" w:unhideWhenUsed="0"/>
+    <w:lsdException w:name="Colorful Grid Accent 4" w:semiHidden="0" w:uiPriority="73" w:unhideWhenUsed="0"/>
+    <w:lsdException w:name="Light Shading Accent 5" w:semiHidden="0" w:uiPriority="60" w:unhideWhenUsed="0"/>
+    <w:lsdException w:name="Light List Accent 5" w:semiHidden="0" w:uiPriority="61" w:unhideWhenUsed="0"/>
+    <w:lsdException w:name="Light Grid Accent 5" w:semiHidden="0" w:uiPriority="62" w:unhideWhenUsed="0"/>
+    <w:lsdException w:name="Medium Shading 1 Accent 5" w:semiHidden="0" w:uiPriority="63" w:unhideWhenUsed="0"/>
+    <w:lsdException w:name="Medium Shading 2 Accent 5" w:semiHidden="0" w:uiPriority="64" w:unhideWhenUsed="0"/>
+    <w:lsdException w:name="Medium List 1 Accent 5" w:semiHidden="0" w:uiPriority="65" w:unhideWhenUsed="0"/>
+    <w:lsdException w:name="Medium List 2 Accent 5" w:semiHidden="0" w:uiPriority="66" w:unhideWhenUsed="0"/>
+    <w:lsdException w:name="Medium Grid 1 Accent 5" w:semiHidden="0" w:uiPriority="67" w:unhideWhenUsed="0"/>
+    <w:lsdException w:name="Medium Grid 2 Accent 5" w:semiHidden="0" w:uiPriority="68" w:unhideWhenUsed="0"/>
+    <w:lsdException w:name="Medium Grid 3 Accent 5" w:semiHidden="0" w:uiPriority="69" w:unhideWhenUsed="0"/>
+    <w:lsdException w:name="Dark List Accent 5" w:semiHidden="0" w:uiPriority="70" w:unhideWhenUsed="0"/>
+    <w:lsdException w:name="Colorful Shading Accent 5" w:semiHidden="0" w:uiPriority="71" w:unhideWhenUsed="0"/>
+    <w:lsdException w:name="Colorful List Accent 5" w:semiHidden="0" w:uiPriority="72" w:unhideWhenUsed="0"/>
+    <w:lsdException w:name="Colorful Grid Accent 5" w:semiHidden="0" w:uiPriority="73" w:unhideWhenUsed="0"/>
+    <w:lsdException w:name="Light Shading Accent 6" w:semiHidden="0" w:uiPriority="60" w:unhideWhenUsed="0"/>
+    <w:lsdException w:name="Light List Accent 6" w:semiHidden="0" w:uiPriority="61" w:unhideWhenUsed="0"/>
+    <w:lsdException w:name="Light Grid Accent 6" w:semiHidden="0" w:uiPriority="62" w:unhideWhenUsed="0"/>
+    <w:lsdException w:name="Medium Shading 1 Accent 6" w:semiHidden="0" w:uiPriority="63" w:unhideWhenUsed="0"/>
+    <w:lsdException w:name="Medium Shading 2 Accent 6" w:semiHidden="0" w:uiPriority="64" w:unhideWhenUsed="0"/>
+    <w:lsdException w:name="Medium List 1 Accent 6" w:semiHidden="0" w:uiPriority="65" w:unhideWhenUsed="0"/>
+    <w:lsdException w:name="Medium List 2 Accent 6" w:semiHidden="0" w:uiPriority="66" w:unhideWhenUsed="0"/>
+    <w:lsdException w:name="Medium Grid 1 Accent 6" w:semiHidden="0" w:uiPriority="67" w:unhideWhenUsed="0"/>
+    <w:lsdException w:name="Medium Grid 2 Accent 6" w:semiHidden="0" w:uiPriority="68" w:unhideWhenUsed="0"/>
+    <w:lsdException w:name="Medium Grid 3 Accent 6" w:semiHidden="0" w:uiPriority="69" w:unhideWhenUsed="0"/>
+    <w:lsdException w:name="Dark List Accent 6" w:semiHidden="0" w:uiPriority="70" w:unhideWhenUsed="0"/>
+    <w:lsdException w:name="Colorful Shading Accent 6" w:semiHidden="0" w:uiPriority="71" w:unhideWhenUsed="0"/>
+    <w:lsdException w:name="Colorful List Accent 6" w:semiHidden="0" w:uiPriority="72" w:unhideWhenUsed="0"/>
+    <w:lsdException w:name="Colorful Grid Accent 6" w:semiHidden="0" w:uiPriority="73" w:unhideWhenUsed="0"/>
+    <w:lsdException w:name="Subtle Emphasis" w:semiHidden="0" w:uiPriority="19" w:unhideWhenUsed="0" w:qFormat="1"/>
+    <w:lsdException w:name="Intense Emphasis" w:semiHidden="0" w:uiPriority="21" w:unhideWhenUsed="0" w:qFormat="1"/>
+    <w:lsdException w:name="Subtle Reference" w:semiHidden="0" w:uiPriority="31" w:unhideWhenUsed="0" w:qFormat="1"/>
+    <w:lsdException w:name="Intense Reference" w:semiHidden="0" w:uiPriority="32" w:unhideWhenUsed="0" w:qFormat="1"/>
+    <w:lsdException w:name="Book Title" w:semiHidden="0" w:uiPriority="33" w:unhideWhenUsed="0" w:qFormat="1"/>
+    <w:lsdException w:name="Bibliography" w:uiPriority="37"/>
+    <w:lsdException w:name="TOC Heading" w:uiPriority="39" w:qFormat="1"/>
   </w:latentStyles>
   <w:style w:type="paragraph" w:default="1" w:styleId="a">
     <w:name w:val="Normal"/>
     <w:qFormat/>
+    <w:rsid w:val="001531C1"/>
     <w:pPr>
       <w:widowControl w:val="0"/>
       <w:wordWrap w:val="0"/>
@@ -15764,6 +15961,7 @@
     <w:uiPriority w:val="99"/>
     <w:semiHidden/>
     <w:unhideWhenUsed/>
+    <w:qFormat/>
     <w:tblPr>
       <w:tblInd w:w="0" w:type="dxa"/>
       <w:tblCellMar>
@@ -15799,6 +15997,7 @@
       <w:spacing w:after="0" w:line="240" w:lineRule="auto"/>
     </w:pPr>
     <w:tblPr>
+      <w:tblInd w:w="0" w:type="dxa"/>
       <w:tblBorders>
         <w:top w:val="single" w:sz="4" w:space="0" w:color="auto"/>
         <w:left w:val="single" w:sz="4" w:space="0" w:color="auto"/>
@@ -15807,6 +16006,12 @@
         <w:insideH w:val="single" w:sz="4" w:space="0" w:color="auto"/>
         <w:insideV w:val="single" w:sz="4" w:space="0" w:color="auto"/>
       </w:tblBorders>
+      <w:tblCellMar>
+        <w:top w:w="0" w:type="dxa"/>
+        <w:left w:w="108" w:type="dxa"/>
+        <w:bottom w:w="0" w:type="dxa"/>
+        <w:right w:w="108" w:type="dxa"/>
+      </w:tblCellMar>
     </w:tblPr>
   </w:style>
   <w:style w:type="paragraph" w:styleId="a5">
@@ -15834,6 +16039,54 @@
       <w:kern w:val="0"/>
       <w:sz w:val="22"/>
     </w:rPr>
+  </w:style>
+  <w:style w:type="paragraph" w:styleId="a6">
+    <w:name w:val="header"/>
+    <w:basedOn w:val="a"/>
+    <w:link w:val="Char0"/>
+    <w:uiPriority w:val="99"/>
+    <w:semiHidden/>
+    <w:unhideWhenUsed/>
+    <w:rsid w:val="00FF19C2"/>
+    <w:pPr>
+      <w:tabs>
+        <w:tab w:val="center" w:pos="4513"/>
+        <w:tab w:val="right" w:pos="9026"/>
+      </w:tabs>
+      <w:snapToGrid w:val="0"/>
+    </w:pPr>
+  </w:style>
+  <w:style w:type="character" w:customStyle="1" w:styleId="Char0">
+    <w:name w:val="머리글 Char"/>
+    <w:basedOn w:val="a0"/>
+    <w:link w:val="a6"/>
+    <w:uiPriority w:val="99"/>
+    <w:semiHidden/>
+    <w:rsid w:val="00FF19C2"/>
+  </w:style>
+  <w:style w:type="paragraph" w:styleId="a7">
+    <w:name w:val="footer"/>
+    <w:basedOn w:val="a"/>
+    <w:link w:val="Char1"/>
+    <w:uiPriority w:val="99"/>
+    <w:semiHidden/>
+    <w:unhideWhenUsed/>
+    <w:rsid w:val="00FF19C2"/>
+    <w:pPr>
+      <w:tabs>
+        <w:tab w:val="center" w:pos="4513"/>
+        <w:tab w:val="right" w:pos="9026"/>
+      </w:tabs>
+      <w:snapToGrid w:val="0"/>
+    </w:pPr>
+  </w:style>
+  <w:style w:type="character" w:customStyle="1" w:styleId="Char1">
+    <w:name w:val="바닥글 Char"/>
+    <w:basedOn w:val="a0"/>
+    <w:link w:val="a7"/>
+    <w:uiPriority w:val="99"/>
+    <w:semiHidden/>
+    <w:rsid w:val="00FF19C2"/>
   </w:style>
 </w:styles>
 </file>
@@ -15881,7 +16134,7 @@
     </a:clrScheme>
     <a:fontScheme name="Office">
       <a:majorFont>
-        <a:latin typeface="맑은 고딕" panose="020F0302020204030204"/>
+        <a:latin typeface="맑은 고딕"/>
         <a:ea typeface=""/>
         <a:cs typeface=""/>
         <a:font script="Jpan" typeface="游ゴシック Light"/>
@@ -15916,7 +16169,7 @@
         <a:font script="Geor" typeface="Sylfaen"/>
       </a:majorFont>
       <a:minorFont>
-        <a:latin typeface="맑은 고딕" panose="020F0502020204030204"/>
+        <a:latin typeface="맑은 고딕"/>
         <a:ea typeface=""/>
         <a:cs typeface=""/>
         <a:font script="Jpan" typeface="游明朝"/>
@@ -16093,7 +16346,7 @@
   <a:extraClrSchemeLst/>
   <a:extLst>
     <a:ext uri="{05A4C25C-085E-4340-85A3-A5531E510DB2}">
-      <thm15:themeFamily xmlns:thm15="http://schemas.microsoft.com/office/thememl/2012/main" name="Office Theme" id="{62F939B6-93AF-4DB8-9C6B-D6C7DFDC589F}" vid="{4A3C46E8-61CC-4603-A589-7422A47A8E4A}"/>
+      <thm15:themeFamily xmlns:thm15="http://schemas.microsoft.com/office/thememl/2012/main" xmlns="" name="Office Theme" id="{62F939B6-93AF-4DB8-9C6B-D6C7DFDC589F}" vid="{4A3C46E8-61CC-4603-A589-7422A47A8E4A}"/>
     </a:ext>
   </a:extLst>
 </a:theme>
@@ -16104,7 +16357,7 @@
 </file>
 
 <file path=customXml/itemProps1.xml><?xml version="1.0" encoding="utf-8"?>
-<ds:datastoreItem xmlns:ds="http://schemas.openxmlformats.org/officeDocument/2006/customXml" ds:itemID="{9591C689-75DA-4B9B-8EEA-A90EC3D2EEF5}">
+<ds:datastoreItem xmlns:ds="http://schemas.openxmlformats.org/officeDocument/2006/customXml" ds:itemID="{990BC750-64D2-493F-828E-8F0D2108C2F8}">
   <ds:schemaRefs>
     <ds:schemaRef ds:uri="http://schemas.openxmlformats.org/officeDocument/2006/bibliography"/>
   </ds:schemaRefs>

</xml_diff>